<commit_message>
Bundel nu met versie nummers
Als we nu tegelijk aan die bundel werke kunne we de elkaars werk ni per ongeluk weg doen da leek mij wel goe idee om me nummers te werke
</commit_message>
<xml_diff>
--- a/Bundel/Bundel.docx
+++ b/Bundel/Bundel.docx
@@ -2819,49 +2819,53 @@
       <w:r>
         <w:t xml:space="preserve">Het systeem zal uit 2 delen bestaan. Deel 1 is de </w:t>
       </w:r>
+      <w:r>
+        <w:t xml:space="preserve">Arduino </w:t>
+      </w:r>
+      <w:r>
+        <w:t>Uno</w:t>
+      </w:r>
+      <w:r>
+        <w:t>,</w:t>
+      </w:r>
+      <w:r>
+        <w:t xml:space="preserve"> de sensoren</w:t>
+      </w:r>
+      <w:r>
+        <w:t xml:space="preserve"> en de SIM900 </w:t>
+      </w:r>
       <w:proofErr w:type="spellStart"/>
       <w:r>
-        <w:t>Arduino</w:t>
+        <w:t>shield</w:t>
       </w:r>
       <w:proofErr w:type="spellEnd"/>
       <w:r>
-        <w:t xml:space="preserve"> </w:t>
-      </w:r>
-      <w:proofErr w:type="spellStart"/>
-      <w:r>
-        <w:t>uno</w:t>
-      </w:r>
-      <w:proofErr w:type="spellEnd"/>
-      <w:r>
-        <w:t>,</w:t>
-      </w:r>
-      <w:r>
-        <w:t xml:space="preserve"> de sensoren</w:t>
-      </w:r>
-      <w:r>
-        <w:t xml:space="preserve"> en de SIM900 </w:t>
-      </w:r>
-      <w:proofErr w:type="spellStart"/>
-      <w:r>
-        <w:t>shield</w:t>
-      </w:r>
-      <w:proofErr w:type="spellEnd"/>
-      <w:r>
-        <w:t xml:space="preserve"> deze afmetingen moeten compact blijven en mag niet veel wegen. Het is een mobiele opstelling dat makkelijk ergens mee naartoe genomen kan worden en op voertuigen geplaatst kan worden. Het kan ook in een lokaal geplaatst kan worden om van op één plaats de metingen uit te voeren. Het systeem zal gebruikt worden met </w:t>
-      </w:r>
-      <w:proofErr w:type="spellStart"/>
-      <w:r>
-        <w:t>Arduino</w:t>
-      </w:r>
-      <w:proofErr w:type="spellEnd"/>
-      <w:r>
-        <w:t xml:space="preserve"> </w:t>
-      </w:r>
-      <w:proofErr w:type="spellStart"/>
-      <w:r>
-        <w:t>uno</w:t>
-      </w:r>
-      <w:proofErr w:type="spellEnd"/>
+        <w:t xml:space="preserve"> deze afmetingen moeten compact blijven en m</w:t>
+      </w:r>
+      <w:r>
+        <w:t>o</w:t>
+      </w:r>
+      <w:r>
+        <w:t>g</w:t>
+      </w:r>
+      <w:r>
+        <w:t>en</w:t>
+      </w:r>
+      <w:r>
+        <w:t xml:space="preserve"> niet veel wegen. Het is een mobiele opstelling dat </w:t>
+      </w:r>
+      <w:r>
+        <w:t>ge</w:t>
+      </w:r>
+      <w:r>
+        <w:t xml:space="preserve">makkelijk ergens mee naartoe genomen kan worden en op voertuigen geplaatst kan worden. Het kan ook in een lokaal geplaatst kan worden om van op één plaats de metingen uit te voeren. Het systeem zal gebruikt worden met </w:t>
+      </w:r>
+      <w:r>
+        <w:t xml:space="preserve">Arduino </w:t>
+      </w:r>
+      <w:r>
+        <w:t>Uno</w:t>
+      </w:r>
       <w:r>
         <w:t xml:space="preserve"> om de data van de sensoren in te lezen, op te slaan en door te sturen. Voor de financiering</w:t>
       </w:r>
@@ -3481,19 +3485,12 @@
       <w:r>
         <w:t xml:space="preserve"> de sensoren aan de </w:t>
       </w:r>
-      <w:proofErr w:type="spellStart"/>
-      <w:r>
-        <w:t>Arduino</w:t>
-      </w:r>
-      <w:proofErr w:type="spellEnd"/>
-      <w:r>
-        <w:t xml:space="preserve"> </w:t>
-      </w:r>
-      <w:proofErr w:type="spellStart"/>
-      <w:r>
-        <w:t>uno</w:t>
-      </w:r>
-      <w:proofErr w:type="spellEnd"/>
+      <w:r>
+        <w:t xml:space="preserve">Arduino </w:t>
+      </w:r>
+      <w:r>
+        <w:t>Uno</w:t>
+      </w:r>
       <w:r>
         <w:t xml:space="preserve"> voeren constant metingen uit. Die data slaan ze dan op en sturen ze via </w:t>
       </w:r>
@@ -3613,7 +3610,13 @@
               <w:t xml:space="preserve">I2C-protocol, </w:t>
             </w:r>
             <w:r>
-              <w:t>1 - 65535 lx</w:t>
+              <w:t>1 - 65535 l</w:t>
+            </w:r>
+            <w:r>
+              <w:t>u</w:t>
+            </w:r>
+            <w:r>
+              <w:t>x</w:t>
             </w:r>
             <w:r>
               <w:t xml:space="preserve"> meetbereik, 5V.</w:t>
@@ -4267,6 +4270,86 @@
           </w:p>
         </w:tc>
       </w:tr>
+      <w:tr>
+        <w:tc>
+          <w:tcPr>
+            <w:tcW w:w="3353" w:type="dxa"/>
+          </w:tcPr>
+          <w:p>
+            <w:r>
+              <w:t>Arduino Uno</w:t>
+            </w:r>
+          </w:p>
+        </w:tc>
+        <w:tc>
+          <w:tcPr>
+            <w:tcW w:w="3320" w:type="dxa"/>
+          </w:tcPr>
+          <w:p>
+            <w:r>
+              <w:t>Microcontroller om meettoestel te besturen.</w:t>
+            </w:r>
+          </w:p>
+        </w:tc>
+        <w:tc>
+          <w:tcPr>
+            <w:tcW w:w="3006" w:type="dxa"/>
+          </w:tcPr>
+          <w:p/>
+        </w:tc>
+        <w:tc>
+          <w:tcPr>
+            <w:tcW w:w="4881" w:type="dxa"/>
+          </w:tcPr>
+          <w:p>
+            <w:pPr>
+              <w:rPr>
+                <w:noProof/>
+              </w:rPr>
+            </w:pPr>
+            <w:r>
+              <w:rPr>
+                <w:noProof/>
+              </w:rPr>
+              <w:drawing>
+                <wp:inline distT="0" distB="0" distL="0" distR="0" wp14:anchorId="2A24B289" wp14:editId="1D131424">
+                  <wp:extent cx="1240570" cy="799772"/>
+                  <wp:effectExtent l="0" t="0" r="0" b="635"/>
+                  <wp:docPr id="2" name="Afbeelding 2"/>
+                  <wp:cNvGraphicFramePr>
+                    <a:graphicFrameLocks xmlns:a="http://schemas.openxmlformats.org/drawingml/2006/main" noChangeAspect="1"/>
+                  </wp:cNvGraphicFramePr>
+                  <a:graphic xmlns:a="http://schemas.openxmlformats.org/drawingml/2006/main">
+                    <a:graphicData uri="http://schemas.openxmlformats.org/drawingml/2006/picture">
+                      <pic:pic xmlns:pic="http://schemas.openxmlformats.org/drawingml/2006/picture">
+                        <pic:nvPicPr>
+                          <pic:cNvPr id="1" name=""/>
+                          <pic:cNvPicPr/>
+                        </pic:nvPicPr>
+                        <pic:blipFill>
+                          <a:blip r:embed="rId18"/>
+                          <a:stretch>
+                            <a:fillRect/>
+                          </a:stretch>
+                        </pic:blipFill>
+                        <pic:spPr>
+                          <a:xfrm>
+                            <a:off x="0" y="0"/>
+                            <a:ext cx="1276960" cy="823232"/>
+                          </a:xfrm>
+                          <a:prstGeom prst="rect">
+                            <a:avLst/>
+                          </a:prstGeom>
+                        </pic:spPr>
+                      </pic:pic>
+                    </a:graphicData>
+                  </a:graphic>
+                </wp:inline>
+              </w:drawing>
+            </w:r>
+          </w:p>
+        </w:tc>
+      </w:tr>
     </w:tbl>
     <w:p/>
     <w:p>
@@ -4295,6 +4378,8 @@
           <w:docGrid w:linePitch="360"/>
         </w:sectPr>
       </w:pPr>
+      <w:bookmarkStart w:id="32" w:name="_GoBack"/>
+      <w:bookmarkEnd w:id="32"/>
     </w:p>
     <w:p>
       <w:pPr>
@@ -4310,228 +4395,202 @@
         <w:lastRenderedPageBreak/>
         <w:t xml:space="preserve">Op de </w:t>
       </w:r>
+      <w:r>
+        <w:rPr>
+          <w:rFonts w:eastAsiaTheme="majorEastAsia" w:cstheme="majorBidi"/>
+        </w:rPr>
+        <w:t>Arduino</w:t>
+      </w:r>
+      <w:r>
+        <w:rPr>
+          <w:rFonts w:eastAsiaTheme="majorEastAsia" w:cstheme="majorBidi"/>
+        </w:rPr>
+        <w:t xml:space="preserve"> zullen we </w:t>
+      </w:r>
+      <w:r>
+        <w:rPr>
+          <w:rFonts w:eastAsiaTheme="majorEastAsia" w:cstheme="majorBidi"/>
+        </w:rPr>
+        <w:t>het programma</w:t>
+      </w:r>
+      <w:r>
+        <w:rPr>
+          <w:rFonts w:eastAsiaTheme="majorEastAsia" w:cstheme="majorBidi"/>
+        </w:rPr>
+        <w:t xml:space="preserve"> laten draaien zodat we </w:t>
+      </w:r>
+      <w:r>
+        <w:rPr>
+          <w:rFonts w:eastAsiaTheme="majorEastAsia" w:cstheme="majorBidi"/>
+        </w:rPr>
+        <w:t xml:space="preserve">de </w:t>
+      </w:r>
+      <w:r>
+        <w:rPr>
+          <w:rFonts w:eastAsiaTheme="majorEastAsia" w:cstheme="majorBidi"/>
+        </w:rPr>
+        <w:t>sensoren kunnen besturen en de data van de sensoren via de SIM900 n</w:t>
+      </w:r>
+      <w:r>
+        <w:rPr>
+          <w:rFonts w:eastAsiaTheme="majorEastAsia" w:cstheme="majorBidi"/>
+        </w:rPr>
+        <w:t>aar de server kunnen sturen. Dat programma zal gemaakt worden in C++</w:t>
+      </w:r>
+      <w:r>
+        <w:rPr>
+          <w:rFonts w:eastAsiaTheme="majorEastAsia" w:cstheme="majorBidi"/>
+        </w:rPr>
+        <w:t xml:space="preserve"> een taal die het makkelijk</w:t>
+      </w:r>
+      <w:r>
+        <w:rPr>
+          <w:rFonts w:eastAsiaTheme="majorEastAsia" w:cstheme="majorBidi"/>
+        </w:rPr>
+        <w:t xml:space="preserve"> maakt om te </w:t>
+      </w:r>
       <w:proofErr w:type="spellStart"/>
       <w:r>
         <w:rPr>
           <w:rFonts w:eastAsiaTheme="majorEastAsia" w:cstheme="majorBidi"/>
         </w:rPr>
-        <w:t>Arduino</w:t>
+        <w:t>interfacen</w:t>
       </w:r>
       <w:proofErr w:type="spellEnd"/>
       <w:r>
         <w:rPr>
           <w:rFonts w:eastAsiaTheme="majorEastAsia" w:cstheme="majorBidi"/>
         </w:rPr>
-        <w:t xml:space="preserve"> zullen we </w:t>
-      </w:r>
+        <w:t xml:space="preserve"> met de Arduino zijn I/O pinnen. In het programma zal verbinding gemaakt worden met de SIM 900 </w:t>
+      </w:r>
+      <w:proofErr w:type="spellStart"/>
       <w:r>
         <w:rPr>
           <w:rFonts w:eastAsiaTheme="majorEastAsia" w:cstheme="majorBidi"/>
         </w:rPr>
-        <w:t>het programma</w:t>
-      </w:r>
+        <w:t>shield</w:t>
+      </w:r>
+      <w:proofErr w:type="spellEnd"/>
       <w:r>
         <w:rPr>
           <w:rFonts w:eastAsiaTheme="majorEastAsia" w:cstheme="majorBidi"/>
         </w:rPr>
-        <w:t xml:space="preserve"> laten draaien zodat we </w:t>
-      </w:r>
+        <w:t xml:space="preserve">, die </w:t>
+      </w:r>
+      <w:proofErr w:type="spellStart"/>
       <w:r>
         <w:rPr>
           <w:rFonts w:eastAsiaTheme="majorEastAsia" w:cstheme="majorBidi"/>
         </w:rPr>
-        <w:t xml:space="preserve">de </w:t>
-      </w:r>
+        <w:t>shield</w:t>
+      </w:r>
+      <w:proofErr w:type="spellEnd"/>
       <w:r>
         <w:rPr>
           <w:rFonts w:eastAsiaTheme="majorEastAsia" w:cstheme="majorBidi"/>
         </w:rPr>
-        <w:t>sensoren kunnen besturen en de data van de sensoren via de SIM900 n</w:t>
+        <w:t xml:space="preserve"> gaat een SIM kaart hebben zodat er een verbinding met het mobiele netwerk gemaakt kan worden en de data naar de server gestuurd wordt.</w:t>
       </w:r>
       <w:r>
         <w:rPr>
           <w:rFonts w:eastAsiaTheme="majorEastAsia" w:cstheme="majorBidi"/>
         </w:rPr>
-        <w:t>aar de server kunnen sturen. Dat programma zal gemaakt worden in C++</w:t>
-      </w:r>
+        <w:t xml:space="preserve"> Die server zal een ASP.NET website draaien en een database beheren waarin alle gemeten data </w:t>
+      </w:r>
+      <w:proofErr w:type="gramStart"/>
       <w:r>
         <w:rPr>
           <w:rFonts w:eastAsiaTheme="majorEastAsia" w:cstheme="majorBidi"/>
         </w:rPr>
-        <w:t xml:space="preserve"> een taal die het makkelijk</w:t>
-      </w:r>
+        <w:t>word</w:t>
+      </w:r>
+      <w:proofErr w:type="gramEnd"/>
       <w:r>
         <w:rPr>
           <w:rFonts w:eastAsiaTheme="majorEastAsia" w:cstheme="majorBidi"/>
         </w:rPr>
-        <w:t xml:space="preserve"> maakt om te </w:t>
-      </w:r>
-      <w:proofErr w:type="spellStart"/>
-      <w:r>
-        <w:rPr>
-          <w:rFonts w:eastAsiaTheme="majorEastAsia" w:cstheme="majorBidi"/>
-        </w:rPr>
-        <w:t>interfacen</w:t>
-      </w:r>
-      <w:proofErr w:type="spellEnd"/>
-      <w:r>
-        <w:rPr>
-          <w:rFonts w:eastAsiaTheme="majorEastAsia" w:cstheme="majorBidi"/>
-        </w:rPr>
-        <w:t xml:space="preserve"> met de </w:t>
-      </w:r>
-      <w:proofErr w:type="spellStart"/>
-      <w:r>
-        <w:rPr>
-          <w:rFonts w:eastAsiaTheme="majorEastAsia" w:cstheme="majorBidi"/>
-        </w:rPr>
-        <w:t>Arduino</w:t>
-      </w:r>
-      <w:proofErr w:type="spellEnd"/>
-      <w:r>
-        <w:rPr>
-          <w:rFonts w:eastAsiaTheme="majorEastAsia" w:cstheme="majorBidi"/>
-        </w:rPr>
-        <w:t xml:space="preserve"> zijn I/O pinnen. In het programma zal verbinding gemaakt worden met de SIM 900 </w:t>
-      </w:r>
-      <w:proofErr w:type="spellStart"/>
-      <w:r>
-        <w:rPr>
-          <w:rFonts w:eastAsiaTheme="majorEastAsia" w:cstheme="majorBidi"/>
-        </w:rPr>
-        <w:t>shield</w:t>
-      </w:r>
-      <w:proofErr w:type="spellEnd"/>
-      <w:r>
-        <w:rPr>
-          <w:rFonts w:eastAsiaTheme="majorEastAsia" w:cstheme="majorBidi"/>
-        </w:rPr>
-        <w:t xml:space="preserve">, die </w:t>
-      </w:r>
-      <w:proofErr w:type="spellStart"/>
-      <w:r>
-        <w:rPr>
-          <w:rFonts w:eastAsiaTheme="majorEastAsia" w:cstheme="majorBidi"/>
-        </w:rPr>
-        <w:t>shield</w:t>
-      </w:r>
-      <w:proofErr w:type="spellEnd"/>
-      <w:r>
-        <w:rPr>
-          <w:rFonts w:eastAsiaTheme="majorEastAsia" w:cstheme="majorBidi"/>
-        </w:rPr>
-        <w:t xml:space="preserve"> gaat een SIM kaart hebben zodat er een verbinding met het mobiele netwerk gemaakt kan worden en de data naar de server gestuurd wordt.</w:t>
-      </w:r>
-      <w:r>
-        <w:rPr>
-          <w:rFonts w:eastAsiaTheme="majorEastAsia" w:cstheme="majorBidi"/>
-        </w:rPr>
-        <w:t xml:space="preserve"> Die server zal een ASP.NET website draaien en een database beheren waarin alle gemeten data </w:t>
+        <w:t xml:space="preserve"> opgeslagen.</w:t>
+      </w:r>
+      <w:bookmarkEnd w:id="27"/>
+    </w:p>
+    <w:p>
+      <w:pPr>
+        <w:spacing w:after="160" w:line="259" w:lineRule="auto"/>
+        <w:rPr>
+          <w:rFonts w:cs="Arial"/>
+        </w:rPr>
+      </w:pPr>
+    </w:p>
+    <w:p/>
+    <w:p>
+      <w:pPr>
+        <w:pStyle w:val="Kop3"/>
+      </w:pPr>
+      <w:bookmarkStart w:id="33" w:name="_Toc524615505"/>
+      <w:bookmarkStart w:id="34" w:name="_Toc532810596"/>
+      <w:r>
+        <w:t xml:space="preserve">1.2.3 </w:t>
+      </w:r>
+      <w:r>
+        <w:t>Dataverwerking</w:t>
+      </w:r>
+      <w:bookmarkEnd w:id="33"/>
+      <w:bookmarkEnd w:id="34"/>
+    </w:p>
+    <w:p/>
+    <w:p>
+      <w:pPr>
+        <w:spacing w:after="200" w:line="276" w:lineRule="auto"/>
+      </w:pPr>
+      <w:r>
+        <w:t>De gemeten data zal voor het grootste deel verwekt word</w:t>
+      </w:r>
+      <w:r>
+        <w:t>en</w:t>
+      </w:r>
+      <w:r>
+        <w:t xml:space="preserve"> in de server, dit is logisch want de server heef</w:t>
+      </w:r>
+      <w:r>
+        <w:t>t de grootste rekenkracht. De Arduino moet enkel de</w:t>
+      </w:r>
+      <w:r>
+        <w:t xml:space="preserve"> data uitlezen en versturen. Met de data gaat de server dan een kaart plotten met locaties van het meettoestel, de CO2 gehaltes, luchtvochtigheid, lichtsterkte, temperatuur en het tijdstip van de meting bij elke locatie zetten. Alle data </w:t>
       </w:r>
       <w:proofErr w:type="gramStart"/>
       <w:r>
-        <w:rPr>
-          <w:rFonts w:eastAsiaTheme="majorEastAsia" w:cstheme="majorBidi"/>
-        </w:rPr>
         <w:t>word</w:t>
       </w:r>
       <w:proofErr w:type="gramEnd"/>
       <w:r>
-        <w:rPr>
-          <w:rFonts w:eastAsiaTheme="majorEastAsia" w:cstheme="majorBidi"/>
-        </w:rPr>
-        <w:t xml:space="preserve"> opgeslagen.</w:t>
-      </w:r>
-      <w:bookmarkEnd w:id="27"/>
-    </w:p>
-    <w:p>
-      <w:pPr>
-        <w:spacing w:after="160" w:line="259" w:lineRule="auto"/>
-        <w:rPr>
-          <w:rFonts w:cs="Arial"/>
-        </w:rPr>
-      </w:pPr>
-    </w:p>
-    <w:p/>
+        <w:t xml:space="preserve"> ook in een database bewaard zodat als er later het zelfde traject word afgelegd er vergeleken </w:t>
+      </w:r>
+      <w:r>
+        <w:t xml:space="preserve">kan </w:t>
+      </w:r>
+      <w:r>
+        <w:t>worden. Er moet wel rekening gehouden worden met de privacy van de gegevens en in bijzondere maten de locatie.</w:t>
+      </w:r>
+    </w:p>
+    <w:p>
+      <w:pPr>
+        <w:spacing w:after="200" w:line="276" w:lineRule="auto"/>
+      </w:pPr>
+    </w:p>
     <w:p>
       <w:pPr>
         <w:pStyle w:val="Kop3"/>
       </w:pPr>
-      <w:bookmarkStart w:id="32" w:name="_Toc524615505"/>
-      <w:bookmarkStart w:id="33" w:name="_Toc532810596"/>
-      <w:r>
-        <w:t xml:space="preserve">1.2.3 </w:t>
-      </w:r>
-      <w:r>
-        <w:t>Dataverwerking</w:t>
-      </w:r>
-      <w:bookmarkEnd w:id="32"/>
-      <w:bookmarkEnd w:id="33"/>
-    </w:p>
-    <w:p/>
-    <w:p>
-      <w:pPr>
-        <w:spacing w:after="200" w:line="276" w:lineRule="auto"/>
-      </w:pPr>
-      <w:r>
-        <w:t xml:space="preserve">De gemeten data zal voor het grootste deel verwekt </w:t>
-      </w:r>
-      <w:proofErr w:type="gramStart"/>
-      <w:r>
-        <w:t>word</w:t>
-      </w:r>
-      <w:proofErr w:type="gramEnd"/>
-      <w:r>
-        <w:t xml:space="preserve"> in de server, dit is logisch want de server heef</w:t>
-      </w:r>
-      <w:r>
-        <w:t xml:space="preserve">t de grootste rekenkracht. De </w:t>
-      </w:r>
-      <w:proofErr w:type="spellStart"/>
-      <w:r>
-        <w:t>Arduino</w:t>
-      </w:r>
-      <w:proofErr w:type="spellEnd"/>
-      <w:r>
-        <w:t xml:space="preserve"> moet enkel de</w:t>
-      </w:r>
-      <w:r>
-        <w:t xml:space="preserve"> data uitlezen en versturen. Met de data gaat de server dan een kaart plotten met locaties van het meettoestel, de CO2 gehaltes, luchtvochtigheid, lichtsterkte, temperatuur en het tijdstip van de meting bij elke locatie zetten. Alle data </w:t>
-      </w:r>
-      <w:proofErr w:type="gramStart"/>
-      <w:r>
-        <w:t>word</w:t>
-      </w:r>
-      <w:proofErr w:type="gramEnd"/>
-      <w:r>
-        <w:t xml:space="preserve"> ook in een database bewaard zodat als er later het zelfde traject word afgelegd er vergeleken </w:t>
-      </w:r>
-      <w:r>
-        <w:t xml:space="preserve">kan </w:t>
-      </w:r>
-      <w:r>
-        <w:t>worden. Er moet wel rekening gehouden worden met de privacy van de gegevens en in bijzondere maten de locatie.</w:t>
-      </w:r>
-    </w:p>
-    <w:p>
-      <w:pPr>
-        <w:spacing w:after="200" w:line="276" w:lineRule="auto"/>
-      </w:pPr>
-    </w:p>
-    <w:p>
-      <w:pPr>
-        <w:pStyle w:val="Kop3"/>
-      </w:pPr>
-      <w:bookmarkStart w:id="34" w:name="_Toc524615506"/>
-      <w:bookmarkStart w:id="35" w:name="_Toc532810597"/>
+      <w:bookmarkStart w:id="35" w:name="_Toc524615506"/>
+      <w:bookmarkStart w:id="36" w:name="_Toc532810597"/>
       <w:r>
         <w:t xml:space="preserve">1.2.4 </w:t>
       </w:r>
       <w:r>
         <w:t>Processturing</w:t>
       </w:r>
-      <w:bookmarkEnd w:id="34"/>
       <w:bookmarkEnd w:id="35"/>
+      <w:bookmarkEnd w:id="36"/>
     </w:p>
     <w:p/>
     <w:p>
@@ -4571,7 +4630,7 @@
           <w:color w:val="auto"/>
         </w:rPr>
       </w:pPr>
-      <w:bookmarkStart w:id="36" w:name="_Toc524615507"/>
+      <w:bookmarkStart w:id="37" w:name="_Toc524615507"/>
     </w:p>
     <w:p>
       <w:pPr>
@@ -4582,15 +4641,15 @@
       <w:pPr>
         <w:pStyle w:val="Kop3"/>
       </w:pPr>
-      <w:bookmarkStart w:id="37" w:name="_Toc532810598"/>
+      <w:bookmarkStart w:id="38" w:name="_Toc532810598"/>
       <w:r>
         <w:t xml:space="preserve">1.2.5 </w:t>
       </w:r>
       <w:r>
         <w:t>Communicatie</w:t>
       </w:r>
-      <w:bookmarkEnd w:id="36"/>
       <w:bookmarkEnd w:id="37"/>
+      <w:bookmarkEnd w:id="38"/>
     </w:p>
     <w:p>
       <w:pPr>
@@ -4600,7 +4659,7 @@
           <w:lang w:val="nl-NL"/>
         </w:rPr>
       </w:pPr>
-      <w:bookmarkStart w:id="38" w:name="_Toc524615508"/>
+      <w:bookmarkStart w:id="39" w:name="_Toc524615508"/>
     </w:p>
     <w:p>
       <w:pPr>
@@ -4610,35 +4669,20 @@
         <w:t>Omdat wij v</w:t>
       </w:r>
       <w:r>
-        <w:t>eel verschillende toestellen (</w:t>
-      </w:r>
-      <w:proofErr w:type="spellStart"/>
-      <w:r>
-        <w:t>Arduino</w:t>
-      </w:r>
-      <w:proofErr w:type="spellEnd"/>
+        <w:t>eel verschillende toestellen (Arduino</w:t>
+      </w:r>
       <w:r>
         <w:t>, Server, Database) gebruiken is communicatie een groot deel van ons GIP. Om te beginnen zullen de digitale sensoren die allemaal over I2C beschikken op een I2C bus worden aan</w:t>
       </w:r>
       <w:r>
-        <w:t xml:space="preserve">gesloten waarvan de master de </w:t>
-      </w:r>
-      <w:proofErr w:type="spellStart"/>
-      <w:r>
-        <w:t>Arduino</w:t>
-      </w:r>
-      <w:proofErr w:type="spellEnd"/>
+        <w:t>gesloten waarvan de master de Arduino</w:t>
+      </w:r>
       <w:r>
         <w:t xml:space="preserve"> is. De vochtigheid en temperatuur sensor werkt met het OneW</w:t>
       </w:r>
       <w:r>
-        <w:t xml:space="preserve">ire protocol en zal ook op de </w:t>
-      </w:r>
-      <w:proofErr w:type="spellStart"/>
-      <w:r>
-        <w:t>Arduino</w:t>
-      </w:r>
-      <w:proofErr w:type="spellEnd"/>
+        <w:t>ire protocol en zal ook op de Arduino</w:t>
+      </w:r>
       <w:r>
         <w:t xml:space="preserve"> worden aangesloten. Door de SIM900 te verbinden met de </w:t>
       </w:r>
@@ -4651,22 +4695,18 @@
       <w:r>
         <w:t xml:space="preserve">ruik kunnen maken van het mobiele </w:t>
       </w:r>
-      <w:proofErr w:type="gramStart"/>
       <w:r>
         <w:t>data</w:t>
       </w:r>
       <w:r>
-        <w:t xml:space="preserve"> netwerk</w:t>
-      </w:r>
-      <w:proofErr w:type="gramEnd"/>
-      <w:r>
-        <w:t xml:space="preserve">. Dit </w:t>
-      </w:r>
-      <w:proofErr w:type="gramStart"/>
-      <w:r>
-        <w:t>betekend</w:t>
-      </w:r>
-      <w:proofErr w:type="gramEnd"/>
+        <w:t>netwerk</w:t>
+      </w:r>
+      <w:r>
+        <w:t>. Dit beteken</w:t>
+      </w:r>
+      <w:r>
+        <w:t>t</w:t>
+      </w:r>
       <w:r>
         <w:t xml:space="preserve"> dat de communicatie over het WAN gaat en we dus onze data moeten encrypteren. Om toegang te krijgen tot het mobiele netwerk moeten we een simkaart in de module steken. Hiervoor gaan we een prepaid simkaart gebruiken. </w:t>
       </w:r>
@@ -4684,15 +4724,15 @@
       <w:pPr>
         <w:pStyle w:val="Kop3"/>
       </w:pPr>
-      <w:bookmarkStart w:id="39" w:name="_Toc532810599"/>
+      <w:bookmarkStart w:id="40" w:name="_Toc532810599"/>
       <w:r>
         <w:t xml:space="preserve">1.2.6 </w:t>
       </w:r>
       <w:r>
         <w:t>Garanties en veiligheid</w:t>
       </w:r>
-      <w:bookmarkEnd w:id="38"/>
       <w:bookmarkEnd w:id="39"/>
+      <w:bookmarkEnd w:id="40"/>
     </w:p>
     <w:bookmarkEnd w:id="26"/>
     <w:p>
@@ -4813,7 +4853,7 @@
           <w:lang w:val="nl-BE"/>
         </w:rPr>
       </w:pPr>
-      <w:bookmarkStart w:id="40" w:name="_Toc532810600"/>
+      <w:bookmarkStart w:id="41" w:name="_Toc532810600"/>
       <w:r>
         <w:rPr>
           <w:rFonts w:ascii="Arial" w:hAnsi="Arial" w:cs="Arial"/>
@@ -4829,7 +4869,7 @@
         </w:rPr>
         <w:t>Schema’s en tekeningen</w:t>
       </w:r>
-      <w:bookmarkEnd w:id="40"/>
+      <w:bookmarkEnd w:id="41"/>
     </w:p>
     <w:p>
       <w:pPr>
@@ -4869,87 +4909,6 @@
             <wp:extent cx="6101184" cy="3276600"/>
             <wp:effectExtent l="0" t="0" r="0" b="0"/>
             <wp:docPr id="15" name="Afbeelding 15"/>
-            <wp:cNvGraphicFramePr>
-              <a:graphicFrameLocks xmlns:a="http://schemas.openxmlformats.org/drawingml/2006/main" noChangeAspect="1"/>
-            </wp:cNvGraphicFramePr>
-            <a:graphic xmlns:a="http://schemas.openxmlformats.org/drawingml/2006/main">
-              <a:graphicData uri="http://schemas.openxmlformats.org/drawingml/2006/picture">
-                <pic:pic xmlns:pic="http://schemas.openxmlformats.org/drawingml/2006/picture">
-                  <pic:nvPicPr>
-                    <pic:cNvPr id="1" name=""/>
-                    <pic:cNvPicPr/>
-                  </pic:nvPicPr>
-                  <pic:blipFill>
-                    <a:blip r:embed="rId18"/>
-                    <a:stretch>
-                      <a:fillRect/>
-                    </a:stretch>
-                  </pic:blipFill>
-                  <pic:spPr>
-                    <a:xfrm>
-                      <a:off x="0" y="0"/>
-                      <a:ext cx="6105974" cy="3279172"/>
-                    </a:xfrm>
-                    <a:prstGeom prst="rect">
-                      <a:avLst/>
-                    </a:prstGeom>
-                  </pic:spPr>
-                </pic:pic>
-              </a:graphicData>
-            </a:graphic>
-          </wp:inline>
-        </w:drawing>
-      </w:r>
-    </w:p>
-    <w:p>
-      <w:pPr>
-        <w:spacing w:after="0"/>
-        <w:rPr>
-          <w:rFonts w:ascii="Arial" w:hAnsi="Arial" w:cs="Arial"/>
-          <w:lang w:val="nl-BE"/>
-        </w:rPr>
-      </w:pPr>
-    </w:p>
-    <w:p>
-      <w:pPr>
-        <w:spacing w:after="0"/>
-        <w:rPr>
-          <w:rFonts w:ascii="Arial" w:hAnsi="Arial" w:cs="Arial"/>
-          <w:lang w:val="nl-BE"/>
-        </w:rPr>
-      </w:pPr>
-    </w:p>
-    <w:p>
-      <w:pPr>
-        <w:pStyle w:val="Kop1"/>
-        <w:rPr>
-          <w:lang w:val="nl-BE"/>
-        </w:rPr>
-      </w:pPr>
-      <w:r>
-        <w:rPr>
-          <w:lang w:val="nl-BE"/>
-        </w:rPr>
-        <w:t>Netwerkdiagram</w:t>
-      </w:r>
-    </w:p>
-    <w:p>
-      <w:pPr>
-        <w:spacing w:after="0"/>
-        <w:rPr>
-          <w:rFonts w:ascii="Arial" w:hAnsi="Arial" w:cs="Arial"/>
-          <w:lang w:val="nl-BE"/>
-        </w:rPr>
-      </w:pPr>
-      <w:r>
-        <w:rPr>
-          <w:noProof/>
-        </w:rPr>
-        <w:drawing>
-          <wp:inline distT="0" distB="0" distL="0" distR="0" wp14:anchorId="797FC190" wp14:editId="3531B26A">
-            <wp:extent cx="5648325" cy="3361594"/>
-            <wp:effectExtent l="0" t="0" r="0" b="0"/>
-            <wp:docPr id="14" name="Picture 14"/>
             <wp:cNvGraphicFramePr>
               <a:graphicFrameLocks xmlns:a="http://schemas.openxmlformats.org/drawingml/2006/main" noChangeAspect="1"/>
             </wp:cNvGraphicFramePr>
@@ -4969,6 +4928,87 @@
                   <pic:spPr>
                     <a:xfrm>
                       <a:off x="0" y="0"/>
+                      <a:ext cx="6105974" cy="3279172"/>
+                    </a:xfrm>
+                    <a:prstGeom prst="rect">
+                      <a:avLst/>
+                    </a:prstGeom>
+                  </pic:spPr>
+                </pic:pic>
+              </a:graphicData>
+            </a:graphic>
+          </wp:inline>
+        </w:drawing>
+      </w:r>
+    </w:p>
+    <w:p>
+      <w:pPr>
+        <w:spacing w:after="0"/>
+        <w:rPr>
+          <w:rFonts w:ascii="Arial" w:hAnsi="Arial" w:cs="Arial"/>
+          <w:lang w:val="nl-BE"/>
+        </w:rPr>
+      </w:pPr>
+    </w:p>
+    <w:p>
+      <w:pPr>
+        <w:spacing w:after="0"/>
+        <w:rPr>
+          <w:rFonts w:ascii="Arial" w:hAnsi="Arial" w:cs="Arial"/>
+          <w:lang w:val="nl-BE"/>
+        </w:rPr>
+      </w:pPr>
+    </w:p>
+    <w:p>
+      <w:pPr>
+        <w:pStyle w:val="Kop1"/>
+        <w:rPr>
+          <w:lang w:val="nl-BE"/>
+        </w:rPr>
+      </w:pPr>
+      <w:r>
+        <w:rPr>
+          <w:lang w:val="nl-BE"/>
+        </w:rPr>
+        <w:t>Netwerkdiagram</w:t>
+      </w:r>
+    </w:p>
+    <w:p>
+      <w:pPr>
+        <w:spacing w:after="0"/>
+        <w:rPr>
+          <w:rFonts w:ascii="Arial" w:hAnsi="Arial" w:cs="Arial"/>
+          <w:lang w:val="nl-BE"/>
+        </w:rPr>
+      </w:pPr>
+      <w:r>
+        <w:rPr>
+          <w:noProof/>
+        </w:rPr>
+        <w:drawing>
+          <wp:inline distT="0" distB="0" distL="0" distR="0" wp14:anchorId="797FC190" wp14:editId="3531B26A">
+            <wp:extent cx="5648325" cy="3361594"/>
+            <wp:effectExtent l="0" t="0" r="0" b="0"/>
+            <wp:docPr id="14" name="Picture 14"/>
+            <wp:cNvGraphicFramePr>
+              <a:graphicFrameLocks xmlns:a="http://schemas.openxmlformats.org/drawingml/2006/main" noChangeAspect="1"/>
+            </wp:cNvGraphicFramePr>
+            <a:graphic xmlns:a="http://schemas.openxmlformats.org/drawingml/2006/main">
+              <a:graphicData uri="http://schemas.openxmlformats.org/drawingml/2006/picture">
+                <pic:pic xmlns:pic="http://schemas.openxmlformats.org/drawingml/2006/picture">
+                  <pic:nvPicPr>
+                    <pic:cNvPr id="1" name=""/>
+                    <pic:cNvPicPr/>
+                  </pic:nvPicPr>
+                  <pic:blipFill>
+                    <a:blip r:embed="rId20"/>
+                    <a:stretch>
+                      <a:fillRect/>
+                    </a:stretch>
+                  </pic:blipFill>
+                  <pic:spPr>
+                    <a:xfrm>
+                      <a:off x="0" y="0"/>
                       <a:ext cx="5648325" cy="3361594"/>
                     </a:xfrm>
                     <a:prstGeom prst="rect">
@@ -5008,7 +5048,7 @@
           <w:lang w:val="nl-BE"/>
         </w:rPr>
       </w:pPr>
-      <w:bookmarkStart w:id="41" w:name="_Toc532810601"/>
+      <w:bookmarkStart w:id="42" w:name="_Toc532810601"/>
       <w:r>
         <w:rPr>
           <w:rFonts w:ascii="Arial" w:hAnsi="Arial" w:cs="Arial"/>
@@ -5024,7 +5064,7 @@
         </w:rPr>
         <w:t>Logboek</w:t>
       </w:r>
-      <w:bookmarkEnd w:id="41"/>
+      <w:bookmarkEnd w:id="42"/>
     </w:p>
     <w:p>
       <w:pPr>
@@ -6718,6 +6758,9 @@
             <w:pPr>
               <w:spacing w:after="0"/>
             </w:pPr>
+            <w:r>
+              <w:t xml:space="preserve">2 uur </w:t>
+            </w:r>
           </w:p>
         </w:tc>
         <w:tc>
@@ -6775,15 +6818,7 @@
               <w:spacing w:after="0"/>
             </w:pPr>
             <w:r>
-              <w:t xml:space="preserve">Communicatie </w:t>
-            </w:r>
-            <w:proofErr w:type="spellStart"/>
-            <w:r>
-              <w:t>Arduino</w:t>
-            </w:r>
-            <w:proofErr w:type="spellEnd"/>
-            <w:r>
-              <w:t xml:space="preserve"> en server</w:t>
+              <w:t>Communicatie Arduino en server</w:t>
             </w:r>
           </w:p>
         </w:tc>
@@ -7044,8 +7079,6 @@
             <w:r>
               <w:t>Thuis</w:t>
             </w:r>
-            <w:bookmarkStart w:id="42" w:name="_GoBack"/>
-            <w:bookmarkEnd w:id="42"/>
           </w:p>
         </w:tc>
       </w:tr>
@@ -7064,6 +7097,9 @@
             <w:pPr>
               <w:spacing w:after="0"/>
             </w:pPr>
+            <w:r>
+              <w:t>7/01/2019</w:t>
+            </w:r>
           </w:p>
         </w:tc>
         <w:tc>
@@ -7080,6 +7116,9 @@
             <w:pPr>
               <w:spacing w:after="0"/>
             </w:pPr>
+            <w:r>
+              <w:t>Bundel bijwerken</w:t>
+            </w:r>
           </w:p>
         </w:tc>
         <w:tc>
@@ -7096,6 +7135,9 @@
             <w:pPr>
               <w:spacing w:after="0"/>
             </w:pPr>
+            <w:r>
+              <w:t>Arthur</w:t>
+            </w:r>
           </w:p>
         </w:tc>
         <w:tc>
@@ -7112,6 +7154,9 @@
             <w:pPr>
               <w:spacing w:after="0"/>
             </w:pPr>
+            <w:r>
+              <w:t>1 uur</w:t>
+            </w:r>
           </w:p>
         </w:tc>
         <w:tc>
@@ -7128,6 +7173,9 @@
             <w:pPr>
               <w:spacing w:after="0"/>
             </w:pPr>
+            <w:r>
+              <w:t>Thuis</w:t>
+            </w:r>
           </w:p>
         </w:tc>
       </w:tr>
@@ -7709,7 +7757,7 @@
       <w:bookmarkEnd w:id="44"/>
     </w:p>
     <w:sectPr>
-      <w:footerReference w:type="default" r:id="rId20"/>
+      <w:footerReference w:type="default" r:id="rId21"/>
       <w:pgSz w:w="11900" w:h="16840"/>
       <w:pgMar w:top="1134" w:right="1134" w:bottom="1134" w:left="1871" w:header="709" w:footer="709" w:gutter="0"/>
       <w:cols w:space="708"/>
@@ -9097,7 +9145,7 @@
 </file>
 
 <file path=customXml/itemProps1.xml><?xml version="1.0" encoding="utf-8"?>
-<ds:datastoreItem xmlns:ds="http://schemas.openxmlformats.org/officeDocument/2006/customXml" ds:itemID="{F46E910C-9688-432A-88DD-EB2A118C1EAC}">
+<ds:datastoreItem xmlns:ds="http://schemas.openxmlformats.org/officeDocument/2006/customXml" ds:itemID="{42C196FA-434B-48AE-B748-F0A46ED0AE02}">
   <ds:schemaRefs>
     <ds:schemaRef ds:uri="http://schemas.openxmlformats.org/officeDocument/2006/bibliography"/>
   </ds:schemaRefs>

</xml_diff>

<commit_message>
schrijffoutjess en al stukje software uitgediept
</commit_message>
<xml_diff>
--- a/Bundel/Bundel.docx
+++ b/Bundel/Bundel.docx
@@ -2068,7 +2068,7 @@
                 <w:noProof/>
                 <w:webHidden/>
               </w:rPr>
-              <w:t>14</w:t>
+              <w:t>13</w:t>
             </w:r>
             <w:r>
               <w:rPr>
@@ -2138,7 +2138,7 @@
                 <w:noProof/>
                 <w:webHidden/>
               </w:rPr>
-              <w:t>14</w:t>
+              <w:t>13</w:t>
             </w:r>
             <w:r>
               <w:rPr>
@@ -2208,7 +2208,7 @@
                 <w:noProof/>
                 <w:webHidden/>
               </w:rPr>
-              <w:t>15</w:t>
+              <w:t>14</w:t>
             </w:r>
             <w:r>
               <w:rPr>
@@ -2278,7 +2278,7 @@
                 <w:noProof/>
                 <w:webHidden/>
               </w:rPr>
-              <w:t>15</w:t>
+              <w:t>14</w:t>
             </w:r>
             <w:r>
               <w:rPr>
@@ -2564,7 +2564,7 @@
                 <w:noProof/>
                 <w:webHidden/>
               </w:rPr>
-              <w:t>17</w:t>
+              <w:t>23</w:t>
             </w:r>
             <w:r>
               <w:rPr>
@@ -2636,7 +2636,7 @@
                 <w:noProof/>
                 <w:webHidden/>
               </w:rPr>
-              <w:t>18</w:t>
+              <w:t>24</w:t>
             </w:r>
             <w:r>
               <w:rPr>
@@ -2708,7 +2708,7 @@
                 <w:noProof/>
                 <w:webHidden/>
               </w:rPr>
-              <w:t>19</w:t>
+              <w:t>25</w:t>
             </w:r>
             <w:r>
               <w:rPr>
@@ -2921,7 +2921,10 @@
         <w:t xml:space="preserve">1.1 </w:t>
       </w:r>
       <w:r>
-        <w:t>Definitiestudie (Project)</w:t>
+        <w:t>Definitiestudie</w:t>
+      </w:r>
+      <w:r>
+        <w:t xml:space="preserve"> (Project)</w:t>
       </w:r>
       <w:bookmarkEnd w:id="3"/>
       <w:bookmarkEnd w:id="4"/>
@@ -4098,19 +4101,9 @@
             <w:tcW w:w="3353" w:type="dxa"/>
           </w:tcPr>
           <w:p>
-            <w:proofErr w:type="spellStart"/>
-            <w:r>
-              <w:t>Arduino</w:t>
-            </w:r>
-            <w:proofErr w:type="spellEnd"/>
-            <w:r>
-              <w:t xml:space="preserve"> </w:t>
-            </w:r>
-            <w:proofErr w:type="spellStart"/>
-            <w:r>
-              <w:t>Uno</w:t>
-            </w:r>
-            <w:proofErr w:type="spellEnd"/>
+            <w:r>
+              <w:t>Arduino Uno</w:t>
+            </w:r>
           </w:p>
         </w:tc>
         <w:tc>
@@ -4254,10 +4247,10 @@
                   <v:path o:extrusionok="f" gradientshapeok="t" o:connecttype="rect"/>
                   <o:lock v:ext="edit" aspectratio="t"/>
                 </v:shapetype>
-                <v:shape id="_x0000_i1025" type="#_x0000_t75" style="width:123.75pt;height:100.5pt" o:ole="">
+                <v:shape id="_x0000_i1025" type="#_x0000_t75" style="width:123.95pt;height:100.8pt" o:ole="">
                   <v:imagedata r:id="rId15" o:title=""/>
                 </v:shape>
-                <o:OLEObject Type="Embed" ProgID="PBrush" ShapeID="_x0000_i1025" DrawAspect="Content" ObjectID="_1608492125" r:id="rId16"/>
+                <o:OLEObject Type="Embed" ProgID="PBrush" ShapeID="_x0000_i1025" DrawAspect="Content" ObjectID="_1608547673" r:id="rId16"/>
               </w:object>
             </w:r>
           </w:p>
@@ -4360,21 +4353,7 @@
         <w:rPr>
           <w:rFonts w:eastAsiaTheme="majorEastAsia" w:cstheme="majorBidi"/>
         </w:rPr>
-        <w:t xml:space="preserve"> met de </w:t>
-      </w:r>
-      <w:proofErr w:type="spellStart"/>
-      <w:r>
-        <w:rPr>
-          <w:rFonts w:eastAsiaTheme="majorEastAsia" w:cstheme="majorBidi"/>
-        </w:rPr>
-        <w:t>Arduino</w:t>
-      </w:r>
-      <w:proofErr w:type="spellEnd"/>
-      <w:r>
-        <w:rPr>
-          <w:rFonts w:eastAsiaTheme="majorEastAsia" w:cstheme="majorBidi"/>
-        </w:rPr>
-        <w:t xml:space="preserve"> zijn I/O pinnen. In het programma zal verbinding gemaakt worden met de SIM 900 </w:t>
+        <w:t xml:space="preserve"> met de Arduino zijn I/O pinnen. In het programma zal verbinding gemaakt worden met de SIM 900 </w:t>
       </w:r>
       <w:proofErr w:type="spellStart"/>
       <w:r>
@@ -4616,15 +4595,15 @@
         <w:t xml:space="preserve"> dat de communicatie over het WAN gaat en we dus onze data moeten encrypteren. Om toegang te krijgen tot het mobiele netwerk moeten we een simkaart in de module steken. Hiervoor gaan we een prepaid simkaart gebruiken. </w:t>
       </w:r>
       <w:r>
-        <w:t xml:space="preserve">Als het meettoestel data wilt verzenden zal een verbinding worden gemaakt met de server volgens het </w:t>
+        <w:t xml:space="preserve">Als het meettoestel data </w:t>
       </w:r>
       <w:proofErr w:type="gramStart"/>
       <w:r>
-        <w:t>TCP protocol</w:t>
+        <w:t>wilt</w:t>
       </w:r>
       <w:proofErr w:type="gramEnd"/>
       <w:r>
-        <w:t xml:space="preserve">. Dit protocol heeft doorgedreven foutencontrole ingebouwd. Zo zijn we zeker dat er onderweg naar de server geen data verloren gaat of corrupt </w:t>
+        <w:t xml:space="preserve"> verzenden zal een verbinding worden gemaakt met de server volgens het TCP protocol. Dit protocol heeft doorgedreven foutencontrole ingebouwd. Zo zijn we zeker dat er onderweg naar de server geen data verloren gaat of corrupt </w:t>
       </w:r>
       <w:proofErr w:type="gramStart"/>
       <w:r>
@@ -4709,15 +4688,7 @@
         <w:spacing w:after="200" w:line="276" w:lineRule="auto"/>
       </w:pPr>
       <w:r>
-        <w:t xml:space="preserve">De </w:t>
-      </w:r>
-      <w:proofErr w:type="spellStart"/>
-      <w:r>
-        <w:t>Arduino</w:t>
-      </w:r>
-      <w:proofErr w:type="spellEnd"/>
-      <w:r>
-        <w:t xml:space="preserve"> en </w:t>
+        <w:t xml:space="preserve">De Arduino en </w:t>
       </w:r>
       <w:proofErr w:type="gramStart"/>
       <w:r>
@@ -4747,15 +4718,7 @@
       </w:r>
       <w:proofErr w:type="gramEnd"/>
       <w:r>
-        <w:t xml:space="preserve"> Gelukkig zijn zowel de </w:t>
-      </w:r>
-      <w:proofErr w:type="spellStart"/>
-      <w:r>
-        <w:t>Arduino</w:t>
-      </w:r>
-      <w:proofErr w:type="spellEnd"/>
-      <w:r>
-        <w:t xml:space="preserve"> als de </w:t>
+        <w:t xml:space="preserve"> Gelukkig zijn zowel de Arduino als de </w:t>
       </w:r>
       <w:proofErr w:type="gramStart"/>
       <w:r>
@@ -4959,36 +4922,19 @@
     </w:p>
     <w:p>
       <w:pPr>
-        <w:spacing w:after="0"/>
-        <w:ind w:left="360"/>
-        <w:rPr>
-          <w:rFonts w:ascii="Arial" w:hAnsi="Arial" w:cs="Arial"/>
-          <w:lang w:val="nl-BE"/>
-        </w:rPr>
-      </w:pPr>
+        <w:pStyle w:val="Kop1"/>
+        <w:rPr>
+          <w:rFonts w:ascii="Arial" w:hAnsi="Arial" w:cs="Arial"/>
+          <w:lang w:val="nl-BE"/>
+        </w:rPr>
+      </w:pPr>
+      <w:bookmarkStart w:id="40" w:name="_Toc534708103"/>
       <w:r>
         <w:rPr>
           <w:rFonts w:ascii="Arial" w:hAnsi="Arial" w:cs="Arial"/>
           <w:lang w:val="nl-BE"/>
         </w:rPr>
         <w:lastRenderedPageBreak/>
-        <w:t>.</w:t>
-      </w:r>
-    </w:p>
-    <w:p>
-      <w:pPr>
-        <w:pStyle w:val="Kop1"/>
-        <w:rPr>
-          <w:rFonts w:ascii="Arial" w:hAnsi="Arial" w:cs="Arial"/>
-          <w:lang w:val="nl-BE"/>
-        </w:rPr>
-      </w:pPr>
-      <w:bookmarkStart w:id="40" w:name="_Toc534708103"/>
-      <w:r>
-        <w:rPr>
-          <w:rFonts w:ascii="Arial" w:hAnsi="Arial" w:cs="Arial"/>
-          <w:lang w:val="nl-BE"/>
-        </w:rPr>
         <w:t xml:space="preserve">2. </w:t>
       </w:r>
       <w:r>
@@ -5009,7 +4955,7 @@
     </w:p>
     <w:p>
       <w:pPr>
-        <w:pStyle w:val="Kop1"/>
+        <w:pStyle w:val="Kop2"/>
         <w:rPr>
           <w:lang w:val="nl-BE"/>
         </w:rPr>
@@ -5089,7 +5035,7 @@
     </w:p>
     <w:p>
       <w:pPr>
-        <w:pStyle w:val="Kop1"/>
+        <w:pStyle w:val="Kop2"/>
         <w:rPr>
           <w:lang w:val="nl-BE"/>
         </w:rPr>
@@ -5161,22 +5107,18 @@
     </w:p>
     <w:p>
       <w:pPr>
-        <w:spacing w:after="0"/>
-        <w:rPr>
-          <w:rFonts w:ascii="Arial" w:hAnsi="Arial" w:cs="Arial"/>
-          <w:lang w:val="nl-BE"/>
-        </w:rPr>
-      </w:pPr>
-      <w:proofErr w:type="gramStart"/>
-      <w:r>
-        <w:rPr>
-          <w:rFonts w:ascii="Arial" w:hAnsi="Arial" w:cs="Arial"/>
+        <w:pStyle w:val="Kop2"/>
+        <w:rPr>
+          <w:lang w:val="nl-BE"/>
+        </w:rPr>
+      </w:pPr>
+      <w:r>
+        <w:rPr>
           <w:lang w:val="nl-BE"/>
         </w:rPr>
         <w:lastRenderedPageBreak/>
-        <w:t>GPS opstelling</w:t>
-      </w:r>
-      <w:proofErr w:type="gramEnd"/>
+        <w:t>2.2 gps-opstelling</w:t>
+      </w:r>
     </w:p>
     <w:p>
       <w:pPr>
@@ -5238,15 +5180,19 @@
     </w:p>
     <w:p>
       <w:pPr>
-        <w:spacing w:after="0"/>
-        <w:rPr>
-          <w:rFonts w:ascii="Arial" w:hAnsi="Arial" w:cs="Arial"/>
-          <w:lang w:val="nl-BE"/>
-        </w:rPr>
-      </w:pPr>
-      <w:r>
-        <w:rPr>
-          <w:rFonts w:ascii="Arial" w:hAnsi="Arial" w:cs="Arial"/>
+        <w:pStyle w:val="Kop2"/>
+        <w:rPr>
+          <w:lang w:val="nl-BE"/>
+        </w:rPr>
+      </w:pPr>
+      <w:r>
+        <w:rPr>
+          <w:lang w:val="nl-BE"/>
+        </w:rPr>
+        <w:t xml:space="preserve">2.3 </w:t>
+      </w:r>
+      <w:r>
+        <w:rPr>
           <w:lang w:val="nl-BE"/>
         </w:rPr>
         <w:t>DHT11 opstelling</w:t>
@@ -5366,18 +5312,22 @@
     </w:p>
     <w:p>
       <w:pPr>
-        <w:spacing w:after="0"/>
-        <w:rPr>
-          <w:rFonts w:ascii="Arial" w:hAnsi="Arial" w:cs="Arial"/>
-          <w:lang w:val="nl-BE"/>
-        </w:rPr>
-      </w:pPr>
-      <w:r>
-        <w:rPr>
-          <w:rFonts w:ascii="Arial" w:hAnsi="Arial" w:cs="Arial"/>
+        <w:pStyle w:val="Kop2"/>
+        <w:rPr>
+          <w:lang w:val="nl-BE"/>
+        </w:rPr>
+      </w:pPr>
+      <w:r>
+        <w:rPr>
           <w:lang w:val="nl-BE"/>
         </w:rPr>
         <w:lastRenderedPageBreak/>
+        <w:t xml:space="preserve">2.4 </w:t>
+      </w:r>
+      <w:r>
+        <w:rPr>
+          <w:lang w:val="nl-BE"/>
+        </w:rPr>
         <w:t>CCS811 opstelling</w:t>
       </w:r>
     </w:p>
@@ -5468,15 +5418,19 @@
     </w:p>
     <w:p>
       <w:pPr>
-        <w:spacing w:after="0"/>
-        <w:rPr>
-          <w:rFonts w:ascii="Arial" w:hAnsi="Arial" w:cs="Arial"/>
-          <w:lang w:val="nl-BE"/>
-        </w:rPr>
-      </w:pPr>
-      <w:r>
-        <w:rPr>
-          <w:rFonts w:ascii="Arial" w:hAnsi="Arial" w:cs="Arial"/>
+        <w:pStyle w:val="Kop2"/>
+        <w:rPr>
+          <w:lang w:val="nl-BE"/>
+        </w:rPr>
+      </w:pPr>
+      <w:r>
+        <w:rPr>
+          <w:lang w:val="nl-BE"/>
+        </w:rPr>
+        <w:t xml:space="preserve">2.5 </w:t>
+      </w:r>
+      <w:r>
+        <w:rPr>
           <w:lang w:val="nl-BE"/>
         </w:rPr>
         <w:t>Schema BH1750</w:t>
@@ -5609,15 +5563,13 @@
         </w:rPr>
         <w:t xml:space="preserve">3. </w:t>
       </w:r>
-      <w:proofErr w:type="spellStart"/>
-      <w:r>
-        <w:rPr>
-          <w:rFonts w:ascii="Arial" w:hAnsi="Arial" w:cs="Arial"/>
-          <w:lang w:val="nl-BE"/>
-        </w:rPr>
-        <w:t>Electronica</w:t>
-      </w:r>
-      <w:proofErr w:type="spellEnd"/>
+      <w:r>
+        <w:rPr>
+          <w:rFonts w:ascii="Arial" w:hAnsi="Arial" w:cs="Arial"/>
+          <w:lang w:val="nl-BE"/>
+        </w:rPr>
+        <w:t>Elektronica</w:t>
+      </w:r>
     </w:p>
     <w:p>
       <w:pPr>
@@ -5644,14 +5596,12 @@
         </w:rPr>
         <w:t xml:space="preserve">hoofdstuk van het GIP gaan we kijken naar de </w:t>
       </w:r>
-      <w:proofErr w:type="gramStart"/>
-      <w:r>
-        <w:rPr>
-          <w:lang w:val="nl-BE"/>
-        </w:rPr>
-        <w:t>hardware componenten</w:t>
-      </w:r>
-      <w:proofErr w:type="gramEnd"/>
+      <w:r>
+        <w:rPr>
+          <w:lang w:val="nl-BE"/>
+        </w:rPr>
+        <w:t>hardwarecomponenten</w:t>
+      </w:r>
       <w:r>
         <w:rPr>
           <w:lang w:val="nl-BE"/>
@@ -5661,7 +5611,14 @@
     </w:p>
     <w:p>
       <w:pPr>
-        <w:pStyle w:val="Kop1"/>
+        <w:rPr>
+          <w:lang w:val="nl-BE"/>
+        </w:rPr>
+      </w:pPr>
+    </w:p>
+    <w:p>
+      <w:pPr>
+        <w:pStyle w:val="Kop2"/>
         <w:rPr>
           <w:lang w:val="nl-BE"/>
         </w:rPr>
@@ -5690,21 +5647,7 @@
         <w:rPr>
           <w:lang w:val="nl-BE"/>
         </w:rPr>
-        <w:t xml:space="preserve">Om de temperatuur en de vochtigheid te meten gebruiken we namelijk één sensor, de DHT11. Deze sensor heeft drie aansluitingen, twee voor 5V voeding van de </w:t>
-      </w:r>
-      <w:proofErr w:type="spellStart"/>
-      <w:r>
-        <w:rPr>
-          <w:lang w:val="nl-BE"/>
-        </w:rPr>
-        <w:t>Arduino</w:t>
-      </w:r>
-      <w:proofErr w:type="spellEnd"/>
-      <w:r>
-        <w:rPr>
-          <w:lang w:val="nl-BE"/>
-        </w:rPr>
-        <w:t xml:space="preserve"> en één voor de data door te sturen. Met deze sensor kunnen we temper</w:t>
+        <w:t>Om de temperatuur en de vochtigheid te meten gebruiken we namelijk één sensor, de DHT11. Deze sensor heeft drie aansluitingen, twee voor 5V voeding van de Arduino en één voor de data door te sturen. Met deze sensor kunnen we temper</w:t>
       </w:r>
       <w:r>
         <w:rPr>
@@ -5722,28 +5665,8 @@
         <w:rPr>
           <w:lang w:val="nl-BE"/>
         </w:rPr>
-        <w:t xml:space="preserve"> van +/- 2°</w:t>
-      </w:r>
-      <w:proofErr w:type="gramStart"/>
-      <w:r>
-        <w:rPr>
-          <w:lang w:val="nl-BE"/>
-        </w:rPr>
-        <w:t>C</w:t>
-      </w:r>
-      <w:r>
-        <w:rPr>
-          <w:lang w:val="nl-BE"/>
-        </w:rPr>
-        <w:t xml:space="preserve">  </w:t>
-      </w:r>
-      <w:r>
-        <w:rPr>
-          <w:lang w:val="nl-BE"/>
-        </w:rPr>
-        <w:t>en</w:t>
-      </w:r>
-      <w:proofErr w:type="gramEnd"/>
+        <w:t xml:space="preserve"> van +/- 2°C</w:t>
+      </w:r>
       <w:r>
         <w:rPr>
           <w:lang w:val="nl-BE"/>
@@ -5754,6 +5677,12 @@
         <w:rPr>
           <w:lang w:val="nl-BE"/>
         </w:rPr>
+        <w:t xml:space="preserve">en </w:t>
+      </w:r>
+      <w:r>
+        <w:rPr>
+          <w:lang w:val="nl-BE"/>
+        </w:rPr>
         <w:t xml:space="preserve">een vochtigheid van 20% tot 90% </w:t>
       </w:r>
       <w:r>
@@ -5762,14 +5691,12 @@
         </w:rPr>
         <w:t xml:space="preserve">met nauwkeurigheid van +/- 5%. De temperatuur wordt gemeten door een </w:t>
       </w:r>
-      <w:proofErr w:type="gramStart"/>
-      <w:r>
-        <w:rPr>
-          <w:lang w:val="nl-BE"/>
-        </w:rPr>
-        <w:t>NTC temperatuur</w:t>
-      </w:r>
-      <w:proofErr w:type="gramEnd"/>
+      <w:r>
+        <w:rPr>
+          <w:lang w:val="nl-BE"/>
+        </w:rPr>
+        <w:t>NTC-temperatuur</w:t>
+      </w:r>
       <w:r>
         <w:rPr>
           <w:lang w:val="nl-BE"/>
@@ -5891,16 +5818,15 @@
     </w:p>
     <w:p>
       <w:pPr>
-        <w:pStyle w:val="Kop1"/>
-        <w:rPr>
-          <w:lang w:val="nl-BE"/>
-        </w:rPr>
-      </w:pPr>
-      <w:r>
-        <w:rPr>
-          <w:lang w:val="nl-BE"/>
-        </w:rPr>
-        <w:lastRenderedPageBreak/>
+        <w:pStyle w:val="Kop2"/>
+        <w:rPr>
+          <w:lang w:val="nl-BE"/>
+        </w:rPr>
+      </w:pPr>
+      <w:r>
+        <w:rPr>
+          <w:lang w:val="nl-BE"/>
+        </w:rPr>
         <w:t>3.2 BH1750</w:t>
       </w:r>
     </w:p>
@@ -5925,85 +5851,29 @@
         <w:t xml:space="preserve">lichtsterktes kan meten van </w:t>
       </w:r>
       <w:r>
-        <w:t xml:space="preserve">1lux tot 65535 lux. Door vijf aansluitingen, GND en VCC worden gebruikt voor de voeding van de sensor, namelijk 3,3V van de </w:t>
+        <w:t xml:space="preserve">1lux tot 65535 lux. Door vijf aansluitingen, GND en VCC worden gebruikt voor de voeding van de sensor, namelijk 3,3V van de Arduino. </w:t>
+      </w:r>
+      <w:r>
+        <w:t xml:space="preserve">De </w:t>
+      </w:r>
+      <w:proofErr w:type="gramStart"/>
+      <w:r>
+        <w:t>SCL pin</w:t>
+      </w:r>
+      <w:proofErr w:type="gramEnd"/>
+      <w:r>
+        <w:t xml:space="preserve"> van de sensor wordt verbonden met poort A5 van de Arduino, deze aansluiting gaat ervoor zorgen dat er een kloksignaal wordt gestuurd en de data volgens het kloksignaal verstuurd kan worden. Vervolgens hebben we de SDA, deze pin sluiten we aan op poort A4 van de Arduino en wordt gebruikt om data van de sensor naar de Arduino te sturen. Ten slotte is er nog de </w:t>
       </w:r>
       <w:proofErr w:type="spellStart"/>
       <w:r>
-        <w:t>Arduino</w:t>
+        <w:t>address</w:t>
       </w:r>
       <w:proofErr w:type="spellEnd"/>
       <w:r>
-        <w:t xml:space="preserve">. </w:t>
-      </w:r>
-      <w:r>
-        <w:t xml:space="preserve">De </w:t>
-      </w:r>
-      <w:proofErr w:type="gramStart"/>
-      <w:r>
-        <w:t>SCL pin</w:t>
-      </w:r>
-      <w:proofErr w:type="gramEnd"/>
-      <w:r>
-        <w:t xml:space="preserve"> van de sensor wordt verbonden met poort A5 van de </w:t>
-      </w:r>
-      <w:proofErr w:type="spellStart"/>
-      <w:r>
-        <w:t>Arduino</w:t>
-      </w:r>
-      <w:proofErr w:type="spellEnd"/>
-      <w:r>
-        <w:t xml:space="preserve">, deze aansluiting gaat ervoor zorgen dat er een kloksignaal wordt gestuurd en de data volgens het kloksignaal verstuurd kan worden. Vervolgens hebben we de SDA, deze pin sluiten we aan op poort A4 van de </w:t>
-      </w:r>
-      <w:proofErr w:type="spellStart"/>
-      <w:r>
-        <w:t>Arduino</w:t>
-      </w:r>
-      <w:proofErr w:type="spellEnd"/>
-      <w:r>
-        <w:t xml:space="preserve"> en wordt gebruikt om data van de sensor naar de </w:t>
-      </w:r>
-      <w:proofErr w:type="spellStart"/>
-      <w:r>
-        <w:t>Arduino</w:t>
-      </w:r>
-      <w:proofErr w:type="spellEnd"/>
-      <w:r>
-        <w:t xml:space="preserve"> te sturen. Ten slotte is er nog de </w:t>
-      </w:r>
-      <w:proofErr w:type="spellStart"/>
-      <w:r>
-        <w:t>address</w:t>
-      </w:r>
-      <w:proofErr w:type="spellEnd"/>
-      <w:r>
-        <w:t xml:space="preserve"> aansluiting, deze wordt verbonden met de GND van de </w:t>
-      </w:r>
-      <w:proofErr w:type="spellStart"/>
-      <w:r>
-        <w:t>Arduino</w:t>
-      </w:r>
-      <w:proofErr w:type="spellEnd"/>
-      <w:r>
-        <w:t xml:space="preserve">. </w:t>
-      </w:r>
-      <w:r>
-        <w:t xml:space="preserve">Om de data naar de </w:t>
-      </w:r>
-      <w:proofErr w:type="spellStart"/>
-      <w:r>
-        <w:t>Arduino</w:t>
-      </w:r>
-      <w:proofErr w:type="spellEnd"/>
-      <w:r>
-        <w:t xml:space="preserve"> te sturen wordt een I²</w:t>
-      </w:r>
-      <w:proofErr w:type="gramStart"/>
-      <w:r>
-        <w:t>C bus</w:t>
-      </w:r>
-      <w:proofErr w:type="gramEnd"/>
-      <w:r>
-        <w:t xml:space="preserve"> gebruikt.</w:t>
+        <w:t xml:space="preserve"> aansluiting, deze wordt verbonden met de GND van de Arduino. </w:t>
+      </w:r>
+      <w:r>
+        <w:t>Om de data naar de Arduino te sturen wordt een I²C bus gebruikt.</w:t>
       </w:r>
     </w:p>
     <w:p>
@@ -6130,16 +6000,22 @@
     </w:p>
     <w:p>
       <w:pPr>
-        <w:pStyle w:val="Kop1"/>
-        <w:rPr>
-          <w:lang w:val="nl-BE"/>
-        </w:rPr>
-      </w:pPr>
-      <w:r>
-        <w:rPr>
-          <w:lang w:val="nl-BE"/>
-        </w:rPr>
-        <w:lastRenderedPageBreak/>
+        <w:rPr>
+          <w:lang w:val="nl-BE"/>
+        </w:rPr>
+      </w:pPr>
+    </w:p>
+    <w:p>
+      <w:pPr>
+        <w:pStyle w:val="Kop2"/>
+        <w:rPr>
+          <w:lang w:val="nl-BE"/>
+        </w:rPr>
+      </w:pPr>
+      <w:r>
+        <w:rPr>
+          <w:lang w:val="nl-BE"/>
+        </w:rPr>
         <w:t>3.3 NEO-6M</w:t>
       </w:r>
     </w:p>
@@ -6174,21 +6050,7 @@
         <w:rPr>
           <w:lang w:val="nl-BE"/>
         </w:rPr>
-        <w:t xml:space="preserve"> zorgen om gps coördinaten van zijn locatie te achterhalen en te sturen naar de </w:t>
-      </w:r>
-      <w:proofErr w:type="spellStart"/>
-      <w:r>
-        <w:rPr>
-          <w:lang w:val="nl-BE"/>
-        </w:rPr>
-        <w:t>Arduino</w:t>
-      </w:r>
-      <w:proofErr w:type="spellEnd"/>
-      <w:r>
-        <w:rPr>
-          <w:lang w:val="nl-BE"/>
-        </w:rPr>
-        <w:t>.</w:t>
+        <w:t xml:space="preserve"> zorgen om gps coördinaten van zijn locatie te achterhalen en te sturen naar de Arduino.</w:t>
       </w:r>
       <w:r>
         <w:rPr>
@@ -6206,21 +6068,7 @@
         <w:rPr>
           <w:lang w:val="nl-BE"/>
         </w:rPr>
-        <w:t xml:space="preserve">V van </w:t>
-      </w:r>
-      <w:proofErr w:type="spellStart"/>
-      <w:r>
-        <w:rPr>
-          <w:lang w:val="nl-BE"/>
-        </w:rPr>
-        <w:t>Arduino</w:t>
-      </w:r>
-      <w:proofErr w:type="spellEnd"/>
-      <w:r>
-        <w:rPr>
-          <w:lang w:val="nl-BE"/>
-        </w:rPr>
-        <w:t xml:space="preserve"> aan de VCC en GND pinnen. </w:t>
+        <w:t xml:space="preserve">V van Arduino aan de VCC en GND pinnen. </w:t>
       </w:r>
       <w:r>
         <w:rPr>
@@ -6240,21 +6088,7 @@
         <w:rPr>
           <w:lang w:val="nl-BE"/>
         </w:rPr>
-        <w:t xml:space="preserve"> zal de data versturen naar de </w:t>
-      </w:r>
-      <w:proofErr w:type="spellStart"/>
-      <w:r>
-        <w:rPr>
-          <w:lang w:val="nl-BE"/>
-        </w:rPr>
-        <w:t>Arduino</w:t>
-      </w:r>
-      <w:proofErr w:type="spellEnd"/>
-      <w:r>
-        <w:rPr>
-          <w:lang w:val="nl-BE"/>
-        </w:rPr>
-        <w:t xml:space="preserve"> en aan de RX pin zal de data ontvangen worden. Beide aansluitingen gaan serieel werken dus de data zal serieel ontvangen en verstuurd worden.</w:t>
+        <w:t xml:space="preserve"> zal de data versturen naar de Arduino en aan de RX pin zal de data ontvangen worden. Beide aansluitingen gaan serieel werken dus de data zal serieel ontvangen en verstuurd worden.</w:t>
       </w:r>
     </w:p>
     <w:p>
@@ -6369,16 +6203,15 @@
     </w:p>
     <w:p>
       <w:pPr>
-        <w:pStyle w:val="Kop1"/>
-        <w:rPr>
-          <w:lang w:val="nl-BE"/>
-        </w:rPr>
-      </w:pPr>
-      <w:r>
-        <w:rPr>
-          <w:lang w:val="nl-BE"/>
-        </w:rPr>
-        <w:lastRenderedPageBreak/>
+        <w:pStyle w:val="Kop2"/>
+        <w:rPr>
+          <w:lang w:val="nl-BE"/>
+        </w:rPr>
+      </w:pPr>
+      <w:r>
+        <w:rPr>
+          <w:lang w:val="nl-BE"/>
+        </w:rPr>
         <w:t>3.4 SIM900</w:t>
       </w:r>
     </w:p>
@@ -6399,27 +6232,41 @@
         <w:rPr>
           <w:lang w:val="nl-BE"/>
         </w:rPr>
-        <w:t xml:space="preserve">Een ander deel van ons netwerk is de communicatie tussen de </w:t>
+        <w:t xml:space="preserve">Een ander deel van ons netwerk is de communicatie tussen de Arduino en de server. Hiervoor wordt een connectie via het mobiele netwerk gemaakt om het apparaat zo mobiel en gebruiksvriendelijk mogelijk te maken. Om dit te realiseren gebruiken we een SIM900 met een SIM kaart. </w:t>
+      </w:r>
+      <w:r>
+        <w:rPr>
+          <w:lang w:val="nl-BE"/>
+        </w:rPr>
+        <w:t xml:space="preserve">Om de </w:t>
       </w:r>
       <w:proofErr w:type="spellStart"/>
       <w:r>
         <w:rPr>
           <w:lang w:val="nl-BE"/>
         </w:rPr>
-        <w:t>Arduino</w:t>
+        <w:t>shield</w:t>
       </w:r>
       <w:proofErr w:type="spellEnd"/>
       <w:r>
         <w:rPr>
           <w:lang w:val="nl-BE"/>
         </w:rPr>
-        <w:t xml:space="preserve"> en de server. Hiervoor wordt een connectie via het mobiele netwerk gemaakt om het apparaat zo mobiel en gebruiksvriendelijk mogelijk te maken. Om dit te realiseren gebruiken we een SIM900 met een SIM kaart. </w:t>
-      </w:r>
-      <w:r>
-        <w:rPr>
-          <w:lang w:val="nl-BE"/>
-        </w:rPr>
-        <w:t xml:space="preserve">Om de </w:t>
+        <w:t xml:space="preserve"> te voeden gebruiken we zes in serie geplaatste </w:t>
+      </w:r>
+      <w:proofErr w:type="gramStart"/>
+      <w:r>
+        <w:rPr>
+          <w:lang w:val="nl-BE"/>
+        </w:rPr>
+        <w:t>AA batterijen</w:t>
+      </w:r>
+      <w:proofErr w:type="gramEnd"/>
+      <w:r>
+        <w:rPr>
+          <w:lang w:val="nl-BE"/>
+        </w:rPr>
+        <w:t xml:space="preserve"> wat resulteert in een spanning van 9V wat genoeg is om de Arduino en de SIM900 </w:t>
       </w:r>
       <w:proofErr w:type="spellStart"/>
       <w:r>
@@ -6433,35 +6280,83 @@
         <w:rPr>
           <w:lang w:val="nl-BE"/>
         </w:rPr>
-        <w:t xml:space="preserve"> te voeden gebruiken we zes in serie geplaatste </w:t>
+        <w:t xml:space="preserve"> te voeden. Om de data van de </w:t>
+      </w:r>
+      <w:proofErr w:type="spellStart"/>
+      <w:r>
+        <w:rPr>
+          <w:lang w:val="nl-BE"/>
+        </w:rPr>
+        <w:t>arduino</w:t>
+      </w:r>
+      <w:proofErr w:type="spellEnd"/>
+      <w:r>
+        <w:rPr>
+          <w:lang w:val="nl-BE"/>
+        </w:rPr>
+        <w:t xml:space="preserve"> naar de SIM900 te sturen gebruiken we drie pinnen, namelijk de </w:t>
       </w:r>
       <w:proofErr w:type="gramStart"/>
       <w:r>
         <w:rPr>
           <w:lang w:val="nl-BE"/>
         </w:rPr>
-        <w:t>AA batterijen</w:t>
+        <w:t>GND pin</w:t>
       </w:r>
       <w:proofErr w:type="gramEnd"/>
       <w:r>
         <w:rPr>
           <w:lang w:val="nl-BE"/>
         </w:rPr>
-        <w:t xml:space="preserve"> wat resulteert in een spanning van 9V wat genoeg is om de </w:t>
+        <w:t xml:space="preserve"> aan de GND van de Arduino en een RX en TX pin waarover de daadwerkelijke data serieel in beide richtingen gestuurd kan worden. Om deze dataoverdracht te realiseren kunnen we via </w:t>
+      </w:r>
+      <w:proofErr w:type="gramStart"/>
+      <w:r>
+        <w:rPr>
+          <w:lang w:val="nl-BE"/>
+        </w:rPr>
+        <w:t>AT commando’s</w:t>
+      </w:r>
+      <w:proofErr w:type="gramEnd"/>
+      <w:r>
+        <w:rPr>
+          <w:lang w:val="nl-BE"/>
+        </w:rPr>
+        <w:t xml:space="preserve"> de </w:t>
       </w:r>
       <w:proofErr w:type="spellStart"/>
       <w:r>
         <w:rPr>
           <w:lang w:val="nl-BE"/>
         </w:rPr>
-        <w:t>Arduino</w:t>
+        <w:t>shield</w:t>
       </w:r>
       <w:proofErr w:type="spellEnd"/>
       <w:r>
         <w:rPr>
           <w:lang w:val="nl-BE"/>
         </w:rPr>
-        <w:t xml:space="preserve"> en de SIM900 </w:t>
+        <w:t xml:space="preserve"> aansturen en zo een verbinding met de serveropstellen en berichten vesturen.</w:t>
+      </w:r>
+      <w:r>
+        <w:rPr>
+          <w:lang w:val="nl-BE"/>
+        </w:rPr>
+        <w:t xml:space="preserve"> Op het SIM900 board kunnen we een antenne terugvinden. Deze antenne gaat ervoor zorgen dat er een verbinding met de GSM masten van de provider gemaakt kan worden. Wanneer we een verbinding met zo een </w:t>
+      </w:r>
+      <w:proofErr w:type="gramStart"/>
+      <w:r>
+        <w:rPr>
+          <w:lang w:val="nl-BE"/>
+        </w:rPr>
+        <w:t>GSM mast</w:t>
+      </w:r>
+      <w:proofErr w:type="gramEnd"/>
+      <w:r>
+        <w:rPr>
+          <w:lang w:val="nl-BE"/>
+        </w:rPr>
+        <w:t xml:space="preserve"> willen maken gaan we in ons programma de acces point name van de provider ingeven zodat er via de provider een toegang tot het WAN in en er een publiek IP-adres aan de </w:t>
       </w:r>
       <w:proofErr w:type="spellStart"/>
       <w:r>
@@ -6475,161 +6370,8 @@
         <w:rPr>
           <w:lang w:val="nl-BE"/>
         </w:rPr>
-        <w:t xml:space="preserve"> te voeden. Om de data van de </w:t>
-      </w:r>
-      <w:proofErr w:type="spellStart"/>
-      <w:r>
-        <w:rPr>
-          <w:lang w:val="nl-BE"/>
-        </w:rPr>
-        <w:t>arduino</w:t>
-      </w:r>
-      <w:proofErr w:type="spellEnd"/>
-      <w:r>
-        <w:rPr>
-          <w:lang w:val="nl-BE"/>
-        </w:rPr>
-        <w:t xml:space="preserve"> naar de SIM900 te sturen gebruiken we drie pinnen, namelijk de </w:t>
-      </w:r>
-      <w:proofErr w:type="gramStart"/>
-      <w:r>
-        <w:rPr>
-          <w:lang w:val="nl-BE"/>
-        </w:rPr>
-        <w:t>GND pin</w:t>
-      </w:r>
-      <w:proofErr w:type="gramEnd"/>
-      <w:r>
-        <w:rPr>
-          <w:lang w:val="nl-BE"/>
-        </w:rPr>
-        <w:t xml:space="preserve"> aan de GND van de </w:t>
-      </w:r>
-      <w:proofErr w:type="spellStart"/>
-      <w:r>
-        <w:rPr>
-          <w:lang w:val="nl-BE"/>
-        </w:rPr>
-        <w:t>Arduino</w:t>
-      </w:r>
-      <w:proofErr w:type="spellEnd"/>
-      <w:r>
-        <w:rPr>
-          <w:lang w:val="nl-BE"/>
-        </w:rPr>
-        <w:t xml:space="preserve"> en een RX en TX pin waarover de daadwerkelijke data serieel in beide richtingen gestuurd kan worden. Om deze dataoverdracht te realiseren kunnen we via </w:t>
-      </w:r>
-      <w:proofErr w:type="gramStart"/>
-      <w:r>
-        <w:rPr>
-          <w:lang w:val="nl-BE"/>
-        </w:rPr>
-        <w:t>AT commando’s</w:t>
-      </w:r>
-      <w:proofErr w:type="gramEnd"/>
-      <w:r>
-        <w:rPr>
-          <w:lang w:val="nl-BE"/>
-        </w:rPr>
-        <w:t xml:space="preserve"> de </w:t>
-      </w:r>
-      <w:proofErr w:type="spellStart"/>
-      <w:r>
-        <w:rPr>
-          <w:lang w:val="nl-BE"/>
-        </w:rPr>
-        <w:t>shield</w:t>
-      </w:r>
-      <w:proofErr w:type="spellEnd"/>
-      <w:r>
-        <w:rPr>
-          <w:lang w:val="nl-BE"/>
-        </w:rPr>
-        <w:t xml:space="preserve"> aansturen en zo een verbinding met de serveropstellen en berichten vesturen.</w:t>
-      </w:r>
-      <w:r>
-        <w:rPr>
-          <w:lang w:val="nl-BE"/>
-        </w:rPr>
-        <w:t xml:space="preserve"> Op het SIM900 board kunnen we een antenne terugvinden. Deze antenne gaat ervoor zorgen dat er een verbinding met de </w:t>
-      </w:r>
-      <w:proofErr w:type="gramStart"/>
-      <w:r>
-        <w:rPr>
-          <w:lang w:val="nl-BE"/>
-        </w:rPr>
-        <w:t>GSM</w:t>
-      </w:r>
-      <w:proofErr w:type="gramEnd"/>
-      <w:r>
-        <w:rPr>
-          <w:lang w:val="nl-BE"/>
-        </w:rPr>
-        <w:t xml:space="preserve"> masten van de provider gemaakt kan worden. Wanneer we een verbinding met zo een </w:t>
-      </w:r>
-      <w:proofErr w:type="gramStart"/>
-      <w:r>
-        <w:rPr>
-          <w:lang w:val="nl-BE"/>
-        </w:rPr>
-        <w:t>GSM mast</w:t>
-      </w:r>
-      <w:proofErr w:type="gramEnd"/>
-      <w:r>
-        <w:rPr>
-          <w:lang w:val="nl-BE"/>
-        </w:rPr>
-        <w:t xml:space="preserve"> willen maken gaan we in ons programma de acces point name van de provider ingeven zodat er via de provider een toegang tot het WAN in en er een publiek IP-adres aan de </w:t>
-      </w:r>
-      <w:proofErr w:type="spellStart"/>
-      <w:r>
-        <w:rPr>
-          <w:lang w:val="nl-BE"/>
-        </w:rPr>
-        <w:t>shield</w:t>
-      </w:r>
-      <w:proofErr w:type="spellEnd"/>
-      <w:r>
-        <w:rPr>
-          <w:lang w:val="nl-BE"/>
-        </w:rPr>
-        <w:t xml:space="preserve"> wordt geven. Wanneer er toegang is tot het WAN kunnen we doormiddel van een vast          IP-adres van de server dat in de code van de </w:t>
-      </w:r>
-      <w:proofErr w:type="spellStart"/>
-      <w:r>
-        <w:rPr>
-          <w:lang w:val="nl-BE"/>
-        </w:rPr>
-        <w:t>Arduino</w:t>
-      </w:r>
-      <w:proofErr w:type="spellEnd"/>
-      <w:r>
-        <w:rPr>
-          <w:lang w:val="nl-BE"/>
-        </w:rPr>
-        <w:t xml:space="preserve"> staat een verbinding met de server maken en de data van de sensoren doorsturen.   </w:t>
-      </w:r>
-    </w:p>
-    <w:p>
-      <w:pPr>
-        <w:rPr>
-          <w:lang w:val="nl-BE"/>
-        </w:rPr>
-      </w:pPr>
-    </w:p>
-    <w:p>
-      <w:pPr>
-        <w:rPr>
-          <w:lang w:val="nl-BE"/>
-        </w:rPr>
-      </w:pPr>
-    </w:p>
-    <w:p>
-      <w:pPr>
-        <w:rPr>
-          <w:lang w:val="nl-BE"/>
-        </w:rPr>
-      </w:pPr>
+        <w:t xml:space="preserve"> wordt geven. Wanneer er toegang is tot het WAN kunnen we doormiddel van een vast          IP-adres van de server dat in de code van de Arduino staat een verbinding met de server maken en de data van de sensoren doorsturen.   </w:t>
+      </w:r>
     </w:p>
     <w:p>
       <w:pPr>
@@ -8689,7 +8431,6 @@
               <w:spacing w:after="0"/>
             </w:pPr>
             <w:r>
-              <w:lastRenderedPageBreak/>
               <w:t>6/01/2019</w:t>
             </w:r>
           </w:p>
@@ -8787,6 +8528,7 @@
               <w:spacing w:after="0"/>
             </w:pPr>
             <w:r>
+              <w:lastRenderedPageBreak/>
               <w:t>7/01/2019</w:t>
             </w:r>
           </w:p>
@@ -9059,187 +8801,202 @@
             <w:r>
               <w:t>School</w:t>
             </w:r>
+          </w:p>
+        </w:tc>
+      </w:tr>
+      <w:tr>
+        <w:tc>
+          <w:tcPr>
+            <w:tcW w:w="1862" w:type="dxa"/>
+            <w:tcBorders>
+              <w:top w:val="single" w:sz="4" w:space="0" w:color="auto"/>
+              <w:left w:val="single" w:sz="4" w:space="0" w:color="auto"/>
+              <w:bottom w:val="single" w:sz="4" w:space="0" w:color="auto"/>
+              <w:right w:val="single" w:sz="4" w:space="0" w:color="auto"/>
+            </w:tcBorders>
+          </w:tcPr>
+          <w:p>
+            <w:pPr>
+              <w:spacing w:after="0"/>
+            </w:pPr>
+            <w:r>
+              <w:t>8/01/2019</w:t>
+            </w:r>
+          </w:p>
+        </w:tc>
+        <w:tc>
+          <w:tcPr>
+            <w:tcW w:w="1927" w:type="dxa"/>
+            <w:tcBorders>
+              <w:top w:val="single" w:sz="4" w:space="0" w:color="auto"/>
+              <w:left w:val="single" w:sz="4" w:space="0" w:color="auto"/>
+              <w:bottom w:val="single" w:sz="4" w:space="0" w:color="auto"/>
+              <w:right w:val="single" w:sz="4" w:space="0" w:color="auto"/>
+            </w:tcBorders>
+          </w:tcPr>
+          <w:p>
+            <w:pPr>
+              <w:spacing w:after="0"/>
+            </w:pPr>
+            <w:r>
+              <w:t>Bundel, Sensoren</w:t>
+            </w:r>
+          </w:p>
+        </w:tc>
+        <w:tc>
+          <w:tcPr>
+            <w:tcW w:w="1538" w:type="dxa"/>
+            <w:tcBorders>
+              <w:top w:val="single" w:sz="4" w:space="0" w:color="auto"/>
+              <w:left w:val="single" w:sz="4" w:space="0" w:color="auto"/>
+              <w:bottom w:val="single" w:sz="4" w:space="0" w:color="auto"/>
+              <w:right w:val="single" w:sz="4" w:space="0" w:color="auto"/>
+            </w:tcBorders>
+          </w:tcPr>
+          <w:p>
+            <w:pPr>
+              <w:spacing w:after="0"/>
+            </w:pPr>
+            <w:r>
+              <w:t>Ruben</w:t>
+            </w:r>
+          </w:p>
+        </w:tc>
+        <w:tc>
+          <w:tcPr>
+            <w:tcW w:w="1727" w:type="dxa"/>
+            <w:tcBorders>
+              <w:top w:val="single" w:sz="4" w:space="0" w:color="auto"/>
+              <w:left w:val="single" w:sz="4" w:space="0" w:color="auto"/>
+              <w:bottom w:val="single" w:sz="4" w:space="0" w:color="auto"/>
+              <w:right w:val="single" w:sz="4" w:space="0" w:color="auto"/>
+            </w:tcBorders>
+          </w:tcPr>
+          <w:p>
+            <w:pPr>
+              <w:spacing w:after="0"/>
+            </w:pPr>
+            <w:r>
+              <w:t xml:space="preserve">3 uur </w:t>
+            </w:r>
+          </w:p>
+        </w:tc>
+        <w:tc>
+          <w:tcPr>
+            <w:tcW w:w="1831" w:type="dxa"/>
+            <w:tcBorders>
+              <w:top w:val="single" w:sz="4" w:space="0" w:color="auto"/>
+              <w:left w:val="single" w:sz="4" w:space="0" w:color="auto"/>
+              <w:bottom w:val="single" w:sz="4" w:space="0" w:color="auto"/>
+              <w:right w:val="single" w:sz="4" w:space="0" w:color="auto"/>
+            </w:tcBorders>
+          </w:tcPr>
+          <w:p>
+            <w:pPr>
+              <w:spacing w:after="0"/>
+            </w:pPr>
+            <w:r>
+              <w:t>Thuis</w:t>
+            </w:r>
+          </w:p>
+        </w:tc>
+      </w:tr>
+      <w:tr>
+        <w:tc>
+          <w:tcPr>
+            <w:tcW w:w="1862" w:type="dxa"/>
+            <w:tcBorders>
+              <w:top w:val="single" w:sz="4" w:space="0" w:color="auto"/>
+              <w:left w:val="single" w:sz="4" w:space="0" w:color="auto"/>
+              <w:bottom w:val="single" w:sz="4" w:space="0" w:color="auto"/>
+              <w:right w:val="single" w:sz="4" w:space="0" w:color="auto"/>
+            </w:tcBorders>
+          </w:tcPr>
+          <w:p>
+            <w:pPr>
+              <w:spacing w:after="0"/>
+            </w:pPr>
+            <w:r>
+              <w:t>9/01/2019</w:t>
+            </w:r>
+          </w:p>
+        </w:tc>
+        <w:tc>
+          <w:tcPr>
+            <w:tcW w:w="1927" w:type="dxa"/>
+            <w:tcBorders>
+              <w:top w:val="single" w:sz="4" w:space="0" w:color="auto"/>
+              <w:left w:val="single" w:sz="4" w:space="0" w:color="auto"/>
+              <w:bottom w:val="single" w:sz="4" w:space="0" w:color="auto"/>
+              <w:right w:val="single" w:sz="4" w:space="0" w:color="auto"/>
+            </w:tcBorders>
+          </w:tcPr>
+          <w:p>
+            <w:pPr>
+              <w:spacing w:after="0"/>
+            </w:pPr>
+            <w:r>
+              <w:t>Bundel</w:t>
+            </w:r>
+          </w:p>
+        </w:tc>
+        <w:tc>
+          <w:tcPr>
+            <w:tcW w:w="1538" w:type="dxa"/>
+            <w:tcBorders>
+              <w:top w:val="single" w:sz="4" w:space="0" w:color="auto"/>
+              <w:left w:val="single" w:sz="4" w:space="0" w:color="auto"/>
+              <w:bottom w:val="single" w:sz="4" w:space="0" w:color="auto"/>
+              <w:right w:val="single" w:sz="4" w:space="0" w:color="auto"/>
+            </w:tcBorders>
+          </w:tcPr>
+          <w:p>
+            <w:pPr>
+              <w:spacing w:after="0"/>
+            </w:pPr>
+            <w:r>
+              <w:t>Arthur</w:t>
+            </w:r>
+          </w:p>
+        </w:tc>
+        <w:tc>
+          <w:tcPr>
+            <w:tcW w:w="1727" w:type="dxa"/>
+            <w:tcBorders>
+              <w:top w:val="single" w:sz="4" w:space="0" w:color="auto"/>
+              <w:left w:val="single" w:sz="4" w:space="0" w:color="auto"/>
+              <w:bottom w:val="single" w:sz="4" w:space="0" w:color="auto"/>
+              <w:right w:val="single" w:sz="4" w:space="0" w:color="auto"/>
+            </w:tcBorders>
+          </w:tcPr>
+          <w:p>
+            <w:pPr>
+              <w:spacing w:after="0"/>
+            </w:pPr>
+            <w:r>
+              <w:t>15min</w:t>
+            </w:r>
+          </w:p>
+        </w:tc>
+        <w:tc>
+          <w:tcPr>
+            <w:tcW w:w="1831" w:type="dxa"/>
+            <w:tcBorders>
+              <w:top w:val="single" w:sz="4" w:space="0" w:color="auto"/>
+              <w:left w:val="single" w:sz="4" w:space="0" w:color="auto"/>
+              <w:bottom w:val="single" w:sz="4" w:space="0" w:color="auto"/>
+              <w:right w:val="single" w:sz="4" w:space="0" w:color="auto"/>
+            </w:tcBorders>
+          </w:tcPr>
+          <w:p>
+            <w:pPr>
+              <w:spacing w:after="0"/>
+            </w:pPr>
+            <w:r>
+              <w:t>Thuis</w:t>
+            </w:r>
             <w:bookmarkStart w:id="44" w:name="_GoBack"/>
             <w:bookmarkEnd w:id="44"/>
-          </w:p>
-        </w:tc>
-      </w:tr>
-      <w:tr>
-        <w:tc>
-          <w:tcPr>
-            <w:tcW w:w="1862" w:type="dxa"/>
-            <w:tcBorders>
-              <w:top w:val="single" w:sz="4" w:space="0" w:color="auto"/>
-              <w:left w:val="single" w:sz="4" w:space="0" w:color="auto"/>
-              <w:bottom w:val="single" w:sz="4" w:space="0" w:color="auto"/>
-              <w:right w:val="single" w:sz="4" w:space="0" w:color="auto"/>
-            </w:tcBorders>
-          </w:tcPr>
-          <w:p>
-            <w:pPr>
-              <w:spacing w:after="0"/>
-            </w:pPr>
-            <w:r>
-              <w:t>8/01/2019</w:t>
-            </w:r>
-          </w:p>
-        </w:tc>
-        <w:tc>
-          <w:tcPr>
-            <w:tcW w:w="1927" w:type="dxa"/>
-            <w:tcBorders>
-              <w:top w:val="single" w:sz="4" w:space="0" w:color="auto"/>
-              <w:left w:val="single" w:sz="4" w:space="0" w:color="auto"/>
-              <w:bottom w:val="single" w:sz="4" w:space="0" w:color="auto"/>
-              <w:right w:val="single" w:sz="4" w:space="0" w:color="auto"/>
-            </w:tcBorders>
-          </w:tcPr>
-          <w:p>
-            <w:pPr>
-              <w:spacing w:after="0"/>
-            </w:pPr>
-            <w:r>
-              <w:t>Bundel, Sensoren</w:t>
-            </w:r>
-          </w:p>
-        </w:tc>
-        <w:tc>
-          <w:tcPr>
-            <w:tcW w:w="1538" w:type="dxa"/>
-            <w:tcBorders>
-              <w:top w:val="single" w:sz="4" w:space="0" w:color="auto"/>
-              <w:left w:val="single" w:sz="4" w:space="0" w:color="auto"/>
-              <w:bottom w:val="single" w:sz="4" w:space="0" w:color="auto"/>
-              <w:right w:val="single" w:sz="4" w:space="0" w:color="auto"/>
-            </w:tcBorders>
-          </w:tcPr>
-          <w:p>
-            <w:pPr>
-              <w:spacing w:after="0"/>
-            </w:pPr>
-            <w:r>
-              <w:t>Ruben</w:t>
-            </w:r>
-          </w:p>
-        </w:tc>
-        <w:tc>
-          <w:tcPr>
-            <w:tcW w:w="1727" w:type="dxa"/>
-            <w:tcBorders>
-              <w:top w:val="single" w:sz="4" w:space="0" w:color="auto"/>
-              <w:left w:val="single" w:sz="4" w:space="0" w:color="auto"/>
-              <w:bottom w:val="single" w:sz="4" w:space="0" w:color="auto"/>
-              <w:right w:val="single" w:sz="4" w:space="0" w:color="auto"/>
-            </w:tcBorders>
-          </w:tcPr>
-          <w:p>
-            <w:pPr>
-              <w:spacing w:after="0"/>
-            </w:pPr>
-            <w:r>
-              <w:t xml:space="preserve">3 uur </w:t>
-            </w:r>
-          </w:p>
-        </w:tc>
-        <w:tc>
-          <w:tcPr>
-            <w:tcW w:w="1831" w:type="dxa"/>
-            <w:tcBorders>
-              <w:top w:val="single" w:sz="4" w:space="0" w:color="auto"/>
-              <w:left w:val="single" w:sz="4" w:space="0" w:color="auto"/>
-              <w:bottom w:val="single" w:sz="4" w:space="0" w:color="auto"/>
-              <w:right w:val="single" w:sz="4" w:space="0" w:color="auto"/>
-            </w:tcBorders>
-          </w:tcPr>
-          <w:p>
-            <w:pPr>
-              <w:spacing w:after="0"/>
-            </w:pPr>
-            <w:r>
-              <w:t>Thuis</w:t>
-            </w:r>
-          </w:p>
-        </w:tc>
-      </w:tr>
-      <w:tr>
-        <w:tc>
-          <w:tcPr>
-            <w:tcW w:w="1862" w:type="dxa"/>
-            <w:tcBorders>
-              <w:top w:val="single" w:sz="4" w:space="0" w:color="auto"/>
-              <w:left w:val="single" w:sz="4" w:space="0" w:color="auto"/>
-              <w:bottom w:val="single" w:sz="4" w:space="0" w:color="auto"/>
-              <w:right w:val="single" w:sz="4" w:space="0" w:color="auto"/>
-            </w:tcBorders>
-          </w:tcPr>
-          <w:p>
-            <w:pPr>
-              <w:spacing w:after="0"/>
-            </w:pPr>
-          </w:p>
-        </w:tc>
-        <w:tc>
-          <w:tcPr>
-            <w:tcW w:w="1927" w:type="dxa"/>
-            <w:tcBorders>
-              <w:top w:val="single" w:sz="4" w:space="0" w:color="auto"/>
-              <w:left w:val="single" w:sz="4" w:space="0" w:color="auto"/>
-              <w:bottom w:val="single" w:sz="4" w:space="0" w:color="auto"/>
-              <w:right w:val="single" w:sz="4" w:space="0" w:color="auto"/>
-            </w:tcBorders>
-          </w:tcPr>
-          <w:p>
-            <w:pPr>
-              <w:spacing w:after="0"/>
-            </w:pPr>
-          </w:p>
-        </w:tc>
-        <w:tc>
-          <w:tcPr>
-            <w:tcW w:w="1538" w:type="dxa"/>
-            <w:tcBorders>
-              <w:top w:val="single" w:sz="4" w:space="0" w:color="auto"/>
-              <w:left w:val="single" w:sz="4" w:space="0" w:color="auto"/>
-              <w:bottom w:val="single" w:sz="4" w:space="0" w:color="auto"/>
-              <w:right w:val="single" w:sz="4" w:space="0" w:color="auto"/>
-            </w:tcBorders>
-          </w:tcPr>
-          <w:p>
-            <w:pPr>
-              <w:spacing w:after="0"/>
-            </w:pPr>
-          </w:p>
-        </w:tc>
-        <w:tc>
-          <w:tcPr>
-            <w:tcW w:w="1727" w:type="dxa"/>
-            <w:tcBorders>
-              <w:top w:val="single" w:sz="4" w:space="0" w:color="auto"/>
-              <w:left w:val="single" w:sz="4" w:space="0" w:color="auto"/>
-              <w:bottom w:val="single" w:sz="4" w:space="0" w:color="auto"/>
-              <w:right w:val="single" w:sz="4" w:space="0" w:color="auto"/>
-            </w:tcBorders>
-          </w:tcPr>
-          <w:p>
-            <w:pPr>
-              <w:spacing w:after="0"/>
-            </w:pPr>
-          </w:p>
-        </w:tc>
-        <w:tc>
-          <w:tcPr>
-            <w:tcW w:w="1831" w:type="dxa"/>
-            <w:tcBorders>
-              <w:top w:val="single" w:sz="4" w:space="0" w:color="auto"/>
-              <w:left w:val="single" w:sz="4" w:space="0" w:color="auto"/>
-              <w:bottom w:val="single" w:sz="4" w:space="0" w:color="auto"/>
-              <w:right w:val="single" w:sz="4" w:space="0" w:color="auto"/>
-            </w:tcBorders>
-          </w:tcPr>
-          <w:p>
-            <w:pPr>
-              <w:spacing w:after="0"/>
-            </w:pPr>
           </w:p>
         </w:tc>
       </w:tr>
@@ -10288,7 +10045,6 @@
     <w:next w:val="Standaard"/>
     <w:link w:val="Kop2Char"/>
     <w:uiPriority w:val="9"/>
-    <w:semiHidden/>
     <w:unhideWhenUsed/>
     <w:qFormat/>
     <w:rsid w:val="0067086A"/>
@@ -10503,7 +10259,6 @@
     <w:basedOn w:val="Standaardalinea-lettertype"/>
     <w:link w:val="Kop2"/>
     <w:uiPriority w:val="9"/>
-    <w:semiHidden/>
     <w:rsid w:val="0067086A"/>
     <w:rPr>
       <w:rFonts w:asciiTheme="majorHAnsi" w:eastAsiaTheme="majorEastAsia" w:hAnsiTheme="majorHAnsi" w:cstheme="majorBidi"/>
@@ -10930,7 +10685,7 @@
 </file>
 
 <file path=customXml/itemProps1.xml><?xml version="1.0" encoding="utf-8"?>
-<ds:datastoreItem xmlns:ds="http://schemas.openxmlformats.org/officeDocument/2006/customXml" ds:itemID="{4D8E6BB1-F55F-4D28-90F1-3EA974F9307A}">
+<ds:datastoreItem xmlns:ds="http://schemas.openxmlformats.org/officeDocument/2006/customXml" ds:itemID="{612144C6-3EFA-437B-AA99-AB40FDC7AC03}">
   <ds:schemaRefs>
     <ds:schemaRef ds:uri="http://schemas.openxmlformats.org/officeDocument/2006/bibliography"/>
   </ds:schemaRefs>

</xml_diff>

<commit_message>
Database.cs klasse uitgewerkt, website uitgewerkt
website heeft nu een registreer pagina, user worden in database gezet, login methode is gemaakt. het enige voor de website wat nog moet gebeuren is data van sensors erop zetten en kaart inorde brengen
</commit_message>
<xml_diff>
--- a/Bundel/Bundel.docx
+++ b/Bundel/Bundel.docx
@@ -4832,10 +4832,10 @@
                   <v:path o:extrusionok="f" gradientshapeok="t" o:connecttype="rect"/>
                   <o:lock v:ext="edit" aspectratio="t"/>
                 </v:shapetype>
-                <v:shape id="_x0000_i1025" type="#_x0000_t75" style="width:123.75pt;height:100.5pt" o:ole="">
+                <v:shape id="_x0000_i1025" type="#_x0000_t75" style="width:123.95pt;height:100.8pt" o:ole="">
                   <v:imagedata r:id="rId15" o:title=""/>
                 </v:shape>
-                <o:OLEObject Type="Embed" ProgID="PBrush" ShapeID="_x0000_i1025" DrawAspect="Content" ObjectID="_1608664649" r:id="rId16"/>
+                <o:OLEObject Type="Embed" ProgID="PBrush" ShapeID="_x0000_i1025" DrawAspect="Content" ObjectID="_1608815807" r:id="rId16"/>
               </w:object>
             </w:r>
           </w:p>
@@ -4938,21 +4938,7 @@
         <w:rPr>
           <w:rFonts w:eastAsiaTheme="majorEastAsia" w:cstheme="majorBidi"/>
         </w:rPr>
-        <w:t xml:space="preserve"> met de </w:t>
-      </w:r>
-      <w:proofErr w:type="spellStart"/>
-      <w:r>
-        <w:rPr>
-          <w:rFonts w:eastAsiaTheme="majorEastAsia" w:cstheme="majorBidi"/>
-        </w:rPr>
-        <w:t>Arduino</w:t>
-      </w:r>
-      <w:proofErr w:type="spellEnd"/>
-      <w:r>
-        <w:rPr>
-          <w:rFonts w:eastAsiaTheme="majorEastAsia" w:cstheme="majorBidi"/>
-        </w:rPr>
-        <w:t xml:space="preserve"> zijn I/O pinnen. In het programma zal verbinding gemaakt worden met de SIM 900 </w:t>
+        <w:t xml:space="preserve"> met de Arduino zijn I/O pinnen. In het programma zal verbinding gemaakt worden met de SIM 900 </w:t>
       </w:r>
       <w:proofErr w:type="spellStart"/>
       <w:r>
@@ -5392,33 +5378,20 @@
         </w:drawing>
       </w:r>
       <w:r>
-        <w:t xml:space="preserve">De </w:t>
-      </w:r>
-      <w:proofErr w:type="spellStart"/>
-      <w:r>
-        <w:t>Arduino</w:t>
-      </w:r>
-      <w:proofErr w:type="spellEnd"/>
-      <w:r>
-        <w:t xml:space="preserve"> en </w:t>
+        <w:t xml:space="preserve">De Arduino en </w:t>
+      </w:r>
+      <w:r>
+        <w:t>GSM-</w:t>
+      </w:r>
+      <w:r>
+        <w:t xml:space="preserve">module hebben een ingebouwde voltage regulator. Dit betekend dat de 9V van de batterij naar 5V </w:t>
       </w:r>
       <w:proofErr w:type="gramStart"/>
       <w:r>
-        <w:t>GSM-</w:t>
-      </w:r>
-      <w:r>
-        <w:t>module</w:t>
+        <w:t>word</w:t>
       </w:r>
       <w:proofErr w:type="gramEnd"/>
       <w:r>
-        <w:t xml:space="preserve"> hebben een ingebouwde voltage regulator. Dit betekend dat de 9V van de batterij naar 5V </w:t>
-      </w:r>
-      <w:proofErr w:type="gramStart"/>
-      <w:r>
-        <w:t>word</w:t>
-      </w:r>
-      <w:proofErr w:type="gramEnd"/>
-      <w:r>
         <w:t xml:space="preserve"> gebracht. 9V en 5V zijn ‘veilige’ spanningen. Er is geen gevaar voor elektrocutie bij het aanraken van deze spanningen. Bij een</w:t>
       </w:r>
       <w:r>
@@ -5434,15 +5407,7 @@
         <w:t xml:space="preserve"> Gelukkig z</w:t>
       </w:r>
       <w:r>
-        <w:t xml:space="preserve">ijn zowel de </w:t>
-      </w:r>
-      <w:proofErr w:type="spellStart"/>
-      <w:r>
-        <w:t>Arduino</w:t>
-      </w:r>
-      <w:proofErr w:type="spellEnd"/>
-      <w:r>
-        <w:t xml:space="preserve"> als de GSM-</w:t>
+        <w:t>ijn zowel de Arduino als de GSM-</w:t>
       </w:r>
       <w:r>
         <w:t>module beveiligt met een interne zekering.</w:t>
@@ -9454,21 +9419,7 @@
         <w:rPr>
           <w:lang w:val="nl-BE"/>
         </w:rPr>
-        <w:t xml:space="preserve">De CCS 811 sensor gaat de hoeveelheid CO² hoeveelheid per m² meten. De sensor heeft zeven aansluitingen waarvan de GND en VCC gebruikt worden door een 3,3V voeding van de </w:t>
-      </w:r>
-      <w:proofErr w:type="spellStart"/>
-      <w:r>
-        <w:rPr>
-          <w:lang w:val="nl-BE"/>
-        </w:rPr>
-        <w:t>Arduino</w:t>
-      </w:r>
-      <w:proofErr w:type="spellEnd"/>
-      <w:r>
-        <w:rPr>
-          <w:lang w:val="nl-BE"/>
-        </w:rPr>
-        <w:t xml:space="preserve"> </w:t>
+        <w:t xml:space="preserve">De CCS 811 sensor gaat de hoeveelheid CO² hoeveelheid per m² meten. De sensor heeft zeven aansluitingen waarvan de GND en VCC gebruikt worden door een 3,3V voeding van de Arduino </w:t>
       </w:r>
       <w:proofErr w:type="spellStart"/>
       <w:r>
@@ -9615,14 +9566,12 @@
         </w:rPr>
         <w:t xml:space="preserve">, het maximaal vermogen dat de Arduino </w:t>
       </w:r>
-      <w:proofErr w:type="spellStart"/>
       <w:r>
         <w:rPr>
           <w:lang w:val="nl-BE"/>
         </w:rPr>
         <w:t>Uno</w:t>
       </w:r>
-      <w:proofErr w:type="spellEnd"/>
       <w:r>
         <w:rPr>
           <w:lang w:val="nl-BE"/>
@@ -9912,21 +9861,7 @@
         <w:rPr>
           <w:lang w:val="nl-BE"/>
         </w:rPr>
-        <w:t xml:space="preserve">Eén van de belangrijkste componenten van het meetapparaat is de </w:t>
-      </w:r>
-      <w:proofErr w:type="spellStart"/>
-      <w:r>
-        <w:rPr>
-          <w:lang w:val="nl-BE"/>
-        </w:rPr>
-        <w:t>Arduino</w:t>
-      </w:r>
-      <w:proofErr w:type="spellEnd"/>
-      <w:r>
-        <w:rPr>
-          <w:lang w:val="nl-BE"/>
-        </w:rPr>
-        <w:t xml:space="preserve"> </w:t>
+        <w:t xml:space="preserve">Eén van de belangrijkste componenten van het meetapparaat is de Arduino </w:t>
       </w:r>
       <w:proofErr w:type="spellStart"/>
       <w:r>
@@ -13080,6 +13015,9 @@
             <w:pPr>
               <w:spacing w:after="0"/>
             </w:pPr>
+            <w:r>
+              <w:t>12/01/2019</w:t>
+            </w:r>
           </w:p>
         </w:tc>
         <w:tc>
@@ -13096,6 +13034,9 @@
             <w:pPr>
               <w:spacing w:after="0"/>
             </w:pPr>
+            <w:r>
+              <w:t>Website</w:t>
+            </w:r>
           </w:p>
         </w:tc>
         <w:tc>
@@ -13112,6 +13053,9 @@
             <w:pPr>
               <w:spacing w:after="0"/>
             </w:pPr>
+            <w:r>
+              <w:t>Arthur</w:t>
+            </w:r>
           </w:p>
         </w:tc>
         <w:tc>
@@ -13128,6 +13072,9 @@
             <w:pPr>
               <w:spacing w:after="0"/>
             </w:pPr>
+            <w:r>
+              <w:t>3 uur 40 min</w:t>
+            </w:r>
           </w:p>
         </w:tc>
         <w:tc>
@@ -13144,6 +13091,11 @@
             <w:pPr>
               <w:spacing w:after="0"/>
             </w:pPr>
+            <w:r>
+              <w:t>Thuis</w:t>
+            </w:r>
+            <w:bookmarkStart w:id="53" w:name="_GoBack"/>
+            <w:bookmarkEnd w:id="53"/>
           </w:p>
         </w:tc>
       </w:tr>
@@ -15697,7 +15649,7 @@
           <w:lang w:val="nl-BE"/>
         </w:rPr>
       </w:pPr>
-      <w:bookmarkStart w:id="53" w:name="_Toc534908068"/>
+      <w:bookmarkStart w:id="54" w:name="_Toc534908068"/>
       <w:r>
         <w:rPr>
           <w:lang w:val="nl-BE"/>
@@ -15714,7 +15666,7 @@
       <w:r>
         <w:t>Reflectieverslag</w:t>
       </w:r>
-      <w:bookmarkEnd w:id="53"/>
+      <w:bookmarkEnd w:id="54"/>
     </w:p>
     <w:p>
       <w:pPr>
@@ -15747,7 +15699,7 @@
           <w:lang w:val="nl-BE"/>
         </w:rPr>
       </w:pPr>
-      <w:bookmarkStart w:id="54" w:name="_Toc534908069"/>
+      <w:bookmarkStart w:id="55" w:name="_Toc534908069"/>
       <w:r>
         <w:rPr>
           <w:lang w:val="nl-BE"/>
@@ -15764,7 +15716,7 @@
       <w:r>
         <w:t>Bibliografie</w:t>
       </w:r>
-      <w:bookmarkEnd w:id="54"/>
+      <w:bookmarkEnd w:id="55"/>
     </w:p>
     <w:p>
       <w:pPr>
@@ -15791,14 +15743,12 @@
       <w:pPr>
         <w:pStyle w:val="Kop1"/>
       </w:pPr>
-      <w:bookmarkStart w:id="55" w:name="_Toc534908070"/>
-      <w:bookmarkStart w:id="56" w:name="_GoBack"/>
-      <w:bookmarkEnd w:id="56"/>
+      <w:bookmarkStart w:id="56" w:name="_Toc534908070"/>
       <w:r>
         <w:lastRenderedPageBreak/>
         <w:t>7. Bronnen</w:t>
       </w:r>
-      <w:bookmarkEnd w:id="55"/>
+      <w:bookmarkEnd w:id="56"/>
     </w:p>
     <w:p>
       <w:pPr>
@@ -15973,6 +15923,7 @@
         <w:docPartUnique/>
       </w:docPartObj>
     </w:sdtPr>
+    <w:sdtEndPr/>
     <w:sdtContent>
       <w:p>
         <w:pPr>
@@ -16019,6 +15970,7 @@
         <w:docPartUnique/>
       </w:docPartObj>
     </w:sdtPr>
+    <w:sdtEndPr/>
     <w:sdtContent>
       <w:p>
         <w:pPr>
@@ -17859,7 +17811,7 @@
 </file>
 
 <file path=customXml/itemProps1.xml><?xml version="1.0" encoding="utf-8"?>
-<ds:datastoreItem xmlns:ds="http://schemas.openxmlformats.org/officeDocument/2006/customXml" ds:itemID="{F7D2204B-6550-48C1-BB0E-97EC5C9F4307}">
+<ds:datastoreItem xmlns:ds="http://schemas.openxmlformats.org/officeDocument/2006/customXml" ds:itemID="{EC26AE01-E28B-470A-B1E6-364B407DA14C}">
   <ds:schemaRefs>
     <ds:schemaRef ds:uri="http://schemas.openxmlformats.org/officeDocument/2006/bibliography"/>
   </ds:schemaRefs>

</xml_diff>

<commit_message>
verder aan json gewerkt. We are really close now.
</commit_message>
<xml_diff>
--- a/Bundel/Bundel.docx
+++ b/Bundel/Bundel.docx
@@ -4832,10 +4832,10 @@
                   <v:path o:extrusionok="f" gradientshapeok="t" o:connecttype="rect"/>
                   <o:lock v:ext="edit" aspectratio="t"/>
                 </v:shapetype>
-                <v:shape id="_x0000_i1025" type="#_x0000_t75" style="width:123.95pt;height:100.8pt" o:ole="">
+                <v:shape id="_x0000_i1025" type="#_x0000_t75" style="width:123.75pt;height:100.5pt" o:ole="">
                   <v:imagedata r:id="rId15" o:title=""/>
                 </v:shape>
-                <o:OLEObject Type="Embed" ProgID="PBrush" ShapeID="_x0000_i1025" DrawAspect="Content" ObjectID="_1608815807" r:id="rId16"/>
+                <o:OLEObject Type="Embed" ProgID="PBrush" ShapeID="_x0000_i1025" DrawAspect="Content" ObjectID="_1613748592" r:id="rId16"/>
               </w:object>
             </w:r>
           </w:p>
@@ -5384,15 +5384,15 @@
         <w:t>GSM-</w:t>
       </w:r>
       <w:r>
-        <w:t xml:space="preserve">module hebben een ingebouwde voltage regulator. Dit betekend dat de 9V van de batterij naar 5V </w:t>
+        <w:t xml:space="preserve">module hebben een ingebouwde voltage regulator. Dit </w:t>
       </w:r>
       <w:proofErr w:type="gramStart"/>
       <w:r>
-        <w:t>word</w:t>
+        <w:t>betekend</w:t>
       </w:r>
       <w:proofErr w:type="gramEnd"/>
       <w:r>
-        <w:t xml:space="preserve"> gebracht. 9V en 5V zijn ‘veilige’ spanningen. Er is geen gevaar voor elektrocutie bij het aanraken van deze spanningen. Bij een</w:t>
+        <w:t xml:space="preserve"> dat de 9V van de batterij naar 5V word gebracht. 9V en 5V zijn ‘veilige’ spanningen. Er is geen gevaar voor elektrocutie bij het aanraken van deze spanningen. Bij een</w:t>
       </w:r>
       <w:r>
         <w:t xml:space="preserve"> kortsluiting kunnen er andere gevaren optreden zoals brand, </w:t>
@@ -13094,90 +13094,105 @@
             <w:r>
               <w:t>Thuis</w:t>
             </w:r>
+          </w:p>
+        </w:tc>
+      </w:tr>
+      <w:tr>
+        <w:tc>
+          <w:tcPr>
+            <w:tcW w:w="1862" w:type="dxa"/>
+            <w:tcBorders>
+              <w:top w:val="single" w:sz="4" w:space="0" w:color="auto"/>
+              <w:left w:val="single" w:sz="4" w:space="0" w:color="auto"/>
+              <w:bottom w:val="single" w:sz="4" w:space="0" w:color="auto"/>
+              <w:right w:val="single" w:sz="4" w:space="0" w:color="auto"/>
+            </w:tcBorders>
+          </w:tcPr>
+          <w:p>
+            <w:pPr>
+              <w:spacing w:after="0"/>
+            </w:pPr>
+            <w:r>
+              <w:t>10/4/2019</w:t>
+            </w:r>
+          </w:p>
+        </w:tc>
+        <w:tc>
+          <w:tcPr>
+            <w:tcW w:w="1927" w:type="dxa"/>
+            <w:tcBorders>
+              <w:top w:val="single" w:sz="4" w:space="0" w:color="auto"/>
+              <w:left w:val="single" w:sz="4" w:space="0" w:color="auto"/>
+              <w:bottom w:val="single" w:sz="4" w:space="0" w:color="auto"/>
+              <w:right w:val="single" w:sz="4" w:space="0" w:color="auto"/>
+            </w:tcBorders>
+          </w:tcPr>
+          <w:p>
+            <w:pPr>
+              <w:spacing w:after="0"/>
+            </w:pPr>
+            <w:r>
+              <w:t>JSON toevoegen aan website</w:t>
+            </w:r>
+          </w:p>
+        </w:tc>
+        <w:tc>
+          <w:tcPr>
+            <w:tcW w:w="1538" w:type="dxa"/>
+            <w:tcBorders>
+              <w:top w:val="single" w:sz="4" w:space="0" w:color="auto"/>
+              <w:left w:val="single" w:sz="4" w:space="0" w:color="auto"/>
+              <w:bottom w:val="single" w:sz="4" w:space="0" w:color="auto"/>
+              <w:right w:val="single" w:sz="4" w:space="0" w:color="auto"/>
+            </w:tcBorders>
+          </w:tcPr>
+          <w:p>
+            <w:pPr>
+              <w:spacing w:after="0"/>
+            </w:pPr>
+            <w:r>
+              <w:t>Arthur</w:t>
+            </w:r>
+          </w:p>
+        </w:tc>
+        <w:tc>
+          <w:tcPr>
+            <w:tcW w:w="1727" w:type="dxa"/>
+            <w:tcBorders>
+              <w:top w:val="single" w:sz="4" w:space="0" w:color="auto"/>
+              <w:left w:val="single" w:sz="4" w:space="0" w:color="auto"/>
+              <w:bottom w:val="single" w:sz="4" w:space="0" w:color="auto"/>
+              <w:right w:val="single" w:sz="4" w:space="0" w:color="auto"/>
+            </w:tcBorders>
+          </w:tcPr>
+          <w:p>
+            <w:pPr>
+              <w:spacing w:after="0"/>
+            </w:pPr>
+            <w:r>
+              <w:t>3uur 20 min</w:t>
+            </w:r>
+          </w:p>
+        </w:tc>
+        <w:tc>
+          <w:tcPr>
+            <w:tcW w:w="1831" w:type="dxa"/>
+            <w:tcBorders>
+              <w:top w:val="single" w:sz="4" w:space="0" w:color="auto"/>
+              <w:left w:val="single" w:sz="4" w:space="0" w:color="auto"/>
+              <w:bottom w:val="single" w:sz="4" w:space="0" w:color="auto"/>
+              <w:right w:val="single" w:sz="4" w:space="0" w:color="auto"/>
+            </w:tcBorders>
+          </w:tcPr>
+          <w:p>
+            <w:pPr>
+              <w:spacing w:after="0"/>
+            </w:pPr>
+            <w:r>
+              <w:t>Thuis</w:t>
+            </w:r>
             <w:bookmarkStart w:id="53" w:name="_GoBack"/>
             <w:bookmarkEnd w:id="53"/>
-          </w:p>
-        </w:tc>
-      </w:tr>
-      <w:tr>
-        <w:tc>
-          <w:tcPr>
-            <w:tcW w:w="1862" w:type="dxa"/>
-            <w:tcBorders>
-              <w:top w:val="single" w:sz="4" w:space="0" w:color="auto"/>
-              <w:left w:val="single" w:sz="4" w:space="0" w:color="auto"/>
-              <w:bottom w:val="single" w:sz="4" w:space="0" w:color="auto"/>
-              <w:right w:val="single" w:sz="4" w:space="0" w:color="auto"/>
-            </w:tcBorders>
-          </w:tcPr>
-          <w:p>
-            <w:pPr>
-              <w:spacing w:after="0"/>
-            </w:pPr>
-          </w:p>
-        </w:tc>
-        <w:tc>
-          <w:tcPr>
-            <w:tcW w:w="1927" w:type="dxa"/>
-            <w:tcBorders>
-              <w:top w:val="single" w:sz="4" w:space="0" w:color="auto"/>
-              <w:left w:val="single" w:sz="4" w:space="0" w:color="auto"/>
-              <w:bottom w:val="single" w:sz="4" w:space="0" w:color="auto"/>
-              <w:right w:val="single" w:sz="4" w:space="0" w:color="auto"/>
-            </w:tcBorders>
-          </w:tcPr>
-          <w:p>
-            <w:pPr>
-              <w:spacing w:after="0"/>
-            </w:pPr>
-          </w:p>
-        </w:tc>
-        <w:tc>
-          <w:tcPr>
-            <w:tcW w:w="1538" w:type="dxa"/>
-            <w:tcBorders>
-              <w:top w:val="single" w:sz="4" w:space="0" w:color="auto"/>
-              <w:left w:val="single" w:sz="4" w:space="0" w:color="auto"/>
-              <w:bottom w:val="single" w:sz="4" w:space="0" w:color="auto"/>
-              <w:right w:val="single" w:sz="4" w:space="0" w:color="auto"/>
-            </w:tcBorders>
-          </w:tcPr>
-          <w:p>
-            <w:pPr>
-              <w:spacing w:after="0"/>
-            </w:pPr>
-          </w:p>
-        </w:tc>
-        <w:tc>
-          <w:tcPr>
-            <w:tcW w:w="1727" w:type="dxa"/>
-            <w:tcBorders>
-              <w:top w:val="single" w:sz="4" w:space="0" w:color="auto"/>
-              <w:left w:val="single" w:sz="4" w:space="0" w:color="auto"/>
-              <w:bottom w:val="single" w:sz="4" w:space="0" w:color="auto"/>
-              <w:right w:val="single" w:sz="4" w:space="0" w:color="auto"/>
-            </w:tcBorders>
-          </w:tcPr>
-          <w:p>
-            <w:pPr>
-              <w:spacing w:after="0"/>
-            </w:pPr>
-          </w:p>
-        </w:tc>
-        <w:tc>
-          <w:tcPr>
-            <w:tcW w:w="1831" w:type="dxa"/>
-            <w:tcBorders>
-              <w:top w:val="single" w:sz="4" w:space="0" w:color="auto"/>
-              <w:left w:val="single" w:sz="4" w:space="0" w:color="auto"/>
-              <w:bottom w:val="single" w:sz="4" w:space="0" w:color="auto"/>
-              <w:right w:val="single" w:sz="4" w:space="0" w:color="auto"/>
-            </w:tcBorders>
-          </w:tcPr>
-          <w:p>
-            <w:pPr>
-              <w:spacing w:after="0"/>
-            </w:pPr>
           </w:p>
         </w:tc>
       </w:tr>
@@ -17483,6 +17498,37 @@
       <w:shd w:val="clear" w:color="auto" w:fill="E1DFDD"/>
     </w:rPr>
   </w:style>
+  <w:style w:type="paragraph" w:styleId="Ballontekst">
+    <w:name w:val="Balloon Text"/>
+    <w:basedOn w:val="Standaard"/>
+    <w:link w:val="BallontekstChar"/>
+    <w:uiPriority w:val="99"/>
+    <w:semiHidden/>
+    <w:unhideWhenUsed/>
+    <w:rsid w:val="00DE05D1"/>
+    <w:pPr>
+      <w:spacing w:before="0" w:after="0"/>
+    </w:pPr>
+    <w:rPr>
+      <w:rFonts w:ascii="Segoe UI" w:hAnsi="Segoe UI" w:cs="Segoe UI"/>
+      <w:sz w:val="18"/>
+      <w:szCs w:val="18"/>
+    </w:rPr>
+  </w:style>
+  <w:style w:type="character" w:customStyle="1" w:styleId="BallontekstChar">
+    <w:name w:val="Ballontekst Char"/>
+    <w:basedOn w:val="Standaardalinea-lettertype"/>
+    <w:link w:val="Ballontekst"/>
+    <w:uiPriority w:val="99"/>
+    <w:semiHidden/>
+    <w:rsid w:val="00DE05D1"/>
+    <w:rPr>
+      <w:rFonts w:ascii="Segoe UI" w:hAnsi="Segoe UI" w:cs="Segoe UI"/>
+      <w:sz w:val="18"/>
+      <w:szCs w:val="18"/>
+      <w:lang w:val="nl-NL" w:eastAsia="en-US"/>
+    </w:rPr>
+  </w:style>
 </w:styles>
 </file>
 
@@ -17811,7 +17857,7 @@
 </file>
 
 <file path=customXml/itemProps1.xml><?xml version="1.0" encoding="utf-8"?>
-<ds:datastoreItem xmlns:ds="http://schemas.openxmlformats.org/officeDocument/2006/customXml" ds:itemID="{EC26AE01-E28B-470A-B1E6-364B407DA14C}">
+<ds:datastoreItem xmlns:ds="http://schemas.openxmlformats.org/officeDocument/2006/customXml" ds:itemID="{36DF86A0-E718-4629-B941-417123A64A96}">
   <ds:schemaRefs>
     <ds:schemaRef ds:uri="http://schemas.openxmlformats.org/officeDocument/2006/bibliography"/>
   </ds:schemaRefs>

</xml_diff>

<commit_message>
emc toe aan het voegen
</commit_message>
<xml_diff>
--- a/Bundel/Bundel.docx
+++ b/Bundel/Bundel.docx
@@ -978,8 +978,6 @@
             <w:fldChar w:fldCharType="separate"/>
           </w:r>
         </w:p>
-        <w:bookmarkStart w:id="2" w:name="_GoBack"/>
-        <w:bookmarkEnd w:id="2"/>
         <w:p>
           <w:pPr>
             <w:pStyle w:val="Inhopg1"/>
@@ -992,109 +990,64 @@
               <w:lang w:eastAsia="nl-NL"/>
             </w:rPr>
           </w:pPr>
-          <w:r>
-            <w:rPr>
-              <w:rStyle w:val="Hyperlink"/>
-              <w:noProof/>
-            </w:rPr>
-            <w:fldChar w:fldCharType="begin"/>
-          </w:r>
-          <w:r>
-            <w:rPr>
-              <w:rStyle w:val="Hyperlink"/>
-              <w:noProof/>
-            </w:rPr>
-            <w:instrText xml:space="preserve"> </w:instrText>
-          </w:r>
-          <w:r>
-            <w:rPr>
-              <w:noProof/>
-            </w:rPr>
-            <w:instrText>HYPERLINK \l "_Toc4015200"</w:instrText>
-          </w:r>
-          <w:r>
-            <w:rPr>
-              <w:rStyle w:val="Hyperlink"/>
-              <w:noProof/>
-            </w:rPr>
-            <w:instrText xml:space="preserve"> </w:instrText>
-          </w:r>
-          <w:r>
-            <w:rPr>
-              <w:rStyle w:val="Hyperlink"/>
-              <w:noProof/>
-            </w:rPr>
-          </w:r>
-          <w:r>
-            <w:rPr>
-              <w:rStyle w:val="Hyperlink"/>
-              <w:noProof/>
-            </w:rPr>
-            <w:fldChar w:fldCharType="separate"/>
-          </w:r>
-          <w:r>
-            <w:rPr>
-              <w:rStyle w:val="Hyperlink"/>
-              <w:noProof/>
-              <w:lang w:val="nl-BE"/>
-            </w:rPr>
-            <w:t>Voorwoord</w:t>
-          </w:r>
-          <w:r>
-            <w:rPr>
-              <w:noProof/>
-              <w:webHidden/>
-            </w:rPr>
-            <w:tab/>
-          </w:r>
-          <w:r>
-            <w:rPr>
-              <w:noProof/>
-              <w:webHidden/>
-            </w:rPr>
-            <w:fldChar w:fldCharType="begin"/>
-          </w:r>
-          <w:r>
-            <w:rPr>
-              <w:noProof/>
-              <w:webHidden/>
-            </w:rPr>
-            <w:instrText xml:space="preserve"> PAGEREF _Toc4015200 \h </w:instrText>
-          </w:r>
-          <w:r>
-            <w:rPr>
-              <w:noProof/>
-              <w:webHidden/>
-            </w:rPr>
-          </w:r>
-          <w:r>
-            <w:rPr>
-              <w:noProof/>
-              <w:webHidden/>
-            </w:rPr>
-            <w:fldChar w:fldCharType="separate"/>
-          </w:r>
-          <w:r>
-            <w:rPr>
-              <w:noProof/>
-              <w:webHidden/>
-            </w:rPr>
-            <w:t>1</w:t>
-          </w:r>
-          <w:r>
-            <w:rPr>
-              <w:noProof/>
-              <w:webHidden/>
-            </w:rPr>
-            <w:fldChar w:fldCharType="end"/>
-          </w:r>
-          <w:r>
-            <w:rPr>
-              <w:rStyle w:val="Hyperlink"/>
-              <w:noProof/>
-            </w:rPr>
-            <w:fldChar w:fldCharType="end"/>
-          </w:r>
+          <w:hyperlink w:anchor="_Toc4015200" w:history="1">
+            <w:r>
+              <w:rPr>
+                <w:rStyle w:val="Hyperlink"/>
+                <w:noProof/>
+                <w:lang w:val="nl-BE"/>
+              </w:rPr>
+              <w:t>Voorwoord</w:t>
+            </w:r>
+            <w:r>
+              <w:rPr>
+                <w:noProof/>
+                <w:webHidden/>
+              </w:rPr>
+              <w:tab/>
+            </w:r>
+            <w:r>
+              <w:rPr>
+                <w:noProof/>
+                <w:webHidden/>
+              </w:rPr>
+              <w:fldChar w:fldCharType="begin"/>
+            </w:r>
+            <w:r>
+              <w:rPr>
+                <w:noProof/>
+                <w:webHidden/>
+              </w:rPr>
+              <w:instrText xml:space="preserve"> PAGEREF _Toc4015200 \h </w:instrText>
+            </w:r>
+            <w:r>
+              <w:rPr>
+                <w:noProof/>
+                <w:webHidden/>
+              </w:rPr>
+            </w:r>
+            <w:r>
+              <w:rPr>
+                <w:noProof/>
+                <w:webHidden/>
+              </w:rPr>
+              <w:fldChar w:fldCharType="separate"/>
+            </w:r>
+            <w:r>
+              <w:rPr>
+                <w:noProof/>
+                <w:webHidden/>
+              </w:rPr>
+              <w:t>1</w:t>
+            </w:r>
+            <w:r>
+              <w:rPr>
+                <w:noProof/>
+                <w:webHidden/>
+              </w:rPr>
+              <w:fldChar w:fldCharType="end"/>
+            </w:r>
+          </w:hyperlink>
         </w:p>
         <w:p>
           <w:pPr>
@@ -3814,12 +3767,12 @@
         </w:rPr>
         <w:br w:type="page"/>
       </w:r>
-      <w:bookmarkStart w:id="3" w:name="_Toc4015202"/>
+      <w:bookmarkStart w:id="2" w:name="_Toc4015202"/>
       <w:r>
         <w:lastRenderedPageBreak/>
         <w:t>Inleiding</w:t>
       </w:r>
-      <w:bookmarkEnd w:id="3"/>
+      <w:bookmarkEnd w:id="2"/>
     </w:p>
     <w:p>
       <w:pPr>
@@ -4156,7 +4109,7 @@
           <w:lang w:val="nl-BE"/>
         </w:rPr>
       </w:pPr>
-      <w:bookmarkStart w:id="4" w:name="_Toc4015203"/>
+      <w:bookmarkStart w:id="3" w:name="_Toc4015203"/>
       <w:r>
         <w:rPr>
           <w:lang w:val="nl-BE"/>
@@ -4164,45 +4117,45 @@
         <w:lastRenderedPageBreak/>
         <w:t>1. Het eigenlijke werk</w:t>
       </w:r>
-      <w:bookmarkStart w:id="5" w:name="_Toc524615491"/>
+      <w:bookmarkStart w:id="4" w:name="_Toc524615491"/>
+      <w:bookmarkEnd w:id="3"/>
+    </w:p>
+    <w:p>
+      <w:pPr>
+        <w:pStyle w:val="Kop2"/>
+      </w:pPr>
+    </w:p>
+    <w:p>
+      <w:pPr>
+        <w:pStyle w:val="Kop2"/>
+      </w:pPr>
+      <w:bookmarkStart w:id="5" w:name="_Toc4015204"/>
+      <w:r>
+        <w:t xml:space="preserve">1.1 </w:t>
+      </w:r>
+      <w:r>
+        <w:t>Definitiestudie (Project)</w:t>
+      </w:r>
       <w:bookmarkEnd w:id="4"/>
-    </w:p>
-    <w:p>
-      <w:pPr>
-        <w:pStyle w:val="Kop2"/>
-      </w:pPr>
-    </w:p>
-    <w:p>
-      <w:pPr>
-        <w:pStyle w:val="Kop2"/>
-      </w:pPr>
-      <w:bookmarkStart w:id="6" w:name="_Toc4015204"/>
-      <w:r>
-        <w:t xml:space="preserve">1.1 </w:t>
-      </w:r>
-      <w:r>
-        <w:t>Definitiestudie (Project)</w:t>
-      </w:r>
       <w:bookmarkEnd w:id="5"/>
+    </w:p>
+    <w:p/>
+    <w:p>
+      <w:pPr>
+        <w:pStyle w:val="Kop3"/>
+      </w:pPr>
+      <w:bookmarkStart w:id="6" w:name="_Toc447098774"/>
+      <w:bookmarkStart w:id="7" w:name="_Toc524615492"/>
+      <w:bookmarkStart w:id="8" w:name="_Toc4015205"/>
+      <w:r>
+        <w:t xml:space="preserve">1.1.1 </w:t>
+      </w:r>
+      <w:r>
+        <w:t>Probleemstelling</w:t>
+      </w:r>
       <w:bookmarkEnd w:id="6"/>
-    </w:p>
-    <w:p/>
-    <w:p>
-      <w:pPr>
-        <w:pStyle w:val="Kop3"/>
-      </w:pPr>
-      <w:bookmarkStart w:id="7" w:name="_Toc447098774"/>
-      <w:bookmarkStart w:id="8" w:name="_Toc524615492"/>
-      <w:bookmarkStart w:id="9" w:name="_Toc4015205"/>
-      <w:r>
-        <w:t xml:space="preserve">1.1.1 </w:t>
-      </w:r>
-      <w:r>
-        <w:t>Probleemstelling</w:t>
-      </w:r>
       <w:bookmarkEnd w:id="7"/>
       <w:bookmarkEnd w:id="8"/>
-      <w:bookmarkEnd w:id="9"/>
     </w:p>
     <w:p/>
     <w:p>
@@ -4285,8 +4238,8 @@
           <w:sz w:val="22"/>
         </w:rPr>
       </w:pPr>
-      <w:bookmarkStart w:id="10" w:name="_Toc447098775"/>
-      <w:bookmarkStart w:id="11" w:name="_Toc524615493"/>
+      <w:bookmarkStart w:id="9" w:name="_Toc447098775"/>
+      <w:bookmarkStart w:id="10" w:name="_Toc524615493"/>
     </w:p>
     <w:p/>
     <w:p/>
@@ -4294,7 +4247,7 @@
       <w:pPr>
         <w:pStyle w:val="Kop3"/>
       </w:pPr>
-      <w:bookmarkStart w:id="12" w:name="_Toc4015206"/>
+      <w:bookmarkStart w:id="11" w:name="_Toc4015206"/>
       <w:r>
         <w:lastRenderedPageBreak/>
         <w:t xml:space="preserve">1.1.2 </w:t>
@@ -4302,9 +4255,9 @@
       <w:r>
         <w:t>Specificaties</w:t>
       </w:r>
+      <w:bookmarkEnd w:id="9"/>
       <w:bookmarkEnd w:id="10"/>
       <w:bookmarkEnd w:id="11"/>
-      <w:bookmarkEnd w:id="12"/>
     </w:p>
     <w:p/>
     <w:p>
@@ -4415,7 +4368,7 @@
       <w:r>
         <w:t xml:space="preserve"> te verdelen.</w:t>
       </w:r>
-      <w:bookmarkStart w:id="13" w:name="_Toc447098776"/>
+      <w:bookmarkStart w:id="12" w:name="_Toc447098776"/>
     </w:p>
     <w:p>
       <w:pPr>
@@ -4429,136 +4382,136 @@
       <w:pPr>
         <w:pStyle w:val="Kop3"/>
       </w:pPr>
-      <w:bookmarkStart w:id="14" w:name="_Toc524615494"/>
-      <w:bookmarkStart w:id="15" w:name="_Toc4015207"/>
+      <w:bookmarkStart w:id="13" w:name="_Toc524615494"/>
+      <w:bookmarkStart w:id="14" w:name="_Toc4015207"/>
       <w:r>
         <w:t xml:space="preserve">1.1.3 </w:t>
       </w:r>
       <w:r>
         <w:t>Functionaliteiten</w:t>
       </w:r>
+      <w:bookmarkEnd w:id="12"/>
       <w:bookmarkEnd w:id="13"/>
       <w:bookmarkEnd w:id="14"/>
+    </w:p>
+    <w:p/>
+    <w:p>
+      <w:r>
+        <w:t xml:space="preserve">Een groot deel van </w:t>
+      </w:r>
+      <w:r>
+        <w:t>het project is</w:t>
+      </w:r>
+      <w:r>
+        <w:t xml:space="preserve"> het doorsturen van de data </w:t>
+      </w:r>
+      <w:r>
+        <w:t>gemeten door de sensoren</w:t>
+      </w:r>
+      <w:r>
+        <w:t xml:space="preserve"> via het mobiele netwerk door middel van </w:t>
+      </w:r>
+      <w:r>
+        <w:t xml:space="preserve">de SIM900 </w:t>
+      </w:r>
+      <w:r>
+        <w:t>naar</w:t>
+      </w:r>
+      <w:r>
+        <w:t xml:space="preserve"> de </w:t>
+      </w:r>
+      <w:proofErr w:type="spellStart"/>
+      <w:r>
+        <w:t>Arduino</w:t>
+      </w:r>
+      <w:proofErr w:type="spellEnd"/>
+      <w:r>
+        <w:t>. Wanneer deze data doorgestuurd word</w:t>
+      </w:r>
+      <w:r>
+        <w:t>t</w:t>
+      </w:r>
+      <w:r>
+        <w:t xml:space="preserve"> naar de website </w:t>
+      </w:r>
+      <w:r>
+        <w:t xml:space="preserve">hebben we als output </w:t>
+      </w:r>
+      <w:r>
+        <w:t>de CO²</w:t>
+      </w:r>
+      <w:r>
+        <w:t>-</w:t>
+      </w:r>
+      <w:r>
+        <w:t>, temperatuur</w:t>
+      </w:r>
+      <w:r>
+        <w:t>-</w:t>
+      </w:r>
+      <w:r>
+        <w:t>, luchtvochtigheid</w:t>
+      </w:r>
+      <w:r>
+        <w:t>-</w:t>
+      </w:r>
+      <w:r>
+        <w:t>, lichtsterkte</w:t>
+      </w:r>
+      <w:r>
+        <w:t xml:space="preserve"> sensor</w:t>
+      </w:r>
+      <w:r>
+        <w:t xml:space="preserve"> </w:t>
+      </w:r>
+      <w:r>
+        <w:t>en</w:t>
+      </w:r>
+      <w:r>
+        <w:t xml:space="preserve"> de</w:t>
+      </w:r>
+      <w:r>
+        <w:t xml:space="preserve"> locatie</w:t>
+      </w:r>
+      <w:r>
+        <w:t xml:space="preserve"> waar de data verzameld is</w:t>
+      </w:r>
+      <w:r>
+        <w:t>.</w:t>
+      </w:r>
+      <w:r>
+        <w:t xml:space="preserve"> Omdat er op de hiervoor beschreven manier een verbinding gemaakt moet worden met de zendmasten van een provider, is er ook de mogelijkheid om de data lokaal op een SD-kaart te bewaren en later te uploaden naar de website.</w:t>
+      </w:r>
+      <w:r>
+        <w:t xml:space="preserve"> </w:t>
+      </w:r>
+      <w:r>
+        <w:t>Om de hardware en sensor</w:t>
+      </w:r>
+      <w:r>
+        <w:t>en</w:t>
+      </w:r>
+      <w:r>
+        <w:t xml:space="preserve"> te voeden zal een batterij geïntegreerd worden in de behuizing.</w:t>
+      </w:r>
+    </w:p>
+    <w:p/>
+    <w:p>
+      <w:pPr>
+        <w:pStyle w:val="Kop3"/>
+      </w:pPr>
+      <w:bookmarkStart w:id="15" w:name="_Toc447098777"/>
+      <w:bookmarkStart w:id="16" w:name="_Toc524615495"/>
+      <w:bookmarkStart w:id="17" w:name="_Toc4015208"/>
+      <w:r>
+        <w:t xml:space="preserve">1.1.4 </w:t>
+      </w:r>
+      <w:r>
+        <w:t>Hardware</w:t>
+      </w:r>
       <w:bookmarkEnd w:id="15"/>
-    </w:p>
-    <w:p/>
-    <w:p>
-      <w:r>
-        <w:t xml:space="preserve">Een groot deel van </w:t>
-      </w:r>
-      <w:r>
-        <w:t>het project is</w:t>
-      </w:r>
-      <w:r>
-        <w:t xml:space="preserve"> het doorsturen van de data </w:t>
-      </w:r>
-      <w:r>
-        <w:t>gemeten door de sensoren</w:t>
-      </w:r>
-      <w:r>
-        <w:t xml:space="preserve"> via het mobiele netwerk door middel van </w:t>
-      </w:r>
-      <w:r>
-        <w:t xml:space="preserve">de SIM900 </w:t>
-      </w:r>
-      <w:r>
-        <w:t>naar</w:t>
-      </w:r>
-      <w:r>
-        <w:t xml:space="preserve"> de </w:t>
-      </w:r>
-      <w:proofErr w:type="spellStart"/>
-      <w:r>
-        <w:t>Arduino</w:t>
-      </w:r>
-      <w:proofErr w:type="spellEnd"/>
-      <w:r>
-        <w:t>. Wanneer deze data doorgestuurd word</w:t>
-      </w:r>
-      <w:r>
-        <w:t>t</w:t>
-      </w:r>
-      <w:r>
-        <w:t xml:space="preserve"> naar de website </w:t>
-      </w:r>
-      <w:r>
-        <w:t xml:space="preserve">hebben we als output </w:t>
-      </w:r>
-      <w:r>
-        <w:t>de CO²</w:t>
-      </w:r>
-      <w:r>
-        <w:t>-</w:t>
-      </w:r>
-      <w:r>
-        <w:t>, temperatuur</w:t>
-      </w:r>
-      <w:r>
-        <w:t>-</w:t>
-      </w:r>
-      <w:r>
-        <w:t>, luchtvochtigheid</w:t>
-      </w:r>
-      <w:r>
-        <w:t>-</w:t>
-      </w:r>
-      <w:r>
-        <w:t>, lichtsterkte</w:t>
-      </w:r>
-      <w:r>
-        <w:t xml:space="preserve"> sensor</w:t>
-      </w:r>
-      <w:r>
-        <w:t xml:space="preserve"> </w:t>
-      </w:r>
-      <w:r>
-        <w:t>en</w:t>
-      </w:r>
-      <w:r>
-        <w:t xml:space="preserve"> de</w:t>
-      </w:r>
-      <w:r>
-        <w:t xml:space="preserve"> locatie</w:t>
-      </w:r>
-      <w:r>
-        <w:t xml:space="preserve"> waar de data verzameld is</w:t>
-      </w:r>
-      <w:r>
-        <w:t>.</w:t>
-      </w:r>
-      <w:r>
-        <w:t xml:space="preserve"> Omdat er op de hiervoor beschreven manier een verbinding gemaakt moet worden met de zendmasten van een provider, is er ook de mogelijkheid om de data lokaal op een SD-kaart te bewaren en later te uploaden naar de website.</w:t>
-      </w:r>
-      <w:r>
-        <w:t xml:space="preserve"> </w:t>
-      </w:r>
-      <w:r>
-        <w:t>Om de hardware en sensor</w:t>
-      </w:r>
-      <w:r>
-        <w:t>en</w:t>
-      </w:r>
-      <w:r>
-        <w:t xml:space="preserve"> te voeden zal een batterij geïntegreerd worden in de behuizing.</w:t>
-      </w:r>
-    </w:p>
-    <w:p/>
-    <w:p>
-      <w:pPr>
-        <w:pStyle w:val="Kop3"/>
-      </w:pPr>
-      <w:bookmarkStart w:id="16" w:name="_Toc447098777"/>
-      <w:bookmarkStart w:id="17" w:name="_Toc524615495"/>
-      <w:bookmarkStart w:id="18" w:name="_Toc4015208"/>
-      <w:r>
-        <w:t xml:space="preserve">1.1.4 </w:t>
-      </w:r>
-      <w:r>
-        <w:t>Hardware</w:t>
-      </w:r>
       <w:bookmarkEnd w:id="16"/>
       <w:bookmarkEnd w:id="17"/>
-      <w:bookmarkEnd w:id="18"/>
     </w:p>
     <w:p/>
     <w:p>
@@ -4606,9 +4559,9 @@
       <w:pPr>
         <w:pStyle w:val="Kop3"/>
       </w:pPr>
-      <w:bookmarkStart w:id="19" w:name="_Toc524615496"/>
+      <w:bookmarkStart w:id="18" w:name="_Toc524615496"/>
+      <w:bookmarkStart w:id="19" w:name="_Toc4015209"/>
       <w:bookmarkStart w:id="20" w:name="_Toc447098778"/>
-      <w:bookmarkStart w:id="21" w:name="_Toc4015209"/>
       <w:r>
         <w:lastRenderedPageBreak/>
         <w:t xml:space="preserve">1.1.5 </w:t>
@@ -4616,13 +4569,59 @@
       <w:r>
         <w:t>Software</w:t>
       </w:r>
+      <w:bookmarkEnd w:id="18"/>
       <w:bookmarkEnd w:id="19"/>
+    </w:p>
+    <w:p/>
+    <w:p>
+      <w:r>
+        <w:t xml:space="preserve">De </w:t>
+      </w:r>
+      <w:proofErr w:type="spellStart"/>
+      <w:r>
+        <w:t>luchtkwaliteitmeter</w:t>
+      </w:r>
+      <w:proofErr w:type="spellEnd"/>
+      <w:r>
+        <w:t xml:space="preserve"> wordt ingesteld door deze te registreren op de website.</w:t>
+      </w:r>
+      <w:r>
+        <w:t xml:space="preserve"> </w:t>
+      </w:r>
+      <w:r>
+        <w:t>I</w:t>
+      </w:r>
+      <w:r>
+        <w:t>ndien er al metingen gedaan zijn</w:t>
+      </w:r>
+      <w:r>
+        <w:t>,</w:t>
+      </w:r>
+      <w:r>
+        <w:t xml:space="preserve"> zullen er grafieken met de gemeten data te vinden zijn gebonden aan de locatie.</w:t>
+      </w:r>
+    </w:p>
+    <w:p/>
+    <w:p>
+      <w:pPr>
+        <w:pStyle w:val="Kop3"/>
+      </w:pPr>
+      <w:bookmarkStart w:id="21" w:name="_Toc524615497"/>
+      <w:bookmarkStart w:id="22" w:name="_Toc4015210"/>
+      <w:r>
+        <w:t xml:space="preserve">1.1.6 </w:t>
+      </w:r>
+      <w:r>
+        <w:t>Gebruikers</w:t>
+      </w:r>
+      <w:bookmarkEnd w:id="20"/>
       <w:bookmarkEnd w:id="21"/>
+      <w:bookmarkEnd w:id="22"/>
     </w:p>
     <w:p/>
     <w:p>
       <w:r>
-        <w:t xml:space="preserve">De </w:t>
+        <w:t xml:space="preserve">Zowel gebruikers als niet-gebruikers van de </w:t>
       </w:r>
       <w:proofErr w:type="spellStart"/>
       <w:r>
@@ -4630,22 +4629,90 @@
       </w:r>
       <w:proofErr w:type="spellEnd"/>
       <w:r>
-        <w:t xml:space="preserve"> wordt ingesteld door deze te registreren op de website.</w:t>
-      </w:r>
-      <w:r>
-        <w:t xml:space="preserve"> </w:t>
-      </w:r>
-      <w:r>
-        <w:t>I</w:t>
-      </w:r>
-      <w:r>
-        <w:t>ndien er al metingen gedaan zijn</w:t>
+        <w:t xml:space="preserve"> kunnen de website bezoeken</w:t>
+      </w:r>
+      <w:r>
+        <w:t>. De</w:t>
+      </w:r>
+      <w:r>
+        <w:t xml:space="preserve"> niet-</w:t>
+      </w:r>
+      <w:r>
+        <w:t xml:space="preserve">gebruikers kunnen niet inloggen op de website maar </w:t>
+      </w:r>
+      <w:r>
+        <w:t>kunnen</w:t>
+      </w:r>
+      <w:r>
+        <w:t xml:space="preserve"> wel de algemene datagrafieken terugvinden van een gemeente op de website.</w:t>
+      </w:r>
+      <w:r>
+        <w:t xml:space="preserve"> D</w:t>
+      </w:r>
+      <w:r>
+        <w:t>e gebruikers d</w:t>
+      </w:r>
+      <w:r>
+        <w:t>ie</w:t>
+      </w:r>
+      <w:r>
+        <w:t xml:space="preserve"> wel een systeem hebben gekocht, kunnen een account aanmaken en dat account linken aan hun systeem. Zij kunnen de specifiek door h</w:t>
+      </w:r>
+      <w:r>
+        <w:t>en</w:t>
+      </w:r>
+      <w:r>
+        <w:t xml:space="preserve"> gemeten waarden</w:t>
       </w:r>
       <w:r>
         <w:t>,</w:t>
       </w:r>
       <w:r>
-        <w:t xml:space="preserve"> zullen er grafieken met de gemeten data te vinden zijn gebonden aan de locatie.</w:t>
+        <w:t xml:space="preserve"> gelinkt aan de plaats</w:t>
+      </w:r>
+      <w:r>
+        <w:t>,</w:t>
+      </w:r>
+      <w:r>
+        <w:t xml:space="preserve"> bekijken</w:t>
+      </w:r>
+      <w:r>
+        <w:t xml:space="preserve"> e</w:t>
+      </w:r>
+      <w:r>
+        <w:t>n dit vergelijken met andere plaatsen. Ook zal er aangegeven worden of dit gezond</w:t>
+      </w:r>
+      <w:r>
+        <w:t>e levensomstandigheden zijn of niet</w:t>
+      </w:r>
+      <w:r>
+        <w:t>. Ten slotte hebben we nog de administrator</w:t>
+      </w:r>
+      <w:r>
+        <w:t>s</w:t>
+      </w:r>
+      <w:r>
+        <w:t>,</w:t>
+      </w:r>
+      <w:r>
+        <w:t xml:space="preserve"> zij kunnen alle specifieke verzamelde data bekijken van elke gebruiker.</w:t>
+      </w:r>
+    </w:p>
+    <w:p>
+      <w:r>
+        <w:t>De</w:t>
+      </w:r>
+      <w:r>
+        <w:t xml:space="preserve"> maximale</w:t>
+      </w:r>
+      <w:r>
+        <w:t xml:space="preserve"> hoeveelheid gebruikers </w:t>
+      </w:r>
+      <w:r>
+        <w:t>is afhankelijk</w:t>
+      </w:r>
+      <w:r>
+        <w:t xml:space="preserve"> van de server waarop de website wordt gehost.</w:t>
       </w:r>
     </w:p>
     <w:p/>
@@ -4653,146 +4720,32 @@
       <w:pPr>
         <w:pStyle w:val="Kop3"/>
       </w:pPr>
-      <w:bookmarkStart w:id="22" w:name="_Toc524615497"/>
-      <w:bookmarkStart w:id="23" w:name="_Toc4015210"/>
-      <w:r>
-        <w:t xml:space="preserve">1.1.6 </w:t>
-      </w:r>
-      <w:r>
-        <w:t>Gebruikers</w:t>
-      </w:r>
-      <w:bookmarkEnd w:id="20"/>
-      <w:bookmarkEnd w:id="22"/>
+      <w:bookmarkStart w:id="23" w:name="_Toc524615498"/>
+      <w:bookmarkStart w:id="24" w:name="_Toc4015211"/>
+      <w:r>
+        <w:t xml:space="preserve">1.1.7 </w:t>
+      </w:r>
+      <w:r>
+        <w:t>Veiligheid</w:t>
+      </w:r>
       <w:bookmarkEnd w:id="23"/>
+      <w:bookmarkEnd w:id="24"/>
     </w:p>
     <w:p/>
     <w:p>
       <w:r>
-        <w:t xml:space="preserve">Zowel gebruikers als niet-gebruikers van de </w:t>
-      </w:r>
-      <w:proofErr w:type="spellStart"/>
-      <w:r>
-        <w:t>luchtkwaliteitmeter</w:t>
-      </w:r>
-      <w:proofErr w:type="spellEnd"/>
-      <w:r>
-        <w:t xml:space="preserve"> kunnen de website bezoeken</w:t>
-      </w:r>
-      <w:r>
-        <w:t>. De</w:t>
-      </w:r>
-      <w:r>
-        <w:t xml:space="preserve"> niet-</w:t>
-      </w:r>
-      <w:r>
-        <w:t xml:space="preserve">gebruikers kunnen niet inloggen op de website maar </w:t>
-      </w:r>
-      <w:r>
-        <w:t>kunnen</w:t>
-      </w:r>
-      <w:r>
-        <w:t xml:space="preserve"> wel de algemene datagrafieken terugvinden van een gemeente op de website.</w:t>
-      </w:r>
-      <w:r>
-        <w:t xml:space="preserve"> D</w:t>
-      </w:r>
-      <w:r>
-        <w:t>e gebruikers d</w:t>
+        <w:t xml:space="preserve">Er zal zeker rekening gehouden moeten worden </w:t>
+      </w:r>
+      <w:r>
+        <w:t>met</w:t>
+      </w:r>
+      <w:r>
+        <w:t xml:space="preserve"> privacy en bescherming van gegevens want wanneer de gebruikers gaan meten wordt live hun locatie doorgestuurd en dat is toch zeer gevoelige data. Daarom zal de data d</w:t>
       </w:r>
       <w:r>
         <w:t>ie</w:t>
       </w:r>
       <w:r>
-        <w:t xml:space="preserve"> wel een systeem hebben gekocht, kunnen een account aanmaken en dat account linken aan hun systeem. Zij kunnen de specifiek door h</w:t>
-      </w:r>
-      <w:r>
-        <w:t>en</w:t>
-      </w:r>
-      <w:r>
-        <w:t xml:space="preserve"> gemeten waarden</w:t>
-      </w:r>
-      <w:r>
-        <w:t>,</w:t>
-      </w:r>
-      <w:r>
-        <w:t xml:space="preserve"> gelinkt aan de plaats</w:t>
-      </w:r>
-      <w:r>
-        <w:t>,</w:t>
-      </w:r>
-      <w:r>
-        <w:t xml:space="preserve"> bekijken</w:t>
-      </w:r>
-      <w:r>
-        <w:t xml:space="preserve"> e</w:t>
-      </w:r>
-      <w:r>
-        <w:t>n dit vergelijken met andere plaatsen. Ook zal er aangegeven worden of dit gezond</w:t>
-      </w:r>
-      <w:r>
-        <w:t>e levensomstandigheden zijn of niet</w:t>
-      </w:r>
-      <w:r>
-        <w:t>. Ten slotte hebben we nog de administrator</w:t>
-      </w:r>
-      <w:r>
-        <w:t>s</w:t>
-      </w:r>
-      <w:r>
-        <w:t>,</w:t>
-      </w:r>
-      <w:r>
-        <w:t xml:space="preserve"> zij kunnen alle specifieke verzamelde data bekijken van elke gebruiker.</w:t>
-      </w:r>
-    </w:p>
-    <w:p>
-      <w:r>
-        <w:t>De</w:t>
-      </w:r>
-      <w:r>
-        <w:t xml:space="preserve"> maximale</w:t>
-      </w:r>
-      <w:r>
-        <w:t xml:space="preserve"> hoeveelheid gebruikers </w:t>
-      </w:r>
-      <w:r>
-        <w:t>is afhankelijk</w:t>
-      </w:r>
-      <w:r>
-        <w:t xml:space="preserve"> van de server waarop de website wordt gehost.</w:t>
-      </w:r>
-    </w:p>
-    <w:p/>
-    <w:p>
-      <w:pPr>
-        <w:pStyle w:val="Kop3"/>
-      </w:pPr>
-      <w:bookmarkStart w:id="24" w:name="_Toc524615498"/>
-      <w:bookmarkStart w:id="25" w:name="_Toc4015211"/>
-      <w:r>
-        <w:t xml:space="preserve">1.1.7 </w:t>
-      </w:r>
-      <w:r>
-        <w:t>Veiligheid</w:t>
-      </w:r>
-      <w:bookmarkEnd w:id="24"/>
-      <w:bookmarkEnd w:id="25"/>
-    </w:p>
-    <w:p/>
-    <w:p>
-      <w:r>
-        <w:t xml:space="preserve">Er zal zeker rekening gehouden moeten worden </w:t>
-      </w:r>
-      <w:r>
-        <w:t>met</w:t>
-      </w:r>
-      <w:r>
-        <w:t xml:space="preserve"> privacy en bescherming van gegevens want wanneer de gebruikers gaan meten wordt live hun locatie doorgestuurd en dat is toch zeer gevoelige data. Daarom zal de data d</w:t>
-      </w:r>
-      <w:r>
-        <w:t>ie</w:t>
-      </w:r>
-      <w:r>
         <w:t xml:space="preserve"> verstuurd wordt zeker versleuteld moeten worden. De website moet ook goed beveiligd worden zodat er geen vertrouwde gegevens van de gebruiker verloren gaan.</w:t>
       </w:r>
     </w:p>
@@ -4800,9 +4753,9 @@
       <w:pPr>
         <w:pStyle w:val="Kop2"/>
       </w:pPr>
-      <w:bookmarkStart w:id="26" w:name="_Toc524615499"/>
+      <w:bookmarkStart w:id="25" w:name="_Toc524615499"/>
+      <w:bookmarkStart w:id="26" w:name="_Toc4015212"/>
       <w:bookmarkStart w:id="27" w:name="RANGE!A1:F15"/>
-      <w:bookmarkStart w:id="28" w:name="_Toc4015212"/>
       <w:r>
         <w:lastRenderedPageBreak/>
         <w:t xml:space="preserve">1.2 </w:t>
@@ -4810,26 +4763,26 @@
       <w:r>
         <w:t>Detailontwerp</w:t>
       </w:r>
+      <w:bookmarkEnd w:id="25"/>
       <w:bookmarkEnd w:id="26"/>
-      <w:bookmarkEnd w:id="28"/>
-    </w:p>
-    <w:p>
-      <w:bookmarkStart w:id="29" w:name="_Toc447098781"/>
+    </w:p>
+    <w:p>
+      <w:bookmarkStart w:id="28" w:name="_Toc447098781"/>
     </w:p>
     <w:p>
       <w:pPr>
         <w:pStyle w:val="Kop3"/>
       </w:pPr>
-      <w:bookmarkStart w:id="30" w:name="_Toc524615500"/>
-      <w:bookmarkStart w:id="31" w:name="_Toc4015213"/>
+      <w:bookmarkStart w:id="29" w:name="_Toc524615500"/>
+      <w:bookmarkStart w:id="30" w:name="_Toc4015213"/>
       <w:r>
         <w:t xml:space="preserve">1.2.1 </w:t>
       </w:r>
       <w:r>
         <w:t>Principewerking en principeschema (‘s)</w:t>
       </w:r>
+      <w:bookmarkEnd w:id="29"/>
       <w:bookmarkEnd w:id="30"/>
-      <w:bookmarkEnd w:id="31"/>
     </w:p>
     <w:p/>
     <w:p>
@@ -4953,8 +4906,8 @@
       <w:pPr>
         <w:pStyle w:val="Kop3"/>
       </w:pPr>
-      <w:bookmarkStart w:id="32" w:name="_Toc524615503"/>
-      <w:bookmarkStart w:id="33" w:name="_Toc4015214"/>
+      <w:bookmarkStart w:id="31" w:name="_Toc524615503"/>
+      <w:bookmarkStart w:id="32" w:name="_Toc4015214"/>
       <w:r>
         <w:lastRenderedPageBreak/>
         <w:t xml:space="preserve">1.2.2 </w:t>
@@ -4962,8 +4915,8 @@
       <w:r>
         <w:t>Hardware</w:t>
       </w:r>
+      <w:bookmarkEnd w:id="31"/>
       <w:bookmarkEnd w:id="32"/>
-      <w:bookmarkEnd w:id="33"/>
     </w:p>
     <w:p/>
     <w:p>
@@ -5501,7 +5454,7 @@
                 <v:shape id="_x0000_i1025" type="#_x0000_t75" style="width:123.75pt;height:100.5pt" o:ole="">
                   <v:imagedata r:id="rId16" o:title=""/>
                 </v:shape>
-                <o:OLEObject Type="Embed" ProgID="PBrush" ShapeID="_x0000_i1025" DrawAspect="Content" ObjectID="_1614627952" r:id="rId17"/>
+                <o:OLEObject Type="Embed" ProgID="PBrush" ShapeID="_x0000_i1025" DrawAspect="Content" ObjectID="_1614633944" r:id="rId17"/>
               </w:object>
             </w:r>
           </w:p>
@@ -5712,159 +5665,159 @@
         </w:rPr>
         <w:t xml:space="preserve"> opgeslagen.</w:t>
       </w:r>
-      <w:bookmarkEnd w:id="29"/>
+      <w:bookmarkEnd w:id="28"/>
     </w:p>
     <w:p/>
     <w:p>
       <w:pPr>
         <w:pStyle w:val="Kop3"/>
       </w:pPr>
-      <w:bookmarkStart w:id="34" w:name="_Toc524615505"/>
-      <w:bookmarkStart w:id="35" w:name="_Toc4015215"/>
+      <w:bookmarkStart w:id="33" w:name="_Toc524615505"/>
+      <w:bookmarkStart w:id="34" w:name="_Toc4015215"/>
       <w:r>
         <w:t xml:space="preserve">1.2.3 </w:t>
       </w:r>
       <w:r>
         <w:t>Dataverwerking</w:t>
       </w:r>
+      <w:bookmarkEnd w:id="33"/>
       <w:bookmarkEnd w:id="34"/>
+    </w:p>
+    <w:p/>
+    <w:p>
+      <w:r>
+        <w:t>De gemeten data zal voor het grootste deel verwe</w:t>
+      </w:r>
+      <w:r>
+        <w:t>r</w:t>
+      </w:r>
+      <w:r>
+        <w:t>kt word</w:t>
+      </w:r>
+      <w:r>
+        <w:t>en</w:t>
+      </w:r>
+      <w:r>
+        <w:t xml:space="preserve"> in de server, dit is logisch want de server heef</w:t>
+      </w:r>
+      <w:r>
+        <w:t>t de grootste rekenkracht. De Arduino moet enkel de</w:t>
+      </w:r>
+      <w:r>
+        <w:t xml:space="preserve"> data uitlezen en versturen. Met de data gaat de server dan een kaart plotten met locaties van het meettoestel, de CO2</w:t>
+      </w:r>
+      <w:r>
+        <w:t>-</w:t>
+      </w:r>
+      <w:r>
+        <w:t>gehaltes, luchtvochtigheid, lichtsterkte, temperatuur en het tijdstip van de meting bij elke locatie zetten. Alle data word</w:t>
+      </w:r>
+      <w:r>
+        <w:t>t</w:t>
+      </w:r>
+      <w:r>
+        <w:t xml:space="preserve"> ook in een database bewaard </w:t>
+      </w:r>
+      <w:proofErr w:type="gramStart"/>
+      <w:r>
+        <w:t>zodat</w:t>
+      </w:r>
+      <w:r>
+        <w:t>,</w:t>
+      </w:r>
+      <w:r>
+        <w:t xml:space="preserve"> </w:t>
+      </w:r>
+      <w:r>
+        <w:t xml:space="preserve"> wanneer</w:t>
+      </w:r>
+      <w:proofErr w:type="gramEnd"/>
+      <w:r>
+        <w:t xml:space="preserve"> </w:t>
+      </w:r>
+      <w:r>
+        <w:t>er later hetzelfde traject word afgelegd</w:t>
+      </w:r>
+      <w:r>
+        <w:t>,</w:t>
+      </w:r>
+      <w:r>
+        <w:t xml:space="preserve"> er vergeleken </w:t>
+      </w:r>
+      <w:r>
+        <w:t xml:space="preserve">kan </w:t>
+      </w:r>
+      <w:r>
+        <w:t xml:space="preserve">worden. Er moet wel rekening gehouden worden met de privacy van de gegevens en in </w:t>
+      </w:r>
+      <w:r>
+        <w:t xml:space="preserve">het </w:t>
+      </w:r>
+      <w:r>
+        <w:t>bijzonder de locatie.</w:t>
+      </w:r>
+    </w:p>
+    <w:p/>
+    <w:p>
+      <w:pPr>
+        <w:pStyle w:val="Kop3"/>
+      </w:pPr>
+      <w:bookmarkStart w:id="35" w:name="_Toc524615506"/>
+      <w:bookmarkStart w:id="36" w:name="_Toc4015216"/>
+      <w:r>
+        <w:t xml:space="preserve">1.2.4 </w:t>
+      </w:r>
+      <w:r>
+        <w:t>Processturing</w:t>
+      </w:r>
       <w:bookmarkEnd w:id="35"/>
+      <w:bookmarkEnd w:id="36"/>
     </w:p>
     <w:p/>
     <w:p>
       <w:r>
-        <w:t>De gemeten data zal voor het grootste deel verwe</w:t>
-      </w:r>
-      <w:r>
-        <w:t>r</w:t>
-      </w:r>
-      <w:r>
-        <w:t>kt word</w:t>
-      </w:r>
-      <w:r>
-        <w:t>en</w:t>
-      </w:r>
-      <w:r>
-        <w:t xml:space="preserve"> in de server, dit is logisch want de server heef</w:t>
-      </w:r>
-      <w:r>
-        <w:t>t de grootste rekenkracht. De Arduino moet enkel de</w:t>
-      </w:r>
-      <w:r>
-        <w:t xml:space="preserve"> data uitlezen en versturen. Met de data gaat de server dan een kaart plotten met locaties van het meettoestel, de CO2</w:t>
-      </w:r>
-      <w:r>
-        <w:t>-</w:t>
-      </w:r>
-      <w:r>
-        <w:t>gehaltes, luchtvochtigheid, lichtsterkte, temperatuur en het tijdstip van de meting bij elke locatie zetten. Alle data word</w:t>
+        <w:t>De besturing is heel eenvoudig, voor de meting kunnen parameters aangepast worden via de website die op de server draait. De parameters zijn dan welke soorten metingen (CO2, temperatuur, lichtsterkte…), de meetsnelheid en hoelang er gemeten moet worden. Deze worden dan doorgegeven naar het meettoestel. Op de website zal ook de meting gestart en gestopt kunnen worden. V</w:t>
+      </w:r>
+      <w:r>
+        <w:t xml:space="preserve">erder </w:t>
+      </w:r>
+      <w:r>
+        <w:t>zal het systeem alles automatisch afhandelen. Op de website word</w:t>
       </w:r>
       <w:r>
         <w:t>t</w:t>
       </w:r>
       <w:r>
-        <w:t xml:space="preserve"> ook in een database bewaard </w:t>
-      </w:r>
-      <w:proofErr w:type="gramStart"/>
-      <w:r>
-        <w:t>zodat</w:t>
-      </w:r>
-      <w:r>
-        <w:t>,</w:t>
-      </w:r>
-      <w:r>
-        <w:t xml:space="preserve"> </w:t>
-      </w:r>
-      <w:r>
-        <w:t xml:space="preserve"> wanneer</w:t>
-      </w:r>
-      <w:proofErr w:type="gramEnd"/>
-      <w:r>
-        <w:t xml:space="preserve"> </w:t>
-      </w:r>
-      <w:r>
-        <w:t>er later hetzelfde traject word afgelegd</w:t>
-      </w:r>
-      <w:r>
-        <w:t>,</w:t>
-      </w:r>
-      <w:r>
-        <w:t xml:space="preserve"> er vergeleken </w:t>
-      </w:r>
-      <w:r>
-        <w:t xml:space="preserve">kan </w:t>
-      </w:r>
-      <w:r>
-        <w:t xml:space="preserve">worden. Er moet wel rekening gehouden worden met de privacy van de gegevens en in </w:t>
-      </w:r>
-      <w:r>
-        <w:t xml:space="preserve">het </w:t>
-      </w:r>
-      <w:r>
-        <w:t>bijzonder de locatie.</w:t>
-      </w:r>
-    </w:p>
-    <w:p/>
+        <w:t xml:space="preserve"> live-info getoond over het meettoestel, zoals</w:t>
+      </w:r>
+      <w:r>
+        <w:t xml:space="preserve"> de</w:t>
+      </w:r>
+      <w:r>
+        <w:t xml:space="preserve"> locatie en </w:t>
+      </w:r>
+      <w:r>
+        <w:t xml:space="preserve">de </w:t>
+      </w:r>
+      <w:r>
+        <w:t>huidige toestand van de sensoren</w:t>
+      </w:r>
+      <w:r>
+        <w:t xml:space="preserve"> wanneer de data overgedragen wordt via de SIM900</w:t>
+      </w:r>
+      <w:r>
+        <w:t>.</w:t>
+      </w:r>
+      <w:r>
+        <w:t xml:space="preserve"> Bij gebruik van de SD-kaart opslagmethode wordt de data pas op de website zichtbaar nadat het wordt geüpload.</w:t>
+      </w:r>
+    </w:p>
     <w:p>
       <w:pPr>
         <w:pStyle w:val="Kop3"/>
       </w:pPr>
-      <w:bookmarkStart w:id="36" w:name="_Toc524615506"/>
-      <w:bookmarkStart w:id="37" w:name="_Toc4015216"/>
-      <w:r>
-        <w:t xml:space="preserve">1.2.4 </w:t>
-      </w:r>
-      <w:r>
-        <w:t>Processturing</w:t>
-      </w:r>
-      <w:bookmarkEnd w:id="36"/>
-      <w:bookmarkEnd w:id="37"/>
-    </w:p>
-    <w:p/>
-    <w:p>
-      <w:r>
-        <w:t>De besturing is heel eenvoudig, voor de meting kunnen parameters aangepast worden via de website die op de server draait. De parameters zijn dan welke soorten metingen (CO2, temperatuur, lichtsterkte…), de meetsnelheid en hoelang er gemeten moet worden. Deze worden dan doorgegeven naar het meettoestel. Op de website zal ook de meting gestart en gestopt kunnen worden. V</w:t>
-      </w:r>
-      <w:r>
-        <w:t xml:space="preserve">erder </w:t>
-      </w:r>
-      <w:r>
-        <w:t>zal het systeem alles automatisch afhandelen. Op de website word</w:t>
-      </w:r>
-      <w:r>
-        <w:t>t</w:t>
-      </w:r>
-      <w:r>
-        <w:t xml:space="preserve"> live-info getoond over het meettoestel, zoals</w:t>
-      </w:r>
-      <w:r>
-        <w:t xml:space="preserve"> de</w:t>
-      </w:r>
-      <w:r>
-        <w:t xml:space="preserve"> locatie en </w:t>
-      </w:r>
-      <w:r>
-        <w:t xml:space="preserve">de </w:t>
-      </w:r>
-      <w:r>
-        <w:t>huidige toestand van de sensoren</w:t>
-      </w:r>
-      <w:r>
-        <w:t xml:space="preserve"> wanneer de data overgedragen wordt via de SIM900</w:t>
-      </w:r>
-      <w:r>
-        <w:t>.</w:t>
-      </w:r>
-      <w:r>
-        <w:t xml:space="preserve"> Bij gebruik van de SD-kaart opslagmethode wordt de data pas op de website zichtbaar nadat het wordt geüpload.</w:t>
-      </w:r>
-    </w:p>
-    <w:p>
-      <w:pPr>
-        <w:pStyle w:val="Kop3"/>
-      </w:pPr>
-      <w:bookmarkStart w:id="38" w:name="_Toc524615507"/>
-      <w:bookmarkStart w:id="39" w:name="_Toc4015217"/>
+      <w:bookmarkStart w:id="37" w:name="_Toc524615507"/>
+      <w:bookmarkStart w:id="38" w:name="_Toc4015217"/>
       <w:r>
         <w:lastRenderedPageBreak/>
         <w:t xml:space="preserve">1.2.5 </w:t>
@@ -5872,118 +5825,118 @@
       <w:r>
         <w:t>Communicatie</w:t>
       </w:r>
+      <w:bookmarkEnd w:id="37"/>
       <w:bookmarkEnd w:id="38"/>
+    </w:p>
+    <w:p>
+      <w:bookmarkStart w:id="39" w:name="_Toc524615508"/>
+    </w:p>
+    <w:p>
+      <w:r>
+        <w:t>Omdat wij v</w:t>
+      </w:r>
+      <w:r>
+        <w:t>eel verschillende toestellen (Arduino</w:t>
+      </w:r>
+      <w:r>
+        <w:t xml:space="preserve">, </w:t>
+      </w:r>
+      <w:r>
+        <w:t>s</w:t>
+      </w:r>
+      <w:r>
+        <w:t xml:space="preserve">erver, </w:t>
+      </w:r>
+      <w:r>
+        <w:t>d</w:t>
+      </w:r>
+      <w:r>
+        <w:t>atabase) gebruiken is communicatie een groot deel van ons GIP. Om te beginnen zullen de digitale sensoren die allemaal over I2C beschikken op een I2C bus worden aan</w:t>
+      </w:r>
+      <w:r>
+        <w:t>gesloten waarvan de master de Arduino</w:t>
+      </w:r>
+      <w:r>
+        <w:t xml:space="preserve"> is. De vochtigheid</w:t>
+      </w:r>
+      <w:r>
+        <w:t>-</w:t>
+      </w:r>
+      <w:r>
+        <w:t>en temperatuursensor werkt met het OneW</w:t>
+      </w:r>
+      <w:r>
+        <w:t>ire protocol en zal ook op de Arduino</w:t>
+      </w:r>
+      <w:r>
+        <w:t xml:space="preserve"> worden aangesloten. Door de SIM900 te verbinden met de </w:t>
+      </w:r>
+      <w:r>
+        <w:t>microcontroller</w:t>
+      </w:r>
+      <w:r>
+        <w:t xml:space="preserve"> gaan we geb</w:t>
+      </w:r>
+      <w:r>
+        <w:t xml:space="preserve">ruik kunnen maken van het mobiele </w:t>
+      </w:r>
+      <w:r>
+        <w:t>data</w:t>
+      </w:r>
+      <w:r>
+        <w:t>netwerk</w:t>
+      </w:r>
+      <w:r>
+        <w:t>. Dit beteken</w:t>
+      </w:r>
+      <w:r>
+        <w:t>t</w:t>
+      </w:r>
+      <w:r>
+        <w:t xml:space="preserve"> dat de communicatie over het WAN gaat en we onze data </w:t>
+      </w:r>
+      <w:r>
+        <w:t xml:space="preserve">dus </w:t>
+      </w:r>
+      <w:r>
+        <w:t xml:space="preserve">moeten encrypteren. Om toegang te krijgen tot het mobiele netwerk moeten we een simkaart in de module steken. Hiervoor gaan we een prepaid simkaart gebruiken. </w:t>
+      </w:r>
+      <w:r>
+        <w:t>Als het meettoestel data wilt verzenden</w:t>
+      </w:r>
+      <w:r>
+        <w:t>,</w:t>
+      </w:r>
+      <w:r>
+        <w:t xml:space="preserve"> zal een verbinding worden gemaak</w:t>
+      </w:r>
+      <w:r>
+        <w:t>t met de server volgens het TCP-</w:t>
+      </w:r>
+      <w:r>
+        <w:t>protocol. Dit protocol heeft doorgedreven foutencontrole ingebouwd. Zo zijn we zeker dat er onderweg naar de server geen data verloren gaat of corrupt word</w:t>
+      </w:r>
+      <w:r>
+        <w:t>t</w:t>
+      </w:r>
+      <w:r>
+        <w:t xml:space="preserve">. </w:t>
+      </w:r>
+    </w:p>
+    <w:p/>
+    <w:p>
+      <w:pPr>
+        <w:pStyle w:val="Kop3"/>
+      </w:pPr>
+      <w:bookmarkStart w:id="40" w:name="_Toc4015218"/>
+      <w:r>
+        <w:t xml:space="preserve">1.2.6 </w:t>
+      </w:r>
+      <w:r>
+        <w:t>Garanties en veiligheid</w:t>
+      </w:r>
       <w:bookmarkEnd w:id="39"/>
-    </w:p>
-    <w:p>
-      <w:bookmarkStart w:id="40" w:name="_Toc524615508"/>
-    </w:p>
-    <w:p>
-      <w:r>
-        <w:t>Omdat wij v</w:t>
-      </w:r>
-      <w:r>
-        <w:t>eel verschillende toestellen (Arduino</w:t>
-      </w:r>
-      <w:r>
-        <w:t xml:space="preserve">, </w:t>
-      </w:r>
-      <w:r>
-        <w:t>s</w:t>
-      </w:r>
-      <w:r>
-        <w:t xml:space="preserve">erver, </w:t>
-      </w:r>
-      <w:r>
-        <w:t>d</w:t>
-      </w:r>
-      <w:r>
-        <w:t>atabase) gebruiken is communicatie een groot deel van ons GIP. Om te beginnen zullen de digitale sensoren die allemaal over I2C beschikken op een I2C bus worden aan</w:t>
-      </w:r>
-      <w:r>
-        <w:t>gesloten waarvan de master de Arduino</w:t>
-      </w:r>
-      <w:r>
-        <w:t xml:space="preserve"> is. De vochtigheid</w:t>
-      </w:r>
-      <w:r>
-        <w:t>-</w:t>
-      </w:r>
-      <w:r>
-        <w:t>en temperatuursensor werkt met het OneW</w:t>
-      </w:r>
-      <w:r>
-        <w:t>ire protocol en zal ook op de Arduino</w:t>
-      </w:r>
-      <w:r>
-        <w:t xml:space="preserve"> worden aangesloten. Door de SIM900 te verbinden met de </w:t>
-      </w:r>
-      <w:r>
-        <w:t>microcontroller</w:t>
-      </w:r>
-      <w:r>
-        <w:t xml:space="preserve"> gaan we geb</w:t>
-      </w:r>
-      <w:r>
-        <w:t xml:space="preserve">ruik kunnen maken van het mobiele </w:t>
-      </w:r>
-      <w:r>
-        <w:t>data</w:t>
-      </w:r>
-      <w:r>
-        <w:t>netwerk</w:t>
-      </w:r>
-      <w:r>
-        <w:t>. Dit beteken</w:t>
-      </w:r>
-      <w:r>
-        <w:t>t</w:t>
-      </w:r>
-      <w:r>
-        <w:t xml:space="preserve"> dat de communicatie over het WAN gaat en we onze data </w:t>
-      </w:r>
-      <w:r>
-        <w:t xml:space="preserve">dus </w:t>
-      </w:r>
-      <w:r>
-        <w:t xml:space="preserve">moeten encrypteren. Om toegang te krijgen tot het mobiele netwerk moeten we een simkaart in de module steken. Hiervoor gaan we een prepaid simkaart gebruiken. </w:t>
-      </w:r>
-      <w:r>
-        <w:t>Als het meettoestel data wilt verzenden</w:t>
-      </w:r>
-      <w:r>
-        <w:t>,</w:t>
-      </w:r>
-      <w:r>
-        <w:t xml:space="preserve"> zal een verbinding worden gemaak</w:t>
-      </w:r>
-      <w:r>
-        <w:t>t met de server volgens het TCP-</w:t>
-      </w:r>
-      <w:r>
-        <w:t>protocol. Dit protocol heeft doorgedreven foutencontrole ingebouwd. Zo zijn we zeker dat er onderweg naar de server geen data verloren gaat of corrupt word</w:t>
-      </w:r>
-      <w:r>
-        <w:t>t</w:t>
-      </w:r>
-      <w:r>
-        <w:t xml:space="preserve">. </w:t>
-      </w:r>
-    </w:p>
-    <w:p/>
-    <w:p>
-      <w:pPr>
-        <w:pStyle w:val="Kop3"/>
-      </w:pPr>
-      <w:bookmarkStart w:id="41" w:name="_Toc4015218"/>
-      <w:r>
-        <w:t xml:space="preserve">1.2.6 </w:t>
-      </w:r>
-      <w:r>
-        <w:t>Garanties en veiligheid</w:t>
-      </w:r>
       <w:bookmarkEnd w:id="40"/>
-      <w:bookmarkEnd w:id="41"/>
     </w:p>
     <w:bookmarkEnd w:id="27"/>
     <w:p>
@@ -6245,7 +6198,7 @@
           <w:lang w:val="nl-BE"/>
         </w:rPr>
       </w:pPr>
-      <w:bookmarkStart w:id="42" w:name="_Toc4015219"/>
+      <w:bookmarkStart w:id="41" w:name="_Toc4015219"/>
       <w:r>
         <w:rPr>
           <w:lang w:val="nl-BE"/>
@@ -6253,7 +6206,7 @@
         <w:lastRenderedPageBreak/>
         <w:t>1.2.7 Software</w:t>
       </w:r>
-      <w:bookmarkEnd w:id="42"/>
+      <w:bookmarkEnd w:id="41"/>
     </w:p>
     <w:p>
       <w:pPr>
@@ -7059,7 +7012,7 @@
       <w:pPr>
         <w:pStyle w:val="Kop1"/>
       </w:pPr>
-      <w:bookmarkStart w:id="43" w:name="_Toc4015220"/>
+      <w:bookmarkStart w:id="42" w:name="_Toc4015220"/>
       <w:r>
         <w:lastRenderedPageBreak/>
         <w:t xml:space="preserve">2. </w:t>
@@ -7067,6 +7020,29 @@
       <w:r>
         <w:t>Schema’s en tekeningen</w:t>
       </w:r>
+      <w:bookmarkEnd w:id="42"/>
+    </w:p>
+    <w:p>
+      <w:pPr>
+        <w:rPr>
+          <w:lang w:val="nl-BE"/>
+        </w:rPr>
+      </w:pPr>
+    </w:p>
+    <w:p>
+      <w:pPr>
+        <w:pStyle w:val="Kop2"/>
+        <w:rPr>
+          <w:lang w:val="nl-BE"/>
+        </w:rPr>
+      </w:pPr>
+      <w:bookmarkStart w:id="43" w:name="_Toc4015221"/>
+      <w:r>
+        <w:rPr>
+          <w:lang w:val="nl-BE"/>
+        </w:rPr>
+        <w:t>2.1 Lay-out website</w:t>
+      </w:r>
       <w:bookmarkEnd w:id="43"/>
     </w:p>
     <w:p>
@@ -7078,60 +7054,37 @@
     </w:p>
     <w:p>
       <w:pPr>
+        <w:rPr>
+          <w:lang w:val="nl-BE"/>
+        </w:rPr>
+      </w:pPr>
+      <w:r>
+        <w:rPr>
+          <w:noProof/>
+        </w:rPr>
+        <w:t>(Foto Website)</w:t>
+      </w:r>
+      <w:r>
+        <w:rPr>
+          <w:noProof/>
+        </w:rPr>
+        <w:t xml:space="preserve"> Foto 4</w:t>
+      </w:r>
+      <w:r>
+        <w:rPr>
+          <w:lang w:val="nl-BE"/>
+        </w:rPr>
+        <w:br w:type="page"/>
+      </w:r>
+    </w:p>
+    <w:p>
+      <w:pPr>
         <w:pStyle w:val="Kop2"/>
         <w:rPr>
           <w:lang w:val="nl-BE"/>
         </w:rPr>
       </w:pPr>
-      <w:bookmarkStart w:id="44" w:name="_Toc4015221"/>
-      <w:r>
-        <w:rPr>
-          <w:lang w:val="nl-BE"/>
-        </w:rPr>
-        <w:t>2.1 Lay-out website</w:t>
-      </w:r>
-      <w:bookmarkEnd w:id="44"/>
-    </w:p>
-    <w:p>
-      <w:pPr>
-        <w:rPr>
-          <w:lang w:val="nl-BE"/>
-        </w:rPr>
-      </w:pPr>
-    </w:p>
-    <w:p>
-      <w:pPr>
-        <w:rPr>
-          <w:lang w:val="nl-BE"/>
-        </w:rPr>
-      </w:pPr>
-      <w:r>
-        <w:rPr>
-          <w:noProof/>
-        </w:rPr>
-        <w:t>(Foto Website)</w:t>
-      </w:r>
-      <w:r>
-        <w:rPr>
-          <w:noProof/>
-        </w:rPr>
-        <w:t xml:space="preserve"> Foto 4</w:t>
-      </w:r>
-      <w:r>
-        <w:rPr>
-          <w:lang w:val="nl-BE"/>
-        </w:rPr>
-        <w:br w:type="page"/>
-      </w:r>
-    </w:p>
-    <w:p>
-      <w:pPr>
-        <w:pStyle w:val="Kop2"/>
-        <w:rPr>
-          <w:lang w:val="nl-BE"/>
-        </w:rPr>
-      </w:pPr>
-      <w:bookmarkStart w:id="45" w:name="_Toc4015222"/>
+      <w:bookmarkStart w:id="44" w:name="_Toc4015222"/>
       <w:r>
         <w:rPr>
           <w:lang w:val="nl-BE"/>
@@ -7157,7 +7110,7 @@
         </w:rPr>
         <w:t>Meettoestel</w:t>
       </w:r>
-      <w:bookmarkEnd w:id="45"/>
+      <w:bookmarkEnd w:id="44"/>
     </w:p>
     <w:p>
       <w:pPr>
@@ -7166,7 +7119,7 @@
           <w:lang w:val="nl-BE"/>
         </w:rPr>
       </w:pPr>
-      <w:bookmarkStart w:id="46" w:name="_Toc4015223"/>
+      <w:bookmarkStart w:id="45" w:name="_Toc4015223"/>
       <w:r>
         <w:rPr>
           <w:noProof/>
@@ -7221,7 +7174,7 @@
           </wp:anchor>
         </w:drawing>
       </w:r>
-      <w:bookmarkEnd w:id="46"/>
+      <w:bookmarkEnd w:id="45"/>
     </w:p>
     <w:p>
       <w:pPr>
@@ -7457,7 +7410,7 @@
       <w:pPr>
         <w:pStyle w:val="Kop2"/>
       </w:pPr>
-      <w:bookmarkStart w:id="47" w:name="_Toc4015224"/>
+      <w:bookmarkStart w:id="46" w:name="_Toc4015224"/>
       <w:r>
         <w:rPr>
           <w:noProof/>
@@ -7520,7 +7473,7 @@
       <w:r>
         <w:t>Netwerkdiagram</w:t>
       </w:r>
-      <w:bookmarkEnd w:id="47"/>
+      <w:bookmarkEnd w:id="46"/>
     </w:p>
     <w:p/>
     <w:p>
@@ -7755,7 +7708,7 @@
       <w:pPr>
         <w:pStyle w:val="Kop1"/>
       </w:pPr>
-      <w:bookmarkStart w:id="48" w:name="_Toc4015225"/>
+      <w:bookmarkStart w:id="47" w:name="_Toc4015225"/>
       <w:r>
         <w:lastRenderedPageBreak/>
         <w:t xml:space="preserve">3. </w:t>
@@ -7763,116 +7716,116 @@
       <w:r>
         <w:t>Elektronica</w:t>
       </w:r>
+      <w:bookmarkEnd w:id="47"/>
+    </w:p>
+    <w:p>
+      <w:pPr>
+        <w:rPr>
+          <w:lang w:val="nl-BE"/>
+        </w:rPr>
+      </w:pPr>
+    </w:p>
+    <w:p>
+      <w:pPr>
+        <w:rPr>
+          <w:lang w:val="nl-BE"/>
+        </w:rPr>
+      </w:pPr>
+      <w:r>
+        <w:rPr>
+          <w:lang w:val="nl-BE"/>
+        </w:rPr>
+        <w:t xml:space="preserve">In dit </w:t>
+      </w:r>
+      <w:r>
+        <w:rPr>
+          <w:lang w:val="nl-BE"/>
+        </w:rPr>
+        <w:t xml:space="preserve">hoofdstuk van het GIP </w:t>
+      </w:r>
+      <w:r>
+        <w:rPr>
+          <w:lang w:val="nl-BE"/>
+        </w:rPr>
+        <w:t>gaan we kijken naar de hardware</w:t>
+      </w:r>
+      <w:r>
+        <w:rPr>
+          <w:lang w:val="nl-BE"/>
+        </w:rPr>
+        <w:t>componenten d</w:t>
+      </w:r>
+      <w:r>
+        <w:rPr>
+          <w:lang w:val="nl-BE"/>
+        </w:rPr>
+        <w:t>ie</w:t>
+      </w:r>
+      <w:r>
+        <w:rPr>
+          <w:lang w:val="nl-BE"/>
+        </w:rPr>
+        <w:t xml:space="preserve"> we gekozen hebben en </w:t>
+      </w:r>
+      <w:r>
+        <w:rPr>
+          <w:lang w:val="nl-BE"/>
+        </w:rPr>
+        <w:t>bespreken hoe ze</w:t>
+      </w:r>
+      <w:r>
+        <w:rPr>
+          <w:lang w:val="nl-BE"/>
+        </w:rPr>
+        <w:t xml:space="preserve"> werken. We hebben in totaal </w:t>
+      </w:r>
+      <w:r>
+        <w:rPr>
+          <w:lang w:val="nl-BE"/>
+        </w:rPr>
+        <w:t>vier</w:t>
+      </w:r>
+      <w:r>
+        <w:rPr>
+          <w:lang w:val="nl-BE"/>
+        </w:rPr>
+        <w:t xml:space="preserve"> sensoren gebruikt waarmee we data gaan verzamelen. Deze waarden zijn de temperatuur, vochtigheid, lichtsterkte, locatie en </w:t>
+      </w:r>
+      <w:r>
+        <w:rPr>
+          <w:lang w:val="nl-BE"/>
+        </w:rPr>
+        <w:t>CO2</w:t>
+      </w:r>
+      <w:r>
+        <w:rPr>
+          <w:lang w:val="nl-BE"/>
+        </w:rPr>
+        <w:t xml:space="preserve"> waarden.</w:t>
+      </w:r>
+    </w:p>
+    <w:p>
+      <w:pPr>
+        <w:rPr>
+          <w:lang w:val="nl-BE"/>
+        </w:rPr>
+      </w:pPr>
+    </w:p>
+    <w:p>
+      <w:pPr>
+        <w:pStyle w:val="Kop2"/>
+        <w:rPr>
+          <w:lang w:val="nl-BE"/>
+        </w:rPr>
+      </w:pPr>
+      <w:bookmarkStart w:id="48" w:name="_Toc4015226"/>
+      <w:r>
+        <w:rPr>
+          <w:lang w:val="nl-BE"/>
+        </w:rPr>
+        <w:t>3.1 DHT11</w:t>
+      </w:r>
       <w:bookmarkEnd w:id="48"/>
-    </w:p>
-    <w:p>
-      <w:pPr>
-        <w:rPr>
-          <w:lang w:val="nl-BE"/>
-        </w:rPr>
-      </w:pPr>
-    </w:p>
-    <w:p>
-      <w:pPr>
-        <w:rPr>
-          <w:lang w:val="nl-BE"/>
-        </w:rPr>
-      </w:pPr>
-      <w:r>
-        <w:rPr>
-          <w:lang w:val="nl-BE"/>
-        </w:rPr>
-        <w:t xml:space="preserve">In dit </w:t>
-      </w:r>
-      <w:r>
-        <w:rPr>
-          <w:lang w:val="nl-BE"/>
-        </w:rPr>
-        <w:t xml:space="preserve">hoofdstuk van het GIP </w:t>
-      </w:r>
-      <w:r>
-        <w:rPr>
-          <w:lang w:val="nl-BE"/>
-        </w:rPr>
-        <w:t>gaan we kijken naar de hardware</w:t>
-      </w:r>
-      <w:r>
-        <w:rPr>
-          <w:lang w:val="nl-BE"/>
-        </w:rPr>
-        <w:t>componenten d</w:t>
-      </w:r>
-      <w:r>
-        <w:rPr>
-          <w:lang w:val="nl-BE"/>
-        </w:rPr>
-        <w:t>ie</w:t>
-      </w:r>
-      <w:r>
-        <w:rPr>
-          <w:lang w:val="nl-BE"/>
-        </w:rPr>
-        <w:t xml:space="preserve"> we gekozen hebben en </w:t>
-      </w:r>
-      <w:r>
-        <w:rPr>
-          <w:lang w:val="nl-BE"/>
-        </w:rPr>
-        <w:t>bespreken hoe ze</w:t>
-      </w:r>
-      <w:r>
-        <w:rPr>
-          <w:lang w:val="nl-BE"/>
-        </w:rPr>
-        <w:t xml:space="preserve"> werken. We hebben in totaal </w:t>
-      </w:r>
-      <w:r>
-        <w:rPr>
-          <w:lang w:val="nl-BE"/>
-        </w:rPr>
-        <w:t>vier</w:t>
-      </w:r>
-      <w:r>
-        <w:rPr>
-          <w:lang w:val="nl-BE"/>
-        </w:rPr>
-        <w:t xml:space="preserve"> sensoren gebruikt waarmee we data gaan verzamelen. Deze waarden zijn de temperatuur, vochtigheid, lichtsterkte, locatie en </w:t>
-      </w:r>
-      <w:r>
-        <w:rPr>
-          <w:lang w:val="nl-BE"/>
-        </w:rPr>
-        <w:t>CO2</w:t>
-      </w:r>
-      <w:r>
-        <w:rPr>
-          <w:lang w:val="nl-BE"/>
-        </w:rPr>
-        <w:t xml:space="preserve"> waarden.</w:t>
-      </w:r>
-    </w:p>
-    <w:p>
-      <w:pPr>
-        <w:rPr>
-          <w:lang w:val="nl-BE"/>
-        </w:rPr>
-      </w:pPr>
-    </w:p>
-    <w:p>
-      <w:pPr>
-        <w:pStyle w:val="Kop2"/>
-        <w:rPr>
-          <w:lang w:val="nl-BE"/>
-        </w:rPr>
-      </w:pPr>
-      <w:bookmarkStart w:id="49" w:name="_Toc4015226"/>
-      <w:r>
-        <w:rPr>
-          <w:lang w:val="nl-BE"/>
-        </w:rPr>
-        <w:t>3.1 DHT11</w:t>
-      </w:r>
-      <w:bookmarkEnd w:id="49"/>
     </w:p>
     <w:p>
       <w:pPr>
@@ -8943,7 +8896,7 @@
           <w:lang w:val="nl-BE"/>
         </w:rPr>
       </w:pPr>
-      <w:bookmarkStart w:id="50" w:name="_Toc4015227"/>
+      <w:bookmarkStart w:id="49" w:name="_Toc4015227"/>
       <w:r>
         <w:rPr>
           <w:lang w:val="nl-BE"/>
@@ -8951,7 +8904,7 @@
         <w:lastRenderedPageBreak/>
         <w:t>3.2 BH1750</w:t>
       </w:r>
-      <w:bookmarkEnd w:id="50"/>
+      <w:bookmarkEnd w:id="49"/>
     </w:p>
     <w:p>
       <w:pPr>
@@ -9931,7 +9884,7 @@
           <w:lang w:val="nl-BE"/>
         </w:rPr>
       </w:pPr>
-      <w:bookmarkStart w:id="51" w:name="_Toc4015228"/>
+      <w:bookmarkStart w:id="50" w:name="_Toc4015228"/>
       <w:r>
         <w:rPr>
           <w:lang w:val="nl-BE"/>
@@ -9939,7 +9892,7 @@
         <w:lastRenderedPageBreak/>
         <w:t>3.3 NEO-6M</w:t>
       </w:r>
-      <w:bookmarkEnd w:id="51"/>
+      <w:bookmarkEnd w:id="50"/>
     </w:p>
     <w:p>
       <w:pPr>
@@ -11178,7 +11131,7 @@
           <w:lang w:val="nl-BE"/>
         </w:rPr>
       </w:pPr>
-      <w:bookmarkStart w:id="52" w:name="_Toc4015229"/>
+      <w:bookmarkStart w:id="51" w:name="_Toc4015229"/>
       <w:r>
         <w:rPr>
           <w:lang w:val="nl-BE"/>
@@ -11186,7 +11139,7 @@
         <w:lastRenderedPageBreak/>
         <w:t>3.4 SIM900</w:t>
       </w:r>
-      <w:bookmarkEnd w:id="52"/>
+      <w:bookmarkEnd w:id="51"/>
     </w:p>
     <w:p>
       <w:pPr>
@@ -12220,7 +12173,7 @@
           <w:lang w:val="nl-BE"/>
         </w:rPr>
       </w:pPr>
-      <w:bookmarkStart w:id="53" w:name="_Toc4015230"/>
+      <w:bookmarkStart w:id="52" w:name="_Toc4015230"/>
       <w:r>
         <w:rPr>
           <w:lang w:val="nl-BE"/>
@@ -12228,7 +12181,7 @@
         <w:lastRenderedPageBreak/>
         <w:t>3.5 CCS 811</w:t>
       </w:r>
-      <w:bookmarkEnd w:id="53"/>
+      <w:bookmarkEnd w:id="52"/>
     </w:p>
     <w:p>
       <w:pPr>
@@ -12875,7 +12828,7 @@
           <w:lang w:val="nl-BE"/>
         </w:rPr>
       </w:pPr>
-      <w:bookmarkStart w:id="54" w:name="_Toc4015231"/>
+      <w:bookmarkStart w:id="53" w:name="_Toc4015231"/>
       <w:r>
         <w:rPr>
           <w:lang w:val="nl-BE"/>
@@ -12897,7 +12850,7 @@
         </w:rPr>
         <w:t xml:space="preserve"> card adapter</w:t>
       </w:r>
-      <w:bookmarkEnd w:id="54"/>
+      <w:bookmarkEnd w:id="53"/>
     </w:p>
     <w:p>
       <w:pPr>
@@ -13225,13 +13178,7 @@
                               <w:rPr>
                                 <w:rStyle w:val="Subtieleverwijzing"/>
                               </w:rPr>
-                              <w:t>figuur 2</w:t>
-                            </w:r>
-                            <w:r>
-                              <w:rPr>
-                                <w:rStyle w:val="Subtieleverwijzing"/>
-                              </w:rPr>
-                              <w:t>1</w:t>
+                              <w:t>figuur 21</w:t>
                             </w:r>
                           </w:p>
                         </w:txbxContent>
@@ -13266,13 +13213,7 @@
                         <w:rPr>
                           <w:rStyle w:val="Subtieleverwijzing"/>
                         </w:rPr>
-                        <w:t>figuur 2</w:t>
-                      </w:r>
-                      <w:r>
-                        <w:rPr>
-                          <w:rStyle w:val="Subtieleverwijzing"/>
-                        </w:rPr>
-                        <w:t>1</w:t>
+                        <w:t>figuur 21</w:t>
                       </w:r>
                     </w:p>
                   </w:txbxContent>
@@ -13678,7 +13619,7 @@
           <w:lang w:val="nl-BE"/>
         </w:rPr>
       </w:pPr>
-      <w:bookmarkStart w:id="55" w:name="_Toc4015232"/>
+      <w:bookmarkStart w:id="54" w:name="_Toc4015232"/>
       <w:r>
         <w:rPr>
           <w:lang w:val="nl-BE"/>
@@ -13719,7 +13660,7 @@
         </w:rPr>
         <w:t>Uno</w:t>
       </w:r>
-      <w:bookmarkEnd w:id="55"/>
+      <w:bookmarkEnd w:id="54"/>
       <w:proofErr w:type="spellEnd"/>
     </w:p>
     <w:p>
@@ -13898,13 +13839,7 @@
                               <w:rPr>
                                 <w:rStyle w:val="Subtieleverwijzing"/>
                               </w:rPr>
-                              <w:t>figuur 2</w:t>
-                            </w:r>
-                            <w:r>
-                              <w:rPr>
-                                <w:rStyle w:val="Subtieleverwijzing"/>
-                              </w:rPr>
-                              <w:t>3</w:t>
+                              <w:t>figuur 23</w:t>
                             </w:r>
                           </w:p>
                         </w:txbxContent>
@@ -13939,13 +13874,7 @@
                         <w:rPr>
                           <w:rStyle w:val="Subtieleverwijzing"/>
                         </w:rPr>
-                        <w:t>figuur 2</w:t>
-                      </w:r>
-                      <w:r>
-                        <w:rPr>
-                          <w:rStyle w:val="Subtieleverwijzing"/>
-                        </w:rPr>
-                        <w:t>3</w:t>
+                        <w:t>figuur 23</w:t>
                       </w:r>
                     </w:p>
                   </w:txbxContent>
@@ -14159,13 +14088,7 @@
                               <w:rPr>
                                 <w:rStyle w:val="Subtieleverwijzing"/>
                               </w:rPr>
-                              <w:t>figuur 2</w:t>
-                            </w:r>
-                            <w:r>
-                              <w:rPr>
-                                <w:rStyle w:val="Subtieleverwijzing"/>
-                              </w:rPr>
-                              <w:t>4</w:t>
+                              <w:t>figuur 24</w:t>
                             </w:r>
                           </w:p>
                         </w:txbxContent>
@@ -14200,13 +14123,7 @@
                         <w:rPr>
                           <w:rStyle w:val="Subtieleverwijzing"/>
                         </w:rPr>
-                        <w:t>figuur 2</w:t>
-                      </w:r>
-                      <w:r>
-                        <w:rPr>
-                          <w:rStyle w:val="Subtieleverwijzing"/>
-                        </w:rPr>
-                        <w:t>4</w:t>
+                        <w:t>figuur 24</w:t>
                       </w:r>
                     </w:p>
                   </w:txbxContent>
@@ -14263,20 +14180,293 @@
     </w:p>
     <w:p>
       <w:pPr>
+        <w:pStyle w:val="Kop2"/>
+        <w:rPr>
+          <w:lang w:val="nl-BE"/>
+        </w:rPr>
+      </w:pPr>
+      <w:bookmarkStart w:id="55" w:name="_Toc4015233"/>
+      <w:r>
+        <w:rPr>
+          <w:lang w:val="nl-BE"/>
+        </w:rPr>
+        <w:lastRenderedPageBreak/>
+        <w:t>3.8 Elektromagnetische compatibiliteit</w:t>
+      </w:r>
+    </w:p>
+    <w:p>
+      <w:pPr>
+        <w:rPr>
+          <w:lang w:val="nl-BE"/>
+        </w:rPr>
+      </w:pPr>
+    </w:p>
+    <w:p>
+      <w:r>
+        <w:rPr>
+          <w:lang w:val="nl-BE"/>
+        </w:rPr>
+        <w:t xml:space="preserve">Elektromagnetische compatibiliteit ofwel EMC zorgt </w:t>
+      </w:r>
+      <w:proofErr w:type="gramStart"/>
+      <w:r>
+        <w:rPr>
+          <w:lang w:val="nl-BE"/>
+        </w:rPr>
+        <w:t>er voor</w:t>
+      </w:r>
+      <w:proofErr w:type="gramEnd"/>
+      <w:r>
+        <w:rPr>
+          <w:lang w:val="nl-BE"/>
+        </w:rPr>
+        <w:t xml:space="preserve"> dat een apparaat </w:t>
+      </w:r>
+      <w:r>
+        <w:t>de elektromagnetische omgeving niet zodanig beïnvloedt dat de functies van andere apparaten en systemen nadelig worden beïnvloed.</w:t>
+      </w:r>
+      <w:r>
+        <w:t xml:space="preserve"> Deze manier van beïnvloeden is onder andere </w:t>
+      </w:r>
+      <w:r>
+        <w:t xml:space="preserve">bekend als EMI (Elektromagnetische interferentie). Bij het bouwen van ons project is het belangrijk om rekening te houden met zowel de opgewekte EMI en de bestendigheid </w:t>
+      </w:r>
+      <w:proofErr w:type="gramStart"/>
+      <w:r>
+        <w:t>er tegen</w:t>
+      </w:r>
+      <w:proofErr w:type="gramEnd"/>
+      <w:r>
+        <w:t xml:space="preserve">. Wanneer hier geen rekening mee </w:t>
+      </w:r>
+      <w:proofErr w:type="gramStart"/>
+      <w:r>
+        <w:t>word</w:t>
+      </w:r>
+      <w:proofErr w:type="gramEnd"/>
+      <w:r>
+        <w:t xml:space="preserve"> gehouden gaan er problemen optreden tussen de samenwerking van de verschillende sensoren modules in de behuizing. </w:t>
+      </w:r>
+    </w:p>
+    <w:p>
+      <w:pPr>
+        <w:rPr>
+          <w:lang w:val="nl-BE"/>
+        </w:rPr>
+      </w:pPr>
+      <w:r>
+        <w:rPr>
+          <w:lang w:val="nl-BE"/>
+        </w:rPr>
+        <w:t>E</w:t>
+      </w:r>
+      <w:r>
+        <w:rPr>
+          <w:lang w:val="nl-BE"/>
+        </w:rPr>
+        <w:t xml:space="preserve">MI kan veroorzaakt worden door de mens maar ook door de natuur. Door de mens veroorzaakte EMI komt voornamelijk voort uit elektronische circuits of door het schakelen van grote stromen. Wanneer dit door de natuur is veroorzaakt kan dit ontstaan zijn door komische ruis, bliksem en andere atmosferische soorten lawaai. </w:t>
+      </w:r>
+    </w:p>
+    <w:p>
+      <w:r>
+        <w:rPr>
+          <w:lang w:val="nl-BE"/>
+        </w:rPr>
+        <w:t xml:space="preserve">Om </w:t>
+      </w:r>
+      <w:r>
+        <w:rPr>
+          <w:lang w:val="nl-BE"/>
+        </w:rPr>
+        <w:t xml:space="preserve">EMI tegen te gaan werden EMC-voorwaarden opgesteld, onder de vereisten bevonden zich de EMC-richtlijn. Hierin stond aan welke voorwaarden </w:t>
+      </w:r>
+      <w:r>
+        <w:t>alle apparatuur die "elektromagnetische storingen kon veroorzaken of waarvan de werking door dergelijke storingen kan worden aangetast"</w:t>
+      </w:r>
+      <w:r>
+        <w:t xml:space="preserve"> moet</w:t>
+      </w:r>
+      <w:r>
+        <w:t>en</w:t>
+      </w:r>
+      <w:r>
+        <w:t xml:space="preserve"> voldoen.</w:t>
+      </w:r>
+    </w:p>
+    <w:p>
+      <w:r>
+        <w:t xml:space="preserve">Om een circuit aan de EMC-eisen te voldoen moet er met een aantal zaken rekening gehouden worden. Ten eerste moet de bekabeling voorzien zijn van EMC-maatregelen, dit kan </w:t>
+      </w:r>
+      <w:r>
+        <w:t xml:space="preserve">gebeuren door verschillende draden te draaien. De draden kunnen ook nog gescreend worden voor minder interferentie. De signalen op de printbanen kunnen gefilterd worden, dit kan de kwaliteit van het signaal beïnvloeden. Het is ook aangeraden om de EMC-kritieke delen te onderscheiden van de andere delen. </w:t>
+      </w:r>
+      <w:r>
+        <w:t xml:space="preserve">Een belangrijk onderdeel in de ontwikkeling van een print is de aarding, deze moet steeds een lage ingangsimpedantie hebben </w:t>
+      </w:r>
+    </w:p>
+    <w:p>
+      <w:pPr>
+        <w:rPr>
+          <w:lang w:val="nl-BE"/>
+        </w:rPr>
+      </w:pPr>
+      <w:hyperlink r:id="rId40" w:history="1">
+        <w:r>
+          <w:rPr>
+            <w:rStyle w:val="Hyperlink"/>
+            <w:lang w:val="nl-BE"/>
+          </w:rPr>
+          <w:t>https://www.electronics-notes.com/articles/analogue_circuits/emc-emi-electromagnetic-interference-compatibility/emc-design-techniques.php</w:t>
+        </w:r>
+      </w:hyperlink>
+    </w:p>
+    <w:p>
+      <w:pPr>
+        <w:rPr>
+          <w:lang w:val="nl-BE"/>
+        </w:rPr>
+      </w:pPr>
+      <w:bookmarkStart w:id="56" w:name="_GoBack"/>
+      <w:bookmarkEnd w:id="56"/>
+    </w:p>
+    <w:p>
+      <w:pPr>
         <w:pStyle w:val="Kop1"/>
         <w:rPr>
           <w:lang w:val="nl-BE"/>
         </w:rPr>
       </w:pPr>
-      <w:bookmarkStart w:id="56" w:name="_Toc4015233"/>
-      <w:r>
-        <w:rPr>
-          <w:lang w:val="nl-BE"/>
-        </w:rPr>
-        <w:lastRenderedPageBreak/>
-        <w:t>4. Elektriciteit</w:t>
-      </w:r>
-      <w:bookmarkEnd w:id="56"/>
+    </w:p>
+    <w:p>
+      <w:pPr>
+        <w:pStyle w:val="Kop1"/>
+        <w:rPr>
+          <w:lang w:val="nl-BE"/>
+        </w:rPr>
+      </w:pPr>
+    </w:p>
+    <w:p>
+      <w:pPr>
+        <w:pStyle w:val="Kop1"/>
+        <w:rPr>
+          <w:lang w:val="nl-BE"/>
+        </w:rPr>
+      </w:pPr>
+    </w:p>
+    <w:p>
+      <w:pPr>
+        <w:pStyle w:val="Kop1"/>
+        <w:rPr>
+          <w:lang w:val="nl-BE"/>
+        </w:rPr>
+      </w:pPr>
+    </w:p>
+    <w:p>
+      <w:pPr>
+        <w:pStyle w:val="Kop1"/>
+        <w:rPr>
+          <w:lang w:val="nl-BE"/>
+        </w:rPr>
+      </w:pPr>
+    </w:p>
+    <w:p>
+      <w:pPr>
+        <w:pStyle w:val="Kop1"/>
+        <w:rPr>
+          <w:lang w:val="nl-BE"/>
+        </w:rPr>
+      </w:pPr>
+    </w:p>
+    <w:p>
+      <w:pPr>
+        <w:pStyle w:val="Kop1"/>
+        <w:rPr>
+          <w:lang w:val="nl-BE"/>
+        </w:rPr>
+      </w:pPr>
+    </w:p>
+    <w:p>
+      <w:pPr>
+        <w:pStyle w:val="Kop1"/>
+        <w:rPr>
+          <w:lang w:val="nl-BE"/>
+        </w:rPr>
+      </w:pPr>
+    </w:p>
+    <w:p>
+      <w:pPr>
+        <w:pStyle w:val="Kop1"/>
+        <w:rPr>
+          <w:lang w:val="nl-BE"/>
+        </w:rPr>
+      </w:pPr>
+    </w:p>
+    <w:p>
+      <w:pPr>
+        <w:pStyle w:val="Kop1"/>
+        <w:rPr>
+          <w:lang w:val="nl-BE"/>
+        </w:rPr>
+      </w:pPr>
+    </w:p>
+    <w:p>
+      <w:pPr>
+        <w:pStyle w:val="Kop1"/>
+        <w:rPr>
+          <w:lang w:val="nl-BE"/>
+        </w:rPr>
+      </w:pPr>
+    </w:p>
+    <w:p>
+      <w:pPr>
+        <w:pStyle w:val="Kop1"/>
+        <w:rPr>
+          <w:lang w:val="nl-BE"/>
+        </w:rPr>
+      </w:pPr>
+    </w:p>
+    <w:p>
+      <w:pPr>
+        <w:pStyle w:val="Kop1"/>
+        <w:rPr>
+          <w:lang w:val="nl-BE"/>
+        </w:rPr>
+      </w:pPr>
+    </w:p>
+    <w:p>
+      <w:pPr>
+        <w:pStyle w:val="Kop1"/>
+        <w:rPr>
+          <w:lang w:val="nl-BE"/>
+        </w:rPr>
+      </w:pPr>
+    </w:p>
+    <w:p>
+      <w:pPr>
+        <w:pStyle w:val="Kop1"/>
+        <w:rPr>
+          <w:lang w:val="nl-BE"/>
+        </w:rPr>
+      </w:pPr>
+      <w:r>
+        <w:rPr>
+          <w:lang w:val="nl-BE"/>
+        </w:rPr>
+        <w:t>4</w:t>
+      </w:r>
+      <w:r>
+        <w:rPr>
+          <w:lang w:val="nl-BE"/>
+        </w:rPr>
+        <w:t>.</w:t>
+      </w:r>
+      <w:r>
+        <w:rPr>
+          <w:lang w:val="nl-BE"/>
+        </w:rPr>
+        <w:t xml:space="preserve"> Elektriciteit</w:t>
+      </w:r>
+      <w:bookmarkEnd w:id="55"/>
     </w:p>
     <w:p>
       <w:pPr>
@@ -14462,6 +14652,7 @@
         </w:numPr>
       </w:pPr>
       <w:r>
+        <w:lastRenderedPageBreak/>
         <w:t>Aarden, ontladen en kortsluiten</w:t>
       </w:r>
     </w:p>
@@ -14782,7 +14973,6 @@
         <w:rPr>
           <w:lang w:val="nl-BE"/>
         </w:rPr>
-        <w:lastRenderedPageBreak/>
         <w:t>5</w:t>
       </w:r>
       <w:r>
@@ -15838,7 +16028,6 @@
           </w:tcPr>
           <w:p>
             <w:r>
-              <w:lastRenderedPageBreak/>
               <w:t>13/11/2018</w:t>
             </w:r>
           </w:p>
@@ -16042,6 +16231,7 @@
           </w:tcPr>
           <w:p>
             <w:r>
+              <w:lastRenderedPageBreak/>
               <w:t>17/12/2018</w:t>
             </w:r>
           </w:p>
@@ -16882,7 +17072,6 @@
           </w:tcPr>
           <w:p>
             <w:r>
-              <w:lastRenderedPageBreak/>
               <w:t>9/01/2019</w:t>
             </w:r>
           </w:p>
@@ -16971,6 +17160,7 @@
           </w:tcPr>
           <w:p>
             <w:r>
+              <w:lastRenderedPageBreak/>
               <w:t>10/01/2019</w:t>
             </w:r>
           </w:p>
@@ -19274,7 +19464,6 @@
         <w:rPr>
           <w:lang w:val="nl-BE"/>
         </w:rPr>
-        <w:lastRenderedPageBreak/>
         <w:t xml:space="preserve"> </w:t>
       </w:r>
       <w:bookmarkStart w:id="59" w:name="_Toc4015236"/>
@@ -19407,7 +19596,7 @@
         </w:rPr>
         <w:t xml:space="preserve"> </w:t>
       </w:r>
-      <w:hyperlink r:id="rId40" w:history="1">
+      <w:hyperlink r:id="rId41" w:history="1">
         <w:r>
           <w:rPr>
             <w:rStyle w:val="Hyperlink"/>
@@ -19433,7 +19622,7 @@
       <w:r>
         <w:t xml:space="preserve">Bron: </w:t>
       </w:r>
-      <w:hyperlink r:id="rId41" w:history="1">
+      <w:hyperlink r:id="rId42" w:history="1">
         <w:r>
           <w:rPr>
             <w:rStyle w:val="Hyperlink"/>
@@ -19451,7 +19640,7 @@
       <w:r>
         <w:t xml:space="preserve">Bron: </w:t>
       </w:r>
-      <w:hyperlink r:id="rId42" w:history="1">
+      <w:hyperlink r:id="rId43" w:history="1">
         <w:r>
           <w:rPr>
             <w:rStyle w:val="Hyperlink"/>
@@ -19477,7 +19666,7 @@
       <w:r>
         <w:t xml:space="preserve">Bron: </w:t>
       </w:r>
-      <w:hyperlink r:id="rId43" w:history="1">
+      <w:hyperlink r:id="rId44" w:history="1">
         <w:r>
           <w:rPr>
             <w:rStyle w:val="Hyperlink"/>
@@ -19495,7 +19684,7 @@
       <w:r>
         <w:t xml:space="preserve">Bron: </w:t>
       </w:r>
-      <w:hyperlink r:id="rId44" w:history="1">
+      <w:hyperlink r:id="rId45" w:history="1">
         <w:r>
           <w:rPr>
             <w:rStyle w:val="Hyperlink"/>
@@ -19511,7 +19700,7 @@
     </w:p>
     <w:p/>
     <w:sectPr>
-      <w:footerReference w:type="default" r:id="rId45"/>
+      <w:footerReference w:type="default" r:id="rId46"/>
       <w:pgSz w:w="11900" w:h="16840"/>
       <w:pgMar w:top="1134" w:right="1134" w:bottom="1134" w:left="1871" w:header="709" w:footer="709" w:gutter="0"/>
       <w:cols w:space="708"/>
@@ -21204,7 +21393,6 @@
   <w:style w:type="character" w:default="1" w:styleId="Standaardalinea-lettertype">
     <w:name w:val="Default Paragraph Font"/>
     <w:uiPriority w:val="1"/>
-    <w:semiHidden/>
     <w:unhideWhenUsed/>
   </w:style>
   <w:style w:type="table" w:default="1" w:styleId="Standaardtabel">
@@ -21919,7 +22107,7 @@
 </file>
 
 <file path=customXml/itemProps1.xml><?xml version="1.0" encoding="utf-8"?>
-<ds:datastoreItem xmlns:ds="http://schemas.openxmlformats.org/officeDocument/2006/customXml" ds:itemID="{F02F9785-AF1D-4BB2-9AA4-BF25CDA6A436}">
+<ds:datastoreItem xmlns:ds="http://schemas.openxmlformats.org/officeDocument/2006/customXml" ds:itemID="{C04CE44A-3E6C-42A3-998C-78E7818027F9}">
   <ds:schemaRefs>
     <ds:schemaRef ds:uri="http://schemas.openxmlformats.org/officeDocument/2006/bibliography"/>
   </ds:schemaRefs>

</xml_diff>

<commit_message>
client side in bundel gezet
</commit_message>
<xml_diff>
--- a/Bundel/Bundel.docx
+++ b/Bundel/Bundel.docx
@@ -4276,19 +4276,12 @@
       <w:r>
         <w:t xml:space="preserve"> de </w:t>
       </w:r>
-      <w:proofErr w:type="spellStart"/>
-      <w:r>
-        <w:t>Arduino</w:t>
-      </w:r>
-      <w:proofErr w:type="spellEnd"/>
-      <w:r>
-        <w:t xml:space="preserve"> </w:t>
-      </w:r>
-      <w:proofErr w:type="spellStart"/>
+      <w:r>
+        <w:t xml:space="preserve">Arduino </w:t>
+      </w:r>
       <w:r>
         <w:t>Uno</w:t>
       </w:r>
-      <w:proofErr w:type="spellEnd"/>
       <w:r>
         <w:t>,</w:t>
       </w:r>
@@ -4420,11 +4413,9 @@
       <w:r>
         <w:t xml:space="preserve"> de </w:t>
       </w:r>
-      <w:proofErr w:type="spellStart"/>
       <w:r>
         <w:t>Arduino</w:t>
       </w:r>
-      <w:proofErr w:type="spellEnd"/>
       <w:r>
         <w:t>. Wanneer deze data doorgestuurd word</w:t>
       </w:r>
@@ -4787,15 +4778,7 @@
     <w:p/>
     <w:p>
       <w:r>
-        <w:t xml:space="preserve">De werking van de luchtmeter begint bij de </w:t>
-      </w:r>
-      <w:proofErr w:type="spellStart"/>
-      <w:r>
-        <w:t>Arduino</w:t>
-      </w:r>
-      <w:proofErr w:type="spellEnd"/>
-      <w:r>
-        <w:t xml:space="preserve"> d</w:t>
+        <w:t>De werking van de luchtmeter begint bij de Arduino d</w:t>
       </w:r>
       <w:r>
         <w:t>ie</w:t>
@@ -4834,15 +4817,7 @@
         <w:t xml:space="preserve">zal </w:t>
       </w:r>
       <w:r>
-        <w:t xml:space="preserve">hebben zodat de </w:t>
-      </w:r>
-      <w:proofErr w:type="spellStart"/>
-      <w:r>
-        <w:t>Arduino</w:t>
-      </w:r>
-      <w:proofErr w:type="spellEnd"/>
-      <w:r>
-        <w:t xml:space="preserve"> weet met welke server verbinding gemaakt moet worden. Al de commando’s d</w:t>
+        <w:t>hebben zodat de Arduino weet met welke server verbinding gemaakt moet worden. Al de commando’s d</w:t>
       </w:r>
       <w:r>
         <w:t>ie</w:t>
@@ -5454,7 +5429,7 @@
                 <v:shape id="_x0000_i1025" type="#_x0000_t75" style="width:123.75pt;height:100.5pt" o:ole="">
                   <v:imagedata r:id="rId16" o:title=""/>
                 </v:shape>
-                <o:OLEObject Type="Embed" ProgID="PBrush" ShapeID="_x0000_i1025" DrawAspect="Content" ObjectID="_1614633944" r:id="rId17"/>
+                <o:OLEObject Type="Embed" ProgID="PBrush" ShapeID="_x0000_i1025" DrawAspect="Content" ObjectID="_1614704932" r:id="rId17"/>
               </w:object>
             </w:r>
           </w:p>
@@ -5483,103 +5458,87 @@
           <w:rFonts w:eastAsiaTheme="majorEastAsia" w:cstheme="majorBidi"/>
         </w:rPr>
         <w:lastRenderedPageBreak/>
-        <w:t xml:space="preserve">Het programma draait op </w:t>
+        <w:t>Het programma draait op Arduino</w:t>
+      </w:r>
+      <w:r>
+        <w:rPr>
+          <w:rFonts w:eastAsiaTheme="majorEastAsia" w:cstheme="majorBidi"/>
+        </w:rPr>
+        <w:t xml:space="preserve"> zodat we </w:t>
+      </w:r>
+      <w:r>
+        <w:rPr>
+          <w:rFonts w:eastAsiaTheme="majorEastAsia" w:cstheme="majorBidi"/>
+        </w:rPr>
+        <w:t xml:space="preserve">de </w:t>
+      </w:r>
+      <w:r>
+        <w:rPr>
+          <w:rFonts w:eastAsiaTheme="majorEastAsia" w:cstheme="majorBidi"/>
+        </w:rPr>
+        <w:t>sensoren kunnen besturen en de data van de sensoren via de SIM900 n</w:t>
+      </w:r>
+      <w:r>
+        <w:rPr>
+          <w:rFonts w:eastAsiaTheme="majorEastAsia" w:cstheme="majorBidi"/>
+        </w:rPr>
+        <w:t>aar de server kunnen sturen. Dat programma zal gemaakt worden in C++</w:t>
+      </w:r>
+      <w:r>
+        <w:rPr>
+          <w:rFonts w:eastAsiaTheme="majorEastAsia" w:cstheme="majorBidi"/>
+        </w:rPr>
+        <w:t>,</w:t>
+      </w:r>
+      <w:r>
+        <w:rPr>
+          <w:rFonts w:eastAsiaTheme="majorEastAsia" w:cstheme="majorBidi"/>
+        </w:rPr>
+        <w:t xml:space="preserve"> een taal die het makkelijk</w:t>
+      </w:r>
+      <w:r>
+        <w:rPr>
+          <w:rFonts w:eastAsiaTheme="majorEastAsia" w:cstheme="majorBidi"/>
+        </w:rPr>
+        <w:t xml:space="preserve"> maakt om te </w:t>
       </w:r>
       <w:proofErr w:type="spellStart"/>
       <w:r>
         <w:rPr>
           <w:rFonts w:eastAsiaTheme="majorEastAsia" w:cstheme="majorBidi"/>
         </w:rPr>
-        <w:t>Arduino</w:t>
+        <w:t>interfacen</w:t>
       </w:r>
       <w:proofErr w:type="spellEnd"/>
       <w:r>
         <w:rPr>
           <w:rFonts w:eastAsiaTheme="majorEastAsia" w:cstheme="majorBidi"/>
         </w:rPr>
-        <w:t xml:space="preserve"> zodat we </w:t>
+        <w:t xml:space="preserve"> met de</w:t>
       </w:r>
       <w:r>
         <w:rPr>
           <w:rFonts w:eastAsiaTheme="majorEastAsia" w:cstheme="majorBidi"/>
         </w:rPr>
-        <w:t xml:space="preserve">de </w:t>
+        <w:t xml:space="preserve"> I/O pinnen</w:t>
       </w:r>
       <w:r>
         <w:rPr>
           <w:rFonts w:eastAsiaTheme="majorEastAsia" w:cstheme="majorBidi"/>
         </w:rPr>
-        <w:t>sensoren kunnen besturen en de data van de sensoren via de SIM900 n</w:t>
+        <w:t xml:space="preserve"> </w:t>
       </w:r>
       <w:r>
         <w:rPr>
           <w:rFonts w:eastAsiaTheme="majorEastAsia" w:cstheme="majorBidi"/>
         </w:rPr>
-        <w:t>aar de server kunnen sturen. Dat programma zal gemaakt worden in C++</w:t>
+        <w:t xml:space="preserve">van de </w:t>
       </w:r>
       <w:r>
         <w:rPr>
           <w:rFonts w:eastAsiaTheme="majorEastAsia" w:cstheme="majorBidi"/>
         </w:rPr>
-        <w:t>,</w:t>
-      </w:r>
-      <w:r>
-        <w:rPr>
-          <w:rFonts w:eastAsiaTheme="majorEastAsia" w:cstheme="majorBidi"/>
-        </w:rPr>
-        <w:t xml:space="preserve"> een taal die het makkelijk</w:t>
-      </w:r>
-      <w:r>
-        <w:rPr>
-          <w:rFonts w:eastAsiaTheme="majorEastAsia" w:cstheme="majorBidi"/>
-        </w:rPr>
-        <w:t xml:space="preserve"> maakt om te </w:t>
-      </w:r>
-      <w:proofErr w:type="spellStart"/>
-      <w:r>
-        <w:rPr>
-          <w:rFonts w:eastAsiaTheme="majorEastAsia" w:cstheme="majorBidi"/>
-        </w:rPr>
-        <w:t>interfacen</w:t>
-      </w:r>
-      <w:proofErr w:type="spellEnd"/>
-      <w:r>
-        <w:rPr>
-          <w:rFonts w:eastAsiaTheme="majorEastAsia" w:cstheme="majorBidi"/>
-        </w:rPr>
-        <w:t xml:space="preserve"> met de</w:t>
-      </w:r>
-      <w:r>
-        <w:rPr>
-          <w:rFonts w:eastAsiaTheme="majorEastAsia" w:cstheme="majorBidi"/>
-        </w:rPr>
-        <w:t xml:space="preserve"> I/O pinnen</w:t>
-      </w:r>
-      <w:r>
-        <w:rPr>
-          <w:rFonts w:eastAsiaTheme="majorEastAsia" w:cstheme="majorBidi"/>
-        </w:rPr>
-        <w:t xml:space="preserve"> </w:t>
-      </w:r>
-      <w:r>
-        <w:rPr>
-          <w:rFonts w:eastAsiaTheme="majorEastAsia" w:cstheme="majorBidi"/>
-        </w:rPr>
-        <w:t xml:space="preserve">van de </w:t>
-      </w:r>
-      <w:proofErr w:type="spellStart"/>
-      <w:r>
-        <w:rPr>
-          <w:rFonts w:eastAsiaTheme="majorEastAsia" w:cstheme="majorBidi"/>
-        </w:rPr>
-        <w:t>Arduino</w:t>
-      </w:r>
-      <w:proofErr w:type="spellEnd"/>
-      <w:r>
-        <w:rPr>
-          <w:rFonts w:eastAsiaTheme="majorEastAsia" w:cstheme="majorBidi"/>
-        </w:rPr>
-        <w:t xml:space="preserve">. In het programma zal verbinding gemaakt worden met de SIM900 </w:t>
+        <w:t xml:space="preserve">Arduino. In het programma zal verbinding gemaakt worden met de SIM900 </w:t>
       </w:r>
       <w:proofErr w:type="spellStart"/>
       <w:r>
@@ -6045,26 +6004,13 @@
         </w:drawing>
       </w:r>
       <w:r>
-        <w:t xml:space="preserve">De </w:t>
-      </w:r>
-      <w:proofErr w:type="spellStart"/>
-      <w:r>
-        <w:t>Arduino</w:t>
-      </w:r>
-      <w:proofErr w:type="spellEnd"/>
-      <w:r>
-        <w:t xml:space="preserve"> en </w:t>
-      </w:r>
-      <w:proofErr w:type="gramStart"/>
+        <w:t xml:space="preserve">De Arduino en </w:t>
+      </w:r>
       <w:r>
         <w:t>GSM-</w:t>
       </w:r>
       <w:r>
-        <w:t>module</w:t>
-      </w:r>
-      <w:proofErr w:type="gramEnd"/>
-      <w:r>
-        <w:t xml:space="preserve"> hebben een ingebouwde voltageregulator. Dit beteken</w:t>
+        <w:t>module hebben een ingebouwde voltageregulator. Dit beteken</w:t>
       </w:r>
       <w:r>
         <w:t>t</w:t>
@@ -6096,24 +6042,11 @@
       <w:r>
         <w:t xml:space="preserve"> </w:t>
       </w:r>
-      <w:proofErr w:type="spellStart"/>
-      <w:r>
-        <w:t>Arduino</w:t>
-      </w:r>
-      <w:proofErr w:type="spellEnd"/>
-      <w:r>
-        <w:t xml:space="preserve"> als de </w:t>
-      </w:r>
-      <w:proofErr w:type="gramStart"/>
-      <w:r>
-        <w:t>GSM-</w:t>
-      </w:r>
-      <w:r>
-        <w:t>module</w:t>
-      </w:r>
-      <w:proofErr w:type="gramEnd"/>
-      <w:r>
-        <w:t xml:space="preserve"> beveilig</w:t>
+      <w:r>
+        <w:t>Arduino als de GSM-</w:t>
+      </w:r>
+      <w:r>
+        <w:t>module beveilig</w:t>
       </w:r>
       <w:r>
         <w:t>d</w:t>
@@ -6893,50 +6826,42 @@
         </w:rPr>
         <w:t xml:space="preserve">ode </w:t>
       </w:r>
+      <w:r>
+        <w:rPr>
+          <w:lang w:val="nl-BE"/>
+        </w:rPr>
+        <w:t>b</w:t>
+      </w:r>
+      <w:r>
+        <w:rPr>
+          <w:lang w:val="nl-BE"/>
+        </w:rPr>
+        <w:t xml:space="preserve">ehind file geschreven in C#. Hiermee kunnen we de website interactief maken.  </w:t>
+      </w:r>
+      <w:r>
+        <w:rPr>
+          <w:lang w:val="nl-BE"/>
+        </w:rPr>
+        <w:t>De code behind draait volledig op de server.</w:t>
+      </w:r>
+      <w:r>
+        <w:rPr>
+          <w:lang w:val="nl-BE"/>
+        </w:rPr>
+        <w:t xml:space="preserve"> Om toch variabelen mee te sturen maken we gebruik van de </w:t>
+      </w:r>
       <w:proofErr w:type="spellStart"/>
       <w:r>
         <w:rPr>
           <w:lang w:val="nl-BE"/>
         </w:rPr>
-        <w:t>b</w:t>
-      </w:r>
-      <w:r>
-        <w:rPr>
-          <w:lang w:val="nl-BE"/>
-        </w:rPr>
-        <w:t>ehind</w:t>
+        <w:t>ViewState</w:t>
       </w:r>
       <w:proofErr w:type="spellEnd"/>
       <w:r>
         <w:rPr>
           <w:lang w:val="nl-BE"/>
         </w:rPr>
-        <w:t xml:space="preserve"> file geschreven in C#. Hiermee kunnen we de website interactief maken.  </w:t>
-      </w:r>
-      <w:r>
-        <w:rPr>
-          <w:lang w:val="nl-BE"/>
-        </w:rPr>
-        <w:t>De code behind draait volledig op de server.</w:t>
-      </w:r>
-      <w:r>
-        <w:rPr>
-          <w:lang w:val="nl-BE"/>
-        </w:rPr>
-        <w:t xml:space="preserve"> Om toch variabelen mee te sturen maken we gebruik van de </w:t>
-      </w:r>
-      <w:proofErr w:type="spellStart"/>
-      <w:r>
-        <w:rPr>
-          <w:lang w:val="nl-BE"/>
-        </w:rPr>
-        <w:t>ViewState</w:t>
-      </w:r>
-      <w:proofErr w:type="spellEnd"/>
-      <w:r>
-        <w:rPr>
-          <w:lang w:val="nl-BE"/>
-        </w:rPr>
         <w:t xml:space="preserve"> methode. Maar omdat we gebruikersnamen en wachtwoorden versturen moeten we deze encrypteren. Gelukkig kunnen pagina’s in ASP voorzien worden van encryptie</w:t>
       </w:r>
       <w:r>
@@ -7001,6 +6926,131 @@
         </w:rPr>
         <w:t>ebsite.</w:t>
       </w:r>
+    </w:p>
+    <w:p>
+      <w:pPr>
+        <w:rPr>
+          <w:lang w:val="nl-BE"/>
+        </w:rPr>
+      </w:pPr>
+    </w:p>
+    <w:p>
+      <w:pPr>
+        <w:rPr>
+          <w:lang w:val="nl-BE"/>
+        </w:rPr>
+      </w:pPr>
+    </w:p>
+    <w:p>
+      <w:pPr>
+        <w:pStyle w:val="Kop4"/>
+        <w:rPr>
+          <w:lang w:val="nl-BE"/>
+        </w:rPr>
+      </w:pPr>
+      <w:r>
+        <w:rPr>
+          <w:lang w:val="nl-BE"/>
+        </w:rPr>
+        <w:t xml:space="preserve">1.2.7.4 </w:t>
+      </w:r>
+      <w:r>
+        <w:rPr>
+          <w:lang w:val="nl-BE"/>
+        </w:rPr>
+        <w:t>Client side</w:t>
+      </w:r>
+    </w:p>
+    <w:p>
+      <w:pPr>
+        <w:rPr>
+          <w:lang w:val="nl-BE"/>
+        </w:rPr>
+      </w:pPr>
+    </w:p>
+    <w:p>
+      <w:pPr>
+        <w:rPr>
+          <w:lang w:val="nl-BE"/>
+        </w:rPr>
+      </w:pPr>
+      <w:r>
+        <w:rPr>
+          <w:lang w:val="nl-BE"/>
+        </w:rPr>
+        <w:t xml:space="preserve">De webpagina draait op de client Javascript. Dit is een programmeertaal waarmee we communicatie met de server en client kunnen voeren zonder de pagina te vernieuwen. Ook gebruiken we dit om de kaart te tekenen. Javascript kan in de html-file staan maar ook in een apart bestand. We steunen op verschillende functies die deze taal biedt, waaronder de Jquery, Ajax en </w:t>
+      </w:r>
+      <w:proofErr w:type="gramStart"/>
+      <w:r>
+        <w:rPr>
+          <w:lang w:val="nl-BE"/>
+        </w:rPr>
+        <w:t>JSON onderdelen</w:t>
+      </w:r>
+      <w:proofErr w:type="gramEnd"/>
+      <w:r>
+        <w:rPr>
+          <w:lang w:val="nl-BE"/>
+        </w:rPr>
+        <w:t xml:space="preserve">. Jquery en Ajax worden gebruikt om HTTP requests te sturen en te ontvangen. Deze worden meestal beantwoord met een response in </w:t>
+      </w:r>
+      <w:proofErr w:type="gramStart"/>
+      <w:r>
+        <w:rPr>
+          <w:lang w:val="nl-BE"/>
+        </w:rPr>
+        <w:t>JSON formaat</w:t>
+      </w:r>
+      <w:proofErr w:type="gramEnd"/>
+      <w:r>
+        <w:rPr>
+          <w:lang w:val="nl-BE"/>
+        </w:rPr>
+        <w:t xml:space="preserve">. JSON betekend Javascript Object Notation. Het is een manier om classes van bijvoorbeeld C# om te zetten naar een string. Dit gebeurt met een serializer. De inhoud van de class wordt eigenlijk gewoon omgezet naar een string. JSON </w:t>
+      </w:r>
+      <w:proofErr w:type="gramStart"/>
+      <w:r>
+        <w:rPr>
+          <w:lang w:val="nl-BE"/>
+        </w:rPr>
+        <w:t>word</w:t>
+      </w:r>
+      <w:proofErr w:type="gramEnd"/>
+      <w:r>
+        <w:rPr>
+          <w:lang w:val="nl-BE"/>
+        </w:rPr>
+        <w:t xml:space="preserve"> enorm veel gebruikt. In het geval van dit project zal een functie in de client side javascript worden gecalled. In deze functie sturen we een request naar de server via http. Deze kan beantwoord worden via een WebMethod of een API. Het antwoord bestaat uit een JSON-string met daarin de </w:t>
+      </w:r>
+      <w:r>
+        <w:rPr>
+          <w:lang w:val="nl-BE"/>
+        </w:rPr>
+        <w:lastRenderedPageBreak/>
+        <w:t xml:space="preserve">gemeten waardes van de user die de pagina opvraagt. </w:t>
+      </w:r>
+      <w:r>
+        <w:rPr>
+          <w:lang w:val="nl-BE"/>
+        </w:rPr>
+        <w:t xml:space="preserve">De response </w:t>
+      </w:r>
+      <w:proofErr w:type="gramStart"/>
+      <w:r>
+        <w:rPr>
+          <w:lang w:val="nl-BE"/>
+        </w:rPr>
+        <w:t>word</w:t>
+      </w:r>
+      <w:proofErr w:type="gramEnd"/>
+      <w:r>
+        <w:rPr>
+          <w:lang w:val="nl-BE"/>
+        </w:rPr>
+        <w:t xml:space="preserve"> doorgegeven aan de functie die de kaart zal renderen op het scherm van de user. </w:t>
+      </w:r>
+      <w:bookmarkStart w:id="42" w:name="_GoBack"/>
+      <w:bookmarkEnd w:id="42"/>
       <w:r>
         <w:rPr>
           <w:lang w:val="nl-BE"/>
@@ -7012,7 +7062,7 @@
       <w:pPr>
         <w:pStyle w:val="Kop1"/>
       </w:pPr>
-      <w:bookmarkStart w:id="42" w:name="_Toc4015220"/>
+      <w:bookmarkStart w:id="43" w:name="_Toc4015220"/>
       <w:r>
         <w:lastRenderedPageBreak/>
         <w:t xml:space="preserve">2. </w:t>
@@ -7020,7 +7070,7 @@
       <w:r>
         <w:t>Schema’s en tekeningen</w:t>
       </w:r>
-      <w:bookmarkEnd w:id="42"/>
+      <w:bookmarkEnd w:id="43"/>
     </w:p>
     <w:p>
       <w:pPr>
@@ -7036,14 +7086,14 @@
           <w:lang w:val="nl-BE"/>
         </w:rPr>
       </w:pPr>
-      <w:bookmarkStart w:id="43" w:name="_Toc4015221"/>
+      <w:bookmarkStart w:id="44" w:name="_Toc4015221"/>
       <w:r>
         <w:rPr>
           <w:lang w:val="nl-BE"/>
         </w:rPr>
         <w:t>2.1 Lay-out website</w:t>
       </w:r>
-      <w:bookmarkEnd w:id="43"/>
+      <w:bookmarkEnd w:id="44"/>
     </w:p>
     <w:p>
       <w:pPr>
@@ -7084,7 +7134,7 @@
           <w:lang w:val="nl-BE"/>
         </w:rPr>
       </w:pPr>
-      <w:bookmarkStart w:id="44" w:name="_Toc4015222"/>
+      <w:bookmarkStart w:id="45" w:name="_Toc4015222"/>
       <w:r>
         <w:rPr>
           <w:lang w:val="nl-BE"/>
@@ -7110,7 +7160,7 @@
         </w:rPr>
         <w:t>Meettoestel</w:t>
       </w:r>
-      <w:bookmarkEnd w:id="44"/>
+      <w:bookmarkEnd w:id="45"/>
     </w:p>
     <w:p>
       <w:pPr>
@@ -7119,7 +7169,7 @@
           <w:lang w:val="nl-BE"/>
         </w:rPr>
       </w:pPr>
-      <w:bookmarkStart w:id="45" w:name="_Toc4015223"/>
+      <w:bookmarkStart w:id="46" w:name="_Toc4015223"/>
       <w:r>
         <w:rPr>
           <w:noProof/>
@@ -7174,7 +7224,7 @@
           </wp:anchor>
         </w:drawing>
       </w:r>
-      <w:bookmarkEnd w:id="45"/>
+      <w:bookmarkEnd w:id="46"/>
     </w:p>
     <w:p>
       <w:pPr>
@@ -7410,7 +7460,7 @@
       <w:pPr>
         <w:pStyle w:val="Kop2"/>
       </w:pPr>
-      <w:bookmarkStart w:id="46" w:name="_Toc4015224"/>
+      <w:bookmarkStart w:id="47" w:name="_Toc4015224"/>
       <w:r>
         <w:rPr>
           <w:noProof/>
@@ -7473,7 +7523,7 @@
       <w:r>
         <w:t>Netwerkdiagram</w:t>
       </w:r>
-      <w:bookmarkEnd w:id="46"/>
+      <w:bookmarkEnd w:id="47"/>
     </w:p>
     <w:p/>
     <w:p>
@@ -7708,7 +7758,7 @@
       <w:pPr>
         <w:pStyle w:val="Kop1"/>
       </w:pPr>
-      <w:bookmarkStart w:id="47" w:name="_Toc4015225"/>
+      <w:bookmarkStart w:id="48" w:name="_Toc4015225"/>
       <w:r>
         <w:lastRenderedPageBreak/>
         <w:t xml:space="preserve">3. </w:t>
@@ -7716,7 +7766,7 @@
       <w:r>
         <w:t>Elektronica</w:t>
       </w:r>
-      <w:bookmarkEnd w:id="47"/>
+      <w:bookmarkEnd w:id="48"/>
     </w:p>
     <w:p>
       <w:pPr>
@@ -7818,14 +7868,14 @@
           <w:lang w:val="nl-BE"/>
         </w:rPr>
       </w:pPr>
-      <w:bookmarkStart w:id="48" w:name="_Toc4015226"/>
+      <w:bookmarkStart w:id="49" w:name="_Toc4015226"/>
       <w:r>
         <w:rPr>
           <w:lang w:val="nl-BE"/>
         </w:rPr>
         <w:t>3.1 DHT11</w:t>
       </w:r>
-      <w:bookmarkEnd w:id="48"/>
+      <w:bookmarkEnd w:id="49"/>
     </w:p>
     <w:p>
       <w:pPr>
@@ -7862,194 +7912,136 @@
         <w:rPr>
           <w:lang w:val="nl-BE"/>
         </w:rPr>
-        <w:t xml:space="preserve">5V voeding van de </w:t>
+        <w:t>5V voeding van de Arduino en DAT om</w:t>
+      </w:r>
+      <w:r>
+        <w:rPr>
+          <w:lang w:val="nl-BE"/>
+        </w:rPr>
+        <w:t xml:space="preserve"> de data </w:t>
+      </w:r>
+      <w:r>
+        <w:rPr>
+          <w:lang w:val="nl-BE"/>
+        </w:rPr>
+        <w:t>over te dragen</w:t>
+      </w:r>
+      <w:r>
+        <w:rPr>
+          <w:lang w:val="nl-BE"/>
+        </w:rPr>
+        <w:t>.</w:t>
+      </w:r>
+      <w:r>
+        <w:rPr>
+          <w:lang w:val="nl-BE"/>
+        </w:rPr>
+        <w:t xml:space="preserve"> </w:t>
+      </w:r>
+      <w:r>
+        <w:rPr>
+          <w:lang w:val="nl-BE"/>
+        </w:rPr>
+        <w:t xml:space="preserve">Om de dataoverdracht via één draad te laten verlopen wordt een seriële enkele draad protocol gebruikt. </w:t>
+      </w:r>
+      <w:r>
+        <w:rPr>
+          <w:lang w:val="nl-BE"/>
+        </w:rPr>
+        <w:t>De Arduino zal hierdoor zijn aanvraag sturen en de data terugkrijgen over dezelfde draad. Dit gaat als volgt te</w:t>
+      </w:r>
+      <w:r>
+        <w:rPr>
+          <w:lang w:val="nl-BE"/>
+        </w:rPr>
+        <w:t xml:space="preserve"> </w:t>
+      </w:r>
+      <w:r>
+        <w:rPr>
+          <w:lang w:val="nl-BE"/>
+        </w:rPr>
+        <w:t xml:space="preserve">werk: de Arduino zal eerst een aanvraag doen om data te krijgen, dit gebeurt door de DAT pin naar een logisch niveau “0” </w:t>
+      </w:r>
+      <w:r>
+        <w:rPr>
+          <w:lang w:val="nl-BE"/>
+        </w:rPr>
+        <w:t>te trekken</w:t>
+      </w:r>
+      <w:r>
+        <w:rPr>
+          <w:lang w:val="nl-BE"/>
+        </w:rPr>
+        <w:t xml:space="preserve"> voor iets langer dan 18ms</w:t>
+      </w:r>
+      <w:r>
+        <w:rPr>
+          <w:lang w:val="nl-BE"/>
+        </w:rPr>
+        <w:t>,</w:t>
+      </w:r>
+      <w:r>
+        <w:rPr>
+          <w:lang w:val="nl-BE"/>
+        </w:rPr>
+        <w:t xml:space="preserve"> dan wordt deze pin terug naar een logisch niveau “1” opgetrokken. Vervolgens zal de DHT11 een reactie geven van ~54µs een logische “0” en daarna ~80µs een logische “1”. Tenslotte worden de gegevens overgedragen in vijf segmenten van acht bits. Deze</w:t>
+      </w:r>
+      <w:r>
+        <w:rPr>
+          <w:lang w:val="nl-BE"/>
+        </w:rPr>
+        <w:t xml:space="preserve"> methode hebben we zelf kunnen schrijven door de bibliotheek “</w:t>
       </w:r>
       <w:proofErr w:type="spellStart"/>
       <w:r>
         <w:rPr>
           <w:lang w:val="nl-BE"/>
         </w:rPr>
+        <w:t>dht.h</w:t>
+      </w:r>
+      <w:proofErr w:type="spellEnd"/>
+      <w:r>
+        <w:rPr>
+          <w:lang w:val="nl-BE"/>
+        </w:rPr>
+        <w:t xml:space="preserve">”, anders had dit proces op bit niveau geprogrammeerd moeten worden. </w:t>
+      </w:r>
+      <w:r>
+        <w:rPr>
+          <w:lang w:val="nl-BE"/>
+        </w:rPr>
+        <w:t>De DHT11 is een digitale sensor</w:t>
+      </w:r>
+      <w:r>
+        <w:rPr>
+          <w:lang w:val="nl-BE"/>
+        </w:rPr>
+        <w:t>,</w:t>
+      </w:r>
+      <w:r>
+        <w:rPr>
+          <w:lang w:val="nl-BE"/>
+        </w:rPr>
+        <w:t xml:space="preserve"> daarom zal het ook aan een digitale pin aangesloten worden, namelijk op pin </w:t>
+      </w:r>
+      <w:r>
+        <w:rPr>
+          <w:lang w:val="nl-BE"/>
+        </w:rPr>
+        <w:t>6</w:t>
+      </w:r>
+      <w:r>
+        <w:rPr>
+          <w:lang w:val="nl-BE"/>
+        </w:rPr>
+        <w:t xml:space="preserve"> van de </w:t>
+      </w:r>
+      <w:r>
+        <w:rPr>
+          <w:lang w:val="nl-BE"/>
+        </w:rPr>
         <w:t>Arduino</w:t>
       </w:r>
-      <w:proofErr w:type="spellEnd"/>
-      <w:r>
-        <w:rPr>
-          <w:lang w:val="nl-BE"/>
-        </w:rPr>
-        <w:t xml:space="preserve"> en </w:t>
-      </w:r>
-      <w:proofErr w:type="gramStart"/>
-      <w:r>
-        <w:rPr>
-          <w:lang w:val="nl-BE"/>
-        </w:rPr>
-        <w:t>DAT</w:t>
-      </w:r>
-      <w:proofErr w:type="gramEnd"/>
-      <w:r>
-        <w:rPr>
-          <w:lang w:val="nl-BE"/>
-        </w:rPr>
-        <w:t xml:space="preserve"> om</w:t>
-      </w:r>
-      <w:r>
-        <w:rPr>
-          <w:lang w:val="nl-BE"/>
-        </w:rPr>
-        <w:t xml:space="preserve"> de data </w:t>
-      </w:r>
-      <w:r>
-        <w:rPr>
-          <w:lang w:val="nl-BE"/>
-        </w:rPr>
-        <w:t>over te dragen</w:t>
-      </w:r>
-      <w:r>
-        <w:rPr>
-          <w:lang w:val="nl-BE"/>
-        </w:rPr>
-        <w:t>.</w:t>
-      </w:r>
-      <w:r>
-        <w:rPr>
-          <w:lang w:val="nl-BE"/>
-        </w:rPr>
-        <w:t xml:space="preserve"> </w:t>
-      </w:r>
-      <w:r>
-        <w:rPr>
-          <w:lang w:val="nl-BE"/>
-        </w:rPr>
-        <w:t xml:space="preserve">Om de dataoverdracht via één draad te laten verlopen wordt een seriële enkele draad protocol gebruikt. </w:t>
-      </w:r>
-      <w:r>
-        <w:rPr>
-          <w:lang w:val="nl-BE"/>
-        </w:rPr>
-        <w:t>De Arduino zal hierdoor zijn aanvraag sturen en de data terugkrijgen over dezelfde draad. Dit gaat als volgt te</w:t>
-      </w:r>
-      <w:r>
-        <w:rPr>
-          <w:lang w:val="nl-BE"/>
-        </w:rPr>
-        <w:t xml:space="preserve"> </w:t>
-      </w:r>
-      <w:r>
-        <w:rPr>
-          <w:lang w:val="nl-BE"/>
-        </w:rPr>
-        <w:t xml:space="preserve">werk: de </w:t>
-      </w:r>
-      <w:proofErr w:type="spellStart"/>
-      <w:r>
-        <w:rPr>
-          <w:lang w:val="nl-BE"/>
-        </w:rPr>
-        <w:t>Arduino</w:t>
-      </w:r>
-      <w:proofErr w:type="spellEnd"/>
-      <w:r>
-        <w:rPr>
-          <w:lang w:val="nl-BE"/>
-        </w:rPr>
-        <w:t xml:space="preserve"> zal eerst een aanvraag doen om data te krijgen, dit gebeurt door de </w:t>
-      </w:r>
-      <w:proofErr w:type="gramStart"/>
-      <w:r>
-        <w:rPr>
-          <w:lang w:val="nl-BE"/>
-        </w:rPr>
-        <w:t>DAT</w:t>
-      </w:r>
-      <w:proofErr w:type="gramEnd"/>
-      <w:r>
-        <w:rPr>
-          <w:lang w:val="nl-BE"/>
-        </w:rPr>
-        <w:t xml:space="preserve"> pin naar een logisch niveau “0” </w:t>
-      </w:r>
-      <w:r>
-        <w:rPr>
-          <w:lang w:val="nl-BE"/>
-        </w:rPr>
-        <w:t>te trekken</w:t>
-      </w:r>
-      <w:r>
-        <w:rPr>
-          <w:lang w:val="nl-BE"/>
-        </w:rPr>
-        <w:t xml:space="preserve"> voor iets langer dan 18ms</w:t>
-      </w:r>
-      <w:r>
-        <w:rPr>
-          <w:lang w:val="nl-BE"/>
-        </w:rPr>
-        <w:t>,</w:t>
-      </w:r>
-      <w:r>
-        <w:rPr>
-          <w:lang w:val="nl-BE"/>
-        </w:rPr>
-        <w:t xml:space="preserve"> dan wordt deze pin terug naar een logisch niveau “1” opgetrokken. Vervolgens zal de DHT11 een reactie geven van ~54µs een logische “0” en daarna ~80µs een logische “1”. Tenslotte worden de gegevens overgedragen in vijf segmenten van acht bits. Deze</w:t>
-      </w:r>
-      <w:r>
-        <w:rPr>
-          <w:lang w:val="nl-BE"/>
-        </w:rPr>
-        <w:t xml:space="preserve"> methode hebben we zelf kunnen schrijven door de bibliotheek “</w:t>
-      </w:r>
-      <w:proofErr w:type="spellStart"/>
-      <w:r>
-        <w:rPr>
-          <w:lang w:val="nl-BE"/>
-        </w:rPr>
-        <w:t>dht.h</w:t>
-      </w:r>
-      <w:proofErr w:type="spellEnd"/>
-      <w:r>
-        <w:rPr>
-          <w:lang w:val="nl-BE"/>
-        </w:rPr>
-        <w:t xml:space="preserve">”, anders had dit proces op bit niveau geprogrammeerd moeten worden. </w:t>
-      </w:r>
-      <w:r>
-        <w:rPr>
-          <w:lang w:val="nl-BE"/>
-        </w:rPr>
-        <w:t>De DHT11 is een digitale sensor</w:t>
-      </w:r>
-      <w:r>
-        <w:rPr>
-          <w:lang w:val="nl-BE"/>
-        </w:rPr>
-        <w:t>,</w:t>
-      </w:r>
-      <w:r>
-        <w:rPr>
-          <w:lang w:val="nl-BE"/>
-        </w:rPr>
-        <w:t xml:space="preserve"> daarom zal het ook aan een digitale pin aangesloten worden, namelijk op pin </w:t>
-      </w:r>
-      <w:r>
-        <w:rPr>
-          <w:lang w:val="nl-BE"/>
-        </w:rPr>
-        <w:t>6</w:t>
-      </w:r>
-      <w:r>
-        <w:rPr>
-          <w:lang w:val="nl-BE"/>
-        </w:rPr>
-        <w:t xml:space="preserve"> van de </w:t>
-      </w:r>
-      <w:proofErr w:type="spellStart"/>
-      <w:r>
-        <w:rPr>
-          <w:lang w:val="nl-BE"/>
-        </w:rPr>
-        <w:t>Arduino</w:t>
-      </w:r>
-      <w:proofErr w:type="spellEnd"/>
       <w:r>
         <w:rPr>
           <w:lang w:val="nl-BE"/>
@@ -8776,35 +8768,7 @@
         <w:rPr>
           <w:lang w:val="nl-BE"/>
         </w:rPr>
-        <w:t xml:space="preserve"> ziet u de schematische opstelling van hoe de DHT11 sensor op de Arduino Uno wordt aangesloten. De </w:t>
-      </w:r>
-      <w:proofErr w:type="spellStart"/>
-      <w:r>
-        <w:rPr>
-          <w:lang w:val="nl-BE"/>
-        </w:rPr>
-        <w:t>Arduino</w:t>
-      </w:r>
-      <w:proofErr w:type="spellEnd"/>
-      <w:r>
-        <w:rPr>
-          <w:lang w:val="nl-BE"/>
-        </w:rPr>
-        <w:t xml:space="preserve"> </w:t>
-      </w:r>
-      <w:proofErr w:type="spellStart"/>
-      <w:r>
-        <w:rPr>
-          <w:lang w:val="nl-BE"/>
-        </w:rPr>
-        <w:t>Uno</w:t>
-      </w:r>
-      <w:proofErr w:type="spellEnd"/>
-      <w:r>
-        <w:rPr>
-          <w:lang w:val="nl-BE"/>
-        </w:rPr>
-        <w:t xml:space="preserve"> wordt gevoed door zes in serie geschakelde </w:t>
+        <w:t xml:space="preserve"> ziet u de schematische opstelling van hoe de DHT11 sensor op de Arduino Uno wordt aangesloten. De Arduino Uno wordt gevoed door zes in serie geschakelde </w:t>
       </w:r>
       <w:r>
         <w:rPr>
@@ -8896,7 +8860,7 @@
           <w:lang w:val="nl-BE"/>
         </w:rPr>
       </w:pPr>
-      <w:bookmarkStart w:id="49" w:name="_Toc4015227"/>
+      <w:bookmarkStart w:id="50" w:name="_Toc4015227"/>
       <w:r>
         <w:rPr>
           <w:lang w:val="nl-BE"/>
@@ -8904,7 +8868,7 @@
         <w:lastRenderedPageBreak/>
         <w:t>3.2 BH1750</w:t>
       </w:r>
-      <w:bookmarkEnd w:id="49"/>
+      <w:bookmarkEnd w:id="50"/>
     </w:p>
     <w:p>
       <w:pPr>
@@ -8954,51 +8918,41 @@
         <w:t xml:space="preserve"> vijf aansluitingen</w:t>
       </w:r>
       <w:r>
-        <w:t xml:space="preserve"> om data te versturen en de communicatie te onderhouden met de </w:t>
-      </w:r>
-      <w:proofErr w:type="spellStart"/>
+        <w:t xml:space="preserve"> om data te versturen en de communicatie te onderhouden met de Arduino daarnaast is er nog de</w:t>
+      </w:r>
+      <w:r>
+        <w:t xml:space="preserve"> GND en VCC </w:t>
+      </w:r>
+      <w:r>
+        <w:t xml:space="preserve">dat </w:t>
+      </w:r>
+      <w:r>
+        <w:t xml:space="preserve">worden gebruikt </w:t>
+      </w:r>
+      <w:r>
+        <w:t xml:space="preserve">om </w:t>
+      </w:r>
+      <w:r>
+        <w:t>de sensor</w:t>
+      </w:r>
+      <w:r>
+        <w:t xml:space="preserve"> te voeden</w:t>
+      </w:r>
+      <w:r>
+        <w:t xml:space="preserve">, </w:t>
+      </w:r>
+      <w:r>
+        <w:t>dit bedraagt</w:t>
+      </w:r>
+      <w:r>
+        <w:t xml:space="preserve"> 3,3V </w:t>
+      </w:r>
+      <w:r>
+        <w:t xml:space="preserve">dat van de </w:t>
+      </w:r>
       <w:r>
         <w:t>Arduino</w:t>
       </w:r>
-      <w:proofErr w:type="spellEnd"/>
-      <w:r>
-        <w:t xml:space="preserve"> daarnaast is er nog de</w:t>
-      </w:r>
-      <w:r>
-        <w:t xml:space="preserve"> GND en VCC </w:t>
-      </w:r>
-      <w:r>
-        <w:t xml:space="preserve">dat </w:t>
-      </w:r>
-      <w:r>
-        <w:t xml:space="preserve">worden gebruikt </w:t>
-      </w:r>
-      <w:r>
-        <w:t xml:space="preserve">om </w:t>
-      </w:r>
-      <w:r>
-        <w:t>de sensor</w:t>
-      </w:r>
-      <w:r>
-        <w:t xml:space="preserve"> te voeden</w:t>
-      </w:r>
-      <w:r>
-        <w:t xml:space="preserve">, </w:t>
-      </w:r>
-      <w:r>
-        <w:t>dit bedraagt</w:t>
-      </w:r>
-      <w:r>
-        <w:t xml:space="preserve"> 3,3V </w:t>
-      </w:r>
-      <w:r>
-        <w:t xml:space="preserve">dat van de </w:t>
-      </w:r>
-      <w:proofErr w:type="spellStart"/>
-      <w:r>
-        <w:t>Arduino</w:t>
-      </w:r>
-      <w:proofErr w:type="spellEnd"/>
       <w:r>
         <w:t xml:space="preserve"> afkomstig is</w:t>
       </w:r>
@@ -9521,21 +9475,7 @@
         <w:rPr>
           <w:lang w:val="nl-BE"/>
         </w:rPr>
-        <w:t xml:space="preserve">Om er zeker van te zijn dat de sensor door </w:t>
-      </w:r>
-      <w:proofErr w:type="spellStart"/>
-      <w:r>
-        <w:rPr>
-          <w:lang w:val="nl-BE"/>
-        </w:rPr>
-        <w:t>Arduino</w:t>
-      </w:r>
-      <w:proofErr w:type="spellEnd"/>
-      <w:r>
-        <w:rPr>
-          <w:lang w:val="nl-BE"/>
-        </w:rPr>
-        <w:t xml:space="preserve"> gevoed kan worden</w:t>
+        <w:t>Om er zeker van te zijn dat de sensor door Arduino gevoed kan worden</w:t>
       </w:r>
       <w:r>
         <w:rPr>
@@ -9588,21 +9528,7 @@
         <w:rPr>
           <w:lang w:val="nl-BE"/>
         </w:rPr>
-        <w:t xml:space="preserve">eze waarde is onder het maximaal vermogen van de </w:t>
-      </w:r>
-      <w:proofErr w:type="spellStart"/>
-      <w:r>
-        <w:rPr>
-          <w:lang w:val="nl-BE"/>
-        </w:rPr>
-        <w:t>Arduino</w:t>
-      </w:r>
-      <w:proofErr w:type="spellEnd"/>
-      <w:r>
-        <w:rPr>
-          <w:lang w:val="nl-BE"/>
-        </w:rPr>
-        <w:t xml:space="preserve"> dus er moeten geen extra maatregelen genomen worden.</w:t>
+        <w:t>eze waarde is onder het maximaal vermogen van de Arduino dus er moeten geen extra maatregelen genomen worden.</w:t>
       </w:r>
     </w:p>
     <w:p>
@@ -9836,21 +9762,7 @@
         <w:rPr>
           <w:lang w:val="nl-BE"/>
         </w:rPr>
-        <w:t xml:space="preserve">. De </w:t>
-      </w:r>
-      <w:proofErr w:type="spellStart"/>
-      <w:r>
-        <w:rPr>
-          <w:lang w:val="nl-BE"/>
-        </w:rPr>
-        <w:t>Arduino</w:t>
-      </w:r>
-      <w:proofErr w:type="spellEnd"/>
-      <w:r>
-        <w:rPr>
-          <w:lang w:val="nl-BE"/>
-        </w:rPr>
-        <w:t xml:space="preserve"> </w:t>
+        <w:t xml:space="preserve">. De Arduino </w:t>
       </w:r>
       <w:r>
         <w:rPr>
@@ -9884,7 +9796,7 @@
           <w:lang w:val="nl-BE"/>
         </w:rPr>
       </w:pPr>
-      <w:bookmarkStart w:id="50" w:name="_Toc4015228"/>
+      <w:bookmarkStart w:id="51" w:name="_Toc4015228"/>
       <w:r>
         <w:rPr>
           <w:lang w:val="nl-BE"/>
@@ -9892,7 +9804,7 @@
         <w:lastRenderedPageBreak/>
         <w:t>3.3 NEO-6M</w:t>
       </w:r>
-      <w:bookmarkEnd w:id="50"/>
+      <w:bookmarkEnd w:id="51"/>
     </w:p>
     <w:p>
       <w:pPr>
@@ -10568,21 +10480,7 @@
         <w:rPr>
           <w:lang w:val="nl-BE"/>
         </w:rPr>
-        <w:t xml:space="preserve">ierdoor kunnen we concluderen dat de gps door de </w:t>
-      </w:r>
-      <w:proofErr w:type="spellStart"/>
-      <w:r>
-        <w:rPr>
-          <w:lang w:val="nl-BE"/>
-        </w:rPr>
-        <w:t>Arduino</w:t>
-      </w:r>
-      <w:proofErr w:type="spellEnd"/>
-      <w:r>
-        <w:rPr>
-          <w:lang w:val="nl-BE"/>
-        </w:rPr>
-        <w:t xml:space="preserve"> gevoed kan worden.</w:t>
+        <w:t>ierdoor kunnen we concluderen dat de gps door de Arduino gevoed kan worden.</w:t>
       </w:r>
     </w:p>
     <w:p>
@@ -10761,14 +10659,7 @@
         <w:rPr>
           <w:lang w:val="nl-BE"/>
         </w:rPr>
-        <w:t xml:space="preserve">Bij het schrijven van de code is het ook handig om te weten wat er reeds ingesteld is in de </w:t>
-      </w:r>
-      <w:proofErr w:type="gramStart"/>
-      <w:r>
-        <w:rPr>
-          <w:lang w:val="nl-BE"/>
-        </w:rPr>
-        <w:t>GPS</w:t>
+        <w:t>Bij het schrijven van de code is het ook handig om te weten wat er reeds ingesteld is in de GPS</w:t>
       </w:r>
       <w:r>
         <w:rPr>
@@ -10780,14 +10671,7 @@
         <w:rPr>
           <w:lang w:val="nl-BE"/>
         </w:rPr>
-        <w:t>module</w:t>
-      </w:r>
-      <w:proofErr w:type="gramEnd"/>
-      <w:r>
-        <w:rPr>
-          <w:lang w:val="nl-BE"/>
-        </w:rPr>
-        <w:t>. Op de screenshot hierboven is te zien dat e</w:t>
+        <w:t>module. Op de screenshot hierboven is te zien dat e</w:t>
       </w:r>
       <w:r>
         <w:rPr>
@@ -11020,14 +10904,7 @@
         <w:rPr>
           <w:lang w:val="nl-BE"/>
         </w:rPr>
-        <w:t xml:space="preserve"> ziet u de </w:t>
-      </w:r>
-      <w:proofErr w:type="gramStart"/>
-      <w:r>
-        <w:rPr>
-          <w:lang w:val="nl-BE"/>
-        </w:rPr>
-        <w:t>GPS</w:t>
+        <w:t xml:space="preserve"> ziet u de GPS</w:t>
       </w:r>
       <w:r>
         <w:rPr>
@@ -11039,14 +10916,7 @@
         <w:rPr>
           <w:lang w:val="nl-BE"/>
         </w:rPr>
-        <w:t>module</w:t>
-      </w:r>
-      <w:proofErr w:type="gramEnd"/>
-      <w:r>
-        <w:rPr>
-          <w:lang w:val="nl-BE"/>
-        </w:rPr>
-        <w:t xml:space="preserve"> aangesloten op de Arduino Uno. De Arduino is gevoed door zes </w:t>
+        <w:t xml:space="preserve">module aangesloten op de Arduino Uno. De Arduino is gevoed door zes </w:t>
       </w:r>
       <w:r>
         <w:rPr>
@@ -11131,7 +11001,7 @@
           <w:lang w:val="nl-BE"/>
         </w:rPr>
       </w:pPr>
-      <w:bookmarkStart w:id="51" w:name="_Toc4015229"/>
+      <w:bookmarkStart w:id="52" w:name="_Toc4015229"/>
       <w:r>
         <w:rPr>
           <w:lang w:val="nl-BE"/>
@@ -11139,7 +11009,7 @@
         <w:lastRenderedPageBreak/>
         <w:t>3.4 SIM900</w:t>
       </w:r>
-      <w:bookmarkEnd w:id="51"/>
+      <w:bookmarkEnd w:id="52"/>
     </w:p>
     <w:p>
       <w:pPr>
@@ -11208,77 +11078,133 @@
         </w:rPr>
         <w:t xml:space="preserve"> te voeden. Om de data van de </w:t>
       </w:r>
+      <w:r>
+        <w:rPr>
+          <w:lang w:val="nl-BE"/>
+        </w:rPr>
+        <w:t>A</w:t>
+      </w:r>
+      <w:r>
+        <w:rPr>
+          <w:lang w:val="nl-BE"/>
+        </w:rPr>
+        <w:t xml:space="preserve">rduino naar de SIM900 te sturen gebruiken we drie pinnen, namelijk de </w:t>
+      </w:r>
+      <w:proofErr w:type="gramStart"/>
+      <w:r>
+        <w:rPr>
+          <w:lang w:val="nl-BE"/>
+        </w:rPr>
+        <w:t>GND pin</w:t>
+      </w:r>
+      <w:proofErr w:type="gramEnd"/>
+      <w:r>
+        <w:rPr>
+          <w:lang w:val="nl-BE"/>
+        </w:rPr>
+        <w:t xml:space="preserve"> aan de GND van de Arduino en een RX en TX pin waarover de daadwerkelijke data serieel in beide richtingen gestuurd kan worden.</w:t>
+      </w:r>
+      <w:r>
+        <w:rPr>
+          <w:lang w:val="nl-BE"/>
+        </w:rPr>
+        <w:t xml:space="preserve"> Dit soort overdracht wordt Universal Receiver/Transmitter </w:t>
+      </w:r>
+      <w:r>
+        <w:rPr>
+          <w:lang w:val="nl-BE"/>
+        </w:rPr>
+        <w:t>of UART genoemd. Dit soort communicatie wordt ook gebruikt bij USB-</w:t>
+      </w:r>
+      <w:r>
+        <w:rPr>
+          <w:lang w:val="nl-BE"/>
+        </w:rPr>
+        <w:t>verbindingen</w:t>
+      </w:r>
+      <w:r>
+        <w:rPr>
+          <w:lang w:val="nl-BE"/>
+        </w:rPr>
+        <w:t>. Om dit soort verbinding te gebruiken wordt de “</w:t>
+      </w:r>
       <w:proofErr w:type="spellStart"/>
       <w:r>
         <w:rPr>
           <w:lang w:val="nl-BE"/>
         </w:rPr>
-        <w:t>A</w:t>
-      </w:r>
-      <w:r>
-        <w:rPr>
-          <w:lang w:val="nl-BE"/>
-        </w:rPr>
-        <w:t>rduino</w:t>
+        <w:t>SoftwareSerial.h</w:t>
       </w:r>
       <w:proofErr w:type="spellEnd"/>
       <w:r>
         <w:rPr>
           <w:lang w:val="nl-BE"/>
         </w:rPr>
-        <w:t xml:space="preserve"> naar de SIM900 te sturen gebruiken we drie pinnen, namelijk de </w:t>
+        <w:t>” bibliotheek gebruikt zodat de gebruiker niet op bit niveau moet werken.</w:t>
+      </w:r>
+      <w:r>
+        <w:rPr>
+          <w:lang w:val="nl-BE"/>
+        </w:rPr>
+        <w:t xml:space="preserve"> </w:t>
+      </w:r>
+      <w:r>
+        <w:t xml:space="preserve">Verder kan hij door deze bibliotheek ook een transmissiesnelheid instellen, kiezen welke pinnen er gebruikt worden als </w:t>
+      </w:r>
+      <w:r>
+        <w:t>TX</w:t>
+      </w:r>
+      <w:r>
+        <w:t xml:space="preserve"> en </w:t>
       </w:r>
       <w:proofErr w:type="gramStart"/>
       <w:r>
-        <w:rPr>
-          <w:lang w:val="nl-BE"/>
-        </w:rPr>
-        <w:t>GND pin</w:t>
+        <w:t>RX</w:t>
+      </w:r>
+      <w:r>
+        <w:t xml:space="preserve"> poort</w:t>
       </w:r>
       <w:proofErr w:type="gramEnd"/>
       <w:r>
-        <w:rPr>
-          <w:lang w:val="nl-BE"/>
-        </w:rPr>
-        <w:t xml:space="preserve"> aan de GND van de Arduino en een RX en TX pin waarover de daadwerkelijke data serieel in beide richtingen gestuurd kan worden.</w:t>
-      </w:r>
-      <w:r>
-        <w:rPr>
-          <w:lang w:val="nl-BE"/>
-        </w:rPr>
-        <w:t xml:space="preserve"> Dit soort overdracht wordt Universal Receiver/Transmitter </w:t>
-      </w:r>
-      <w:r>
-        <w:rPr>
-          <w:lang w:val="nl-BE"/>
-        </w:rPr>
-        <w:t>of UART genoemd. Dit soort communicatie wordt ook gebruikt bij USB-</w:t>
-      </w:r>
-      <w:r>
-        <w:rPr>
-          <w:lang w:val="nl-BE"/>
-        </w:rPr>
-        <w:t>verbindingen</w:t>
-      </w:r>
-      <w:r>
-        <w:rPr>
-          <w:lang w:val="nl-BE"/>
-        </w:rPr>
-        <w:t>. Om dit soort verbinding te gebruiken wordt de “</w:t>
+        <w:t xml:space="preserve"> en nog meerdere commando’s. </w:t>
+      </w:r>
+      <w:r>
+        <w:rPr>
+          <w:lang w:val="nl-BE"/>
+        </w:rPr>
+        <w:t>Om de</w:t>
+      </w:r>
+      <w:r>
+        <w:rPr>
+          <w:lang w:val="nl-BE"/>
+        </w:rPr>
+        <w:t xml:space="preserve"> dataoverdracht te realiseren kunnen we via AT</w:t>
+      </w:r>
+      <w:r>
+        <w:rPr>
+          <w:lang w:val="nl-BE"/>
+        </w:rPr>
+        <w:t>-</w:t>
+      </w:r>
+      <w:r>
+        <w:rPr>
+          <w:lang w:val="nl-BE"/>
+        </w:rPr>
+        <w:t xml:space="preserve">commando’s de </w:t>
       </w:r>
       <w:proofErr w:type="spellStart"/>
       <w:r>
         <w:rPr>
           <w:lang w:val="nl-BE"/>
         </w:rPr>
-        <w:t>SoftwareSerial.h</w:t>
+        <w:t>shield</w:t>
       </w:r>
       <w:proofErr w:type="spellEnd"/>
       <w:r>
         <w:rPr>
           <w:lang w:val="nl-BE"/>
         </w:rPr>
-        <w:t>” bibliotheek gebruikt zodat de gebruiker niet op bit niveau moet werken.</w:t>
+        <w:t xml:space="preserve"> aansturen en zo een verbinding met de server</w:t>
       </w:r>
       <w:r>
         <w:rPr>
@@ -11287,36 +11213,28 @@
         <w:t xml:space="preserve"> </w:t>
       </w:r>
       <w:r>
-        <w:t xml:space="preserve">Verder kan hij door deze bibliotheek ook een transmissiesnelheid instellen, kiezen welke pinnen er gebruikt worden als </w:t>
-      </w:r>
-      <w:r>
-        <w:t>TX</w:t>
-      </w:r>
-      <w:r>
-        <w:t xml:space="preserve"> en </w:t>
-      </w:r>
-      <w:proofErr w:type="gramStart"/>
-      <w:r>
-        <w:t>RX</w:t>
-      </w:r>
-      <w:r>
-        <w:t xml:space="preserve"> poort</w:t>
-      </w:r>
-      <w:proofErr w:type="gramEnd"/>
-      <w:r>
-        <w:t xml:space="preserve"> en nog meerdere commando’s. </w:t>
-      </w:r>
-      <w:r>
-        <w:rPr>
-          <w:lang w:val="nl-BE"/>
-        </w:rPr>
-        <w:t>Om de</w:t>
-      </w:r>
-      <w:r>
-        <w:rPr>
-          <w:lang w:val="nl-BE"/>
-        </w:rPr>
-        <w:t xml:space="preserve"> dataoverdracht te realiseren kunnen we via AT</w:t>
+        <w:rPr>
+          <w:lang w:val="nl-BE"/>
+        </w:rPr>
+        <w:t>opstellen en berichten ve</w:t>
+      </w:r>
+      <w:r>
+        <w:rPr>
+          <w:lang w:val="nl-BE"/>
+        </w:rPr>
+        <w:t>r</w:t>
+      </w:r>
+      <w:r>
+        <w:rPr>
+          <w:lang w:val="nl-BE"/>
+        </w:rPr>
+        <w:t>sturen.</w:t>
+      </w:r>
+      <w:r>
+        <w:rPr>
+          <w:lang w:val="nl-BE"/>
+        </w:rPr>
+        <w:t xml:space="preserve"> Op het SIM900 board kunnen we een antenne terugvinden. Deze antenne gaat ervoor zorgen dat er een verbinding met de GSM</w:t>
       </w:r>
       <w:r>
         <w:rPr>
@@ -11328,58 +11246,7 @@
         <w:rPr>
           <w:lang w:val="nl-BE"/>
         </w:rPr>
-        <w:t xml:space="preserve">commando’s de </w:t>
-      </w:r>
-      <w:proofErr w:type="spellStart"/>
-      <w:r>
-        <w:rPr>
-          <w:lang w:val="nl-BE"/>
-        </w:rPr>
-        <w:t>shield</w:t>
-      </w:r>
-      <w:proofErr w:type="spellEnd"/>
-      <w:r>
-        <w:rPr>
-          <w:lang w:val="nl-BE"/>
-        </w:rPr>
-        <w:t xml:space="preserve"> aansturen en zo een verbinding met de server</w:t>
-      </w:r>
-      <w:r>
-        <w:rPr>
-          <w:lang w:val="nl-BE"/>
-        </w:rPr>
-        <w:t xml:space="preserve"> </w:t>
-      </w:r>
-      <w:r>
-        <w:rPr>
-          <w:lang w:val="nl-BE"/>
-        </w:rPr>
-        <w:t>opstellen en berichten ve</w:t>
-      </w:r>
-      <w:r>
-        <w:rPr>
-          <w:lang w:val="nl-BE"/>
-        </w:rPr>
-        <w:t>r</w:t>
-      </w:r>
-      <w:r>
-        <w:rPr>
-          <w:lang w:val="nl-BE"/>
-        </w:rPr>
-        <w:t>sturen.</w:t>
-      </w:r>
-      <w:r>
-        <w:rPr>
-          <w:lang w:val="nl-BE"/>
-        </w:rPr>
-        <w:t xml:space="preserve"> Op het SIM900 board kunnen we een antenne terugvinden. Deze antenne gaat ervoor zorgen dat er een verbinding met de </w:t>
-      </w:r>
-      <w:proofErr w:type="gramStart"/>
-      <w:r>
-        <w:rPr>
-          <w:lang w:val="nl-BE"/>
-        </w:rPr>
-        <w:t>GSM</w:t>
+        <w:t>masten van de provider gemaakt kan worden. Wanneer we een verbinding met een GSM</w:t>
       </w:r>
       <w:r>
         <w:rPr>
@@ -11391,40 +11258,7 @@
         <w:rPr>
           <w:lang w:val="nl-BE"/>
         </w:rPr>
-        <w:t>masten</w:t>
-      </w:r>
-      <w:proofErr w:type="gramEnd"/>
-      <w:r>
-        <w:rPr>
-          <w:lang w:val="nl-BE"/>
-        </w:rPr>
-        <w:t xml:space="preserve"> van de provider gemaakt kan worden. Wanneer we een verbinding met een </w:t>
-      </w:r>
-      <w:proofErr w:type="gramStart"/>
-      <w:r>
-        <w:rPr>
-          <w:lang w:val="nl-BE"/>
-        </w:rPr>
-        <w:t>GSM</w:t>
-      </w:r>
-      <w:r>
-        <w:rPr>
-          <w:lang w:val="nl-BE"/>
-        </w:rPr>
-        <w:t>-</w:t>
-      </w:r>
-      <w:r>
-        <w:rPr>
-          <w:lang w:val="nl-BE"/>
-        </w:rPr>
-        <w:t>mast</w:t>
-      </w:r>
-      <w:proofErr w:type="gramEnd"/>
-      <w:r>
-        <w:rPr>
-          <w:lang w:val="nl-BE"/>
-        </w:rPr>
-        <w:t xml:space="preserve"> willen maken</w:t>
+        <w:t>mast willen maken</w:t>
       </w:r>
       <w:r>
         <w:rPr>
@@ -12173,7 +12007,7 @@
           <w:lang w:val="nl-BE"/>
         </w:rPr>
       </w:pPr>
-      <w:bookmarkStart w:id="52" w:name="_Toc4015230"/>
+      <w:bookmarkStart w:id="53" w:name="_Toc4015230"/>
       <w:r>
         <w:rPr>
           <w:lang w:val="nl-BE"/>
@@ -12181,7 +12015,7 @@
         <w:lastRenderedPageBreak/>
         <w:t>3.5 CCS 811</w:t>
       </w:r>
-      <w:bookmarkEnd w:id="52"/>
+      <w:bookmarkEnd w:id="53"/>
     </w:p>
     <w:p>
       <w:pPr>
@@ -12300,23 +12134,8 @@
         <w:rPr>
           <w:lang w:val="nl-BE"/>
         </w:rPr>
-        <w:t xml:space="preserve">De CCS 811 sensor gaat de hoeveelheid CO² hoeveelheid per m² meten. De sensor heeft zeven aansluitingen waarvan de GND en VCC gebruikt worden door een 3,3V voeding van de </w:t>
-      </w:r>
-      <w:proofErr w:type="spellStart"/>
-      <w:r>
-        <w:rPr>
-          <w:lang w:val="nl-BE"/>
-        </w:rPr>
-        <w:t>Arduino</w:t>
-      </w:r>
-      <w:proofErr w:type="spellEnd"/>
-      <w:r>
-        <w:rPr>
-          <w:lang w:val="nl-BE"/>
-        </w:rPr>
-        <w:t xml:space="preserve"> </w:t>
-      </w:r>
-      <w:proofErr w:type="spellStart"/>
+        <w:t xml:space="preserve">De CCS 811 sensor gaat de hoeveelheid CO² hoeveelheid per m² meten. De sensor heeft zeven aansluitingen waarvan de GND en VCC gebruikt worden door een 3,3V voeding van de Arduino </w:t>
+      </w:r>
       <w:r>
         <w:rPr>
           <w:lang w:val="nl-BE"/>
@@ -12327,14 +12146,7 @@
         <w:rPr>
           <w:lang w:val="nl-BE"/>
         </w:rPr>
-        <w:t>no</w:t>
-      </w:r>
-      <w:proofErr w:type="spellEnd"/>
-      <w:r>
-        <w:rPr>
-          <w:lang w:val="nl-BE"/>
-        </w:rPr>
-        <w:t>. Daarnaast is voor de dataoverd</w:t>
+        <w:t>no. Daarnaast is voor de dataoverd</w:t>
       </w:r>
       <w:r>
         <w:rPr>
@@ -12531,30 +12343,14 @@
         <w:rPr>
           <w:lang w:val="nl-BE"/>
         </w:rPr>
-        <w:t xml:space="preserve">et maximaal vermogen dat de </w:t>
-      </w:r>
-      <w:proofErr w:type="spellStart"/>
-      <w:r>
-        <w:rPr>
-          <w:lang w:val="nl-BE"/>
-        </w:rPr>
-        <w:t>Arduino</w:t>
-      </w:r>
-      <w:proofErr w:type="spellEnd"/>
-      <w:r>
-        <w:rPr>
-          <w:lang w:val="nl-BE"/>
-        </w:rPr>
-        <w:t xml:space="preserve"> </w:t>
-      </w:r>
-      <w:proofErr w:type="spellStart"/>
+        <w:t xml:space="preserve">et maximaal vermogen dat de Arduino </w:t>
+      </w:r>
       <w:r>
         <w:rPr>
           <w:lang w:val="nl-BE"/>
         </w:rPr>
         <w:t>Uno</w:t>
       </w:r>
-      <w:proofErr w:type="spellEnd"/>
       <w:r>
         <w:rPr>
           <w:lang w:val="nl-BE"/>
@@ -12755,35 +12551,7 @@
         <w:rPr>
           <w:lang w:val="nl-BE"/>
         </w:rPr>
-        <w:t xml:space="preserve"> verbonden is met de Arduino Uno. De </w:t>
-      </w:r>
-      <w:proofErr w:type="spellStart"/>
-      <w:r>
-        <w:rPr>
-          <w:lang w:val="nl-BE"/>
-        </w:rPr>
-        <w:t>Arduino</w:t>
-      </w:r>
-      <w:proofErr w:type="spellEnd"/>
-      <w:r>
-        <w:rPr>
-          <w:lang w:val="nl-BE"/>
-        </w:rPr>
-        <w:t xml:space="preserve"> </w:t>
-      </w:r>
-      <w:proofErr w:type="spellStart"/>
-      <w:r>
-        <w:rPr>
-          <w:lang w:val="nl-BE"/>
-        </w:rPr>
-        <w:t>Uno</w:t>
-      </w:r>
-      <w:proofErr w:type="spellEnd"/>
-      <w:r>
-        <w:rPr>
-          <w:lang w:val="nl-BE"/>
-        </w:rPr>
-        <w:t xml:space="preserve"> wordt gevoed door zes in serie geplaatste batterijen.</w:t>
+        <w:t xml:space="preserve"> verbonden is met de Arduino Uno. De Arduino Uno wordt gevoed door zes in serie geplaatste batterijen.</w:t>
       </w:r>
     </w:p>
     <w:p>
@@ -12828,7 +12596,7 @@
           <w:lang w:val="nl-BE"/>
         </w:rPr>
       </w:pPr>
-      <w:bookmarkStart w:id="53" w:name="_Toc4015231"/>
+      <w:bookmarkStart w:id="54" w:name="_Toc4015231"/>
       <w:r>
         <w:rPr>
           <w:lang w:val="nl-BE"/>
@@ -12850,7 +12618,7 @@
         </w:rPr>
         <w:t xml:space="preserve"> card adapter</w:t>
       </w:r>
-      <w:bookmarkEnd w:id="53"/>
+      <w:bookmarkEnd w:id="54"/>
     </w:p>
     <w:p>
       <w:pPr>
@@ -12903,193 +12671,137 @@
         <w:rPr>
           <w:lang w:val="nl-BE"/>
         </w:rPr>
-        <w:t xml:space="preserve">. Hierop zijn zes aansluitpinnen te vinden waarvan twee (VCC en GND) voor voeding zorgen. De adapter wordt aangesloten op 5V van de </w:t>
+        <w:t xml:space="preserve">. Hierop zijn zes aansluitpinnen te vinden waarvan twee (VCC en GND) voor voeding zorgen. De adapter wordt aangesloten op 5V van de Arduino maar heeft voor de </w:t>
+      </w:r>
+      <w:r>
+        <w:rPr>
+          <w:lang w:val="nl-BE"/>
+        </w:rPr>
+        <w:t xml:space="preserve">SD-kaart enkel 3,3V nodig, dit vanwege een spanningsregulator geïntegreerd op het board. Communicatie met de Arduino wordt gevoerd via het </w:t>
+      </w:r>
+      <w:proofErr w:type="gramStart"/>
+      <w:r>
+        <w:rPr>
+          <w:lang w:val="nl-BE"/>
+        </w:rPr>
+        <w:t>SPI protocol</w:t>
+      </w:r>
+      <w:proofErr w:type="gramEnd"/>
+      <w:r>
+        <w:rPr>
+          <w:lang w:val="nl-BE"/>
+        </w:rPr>
+        <w:t xml:space="preserve">, waarbij de adapter de slaaf is. </w:t>
+      </w:r>
+      <w:r>
+        <w:rPr>
+          <w:lang w:val="nl-BE"/>
+        </w:rPr>
+        <w:t>De master (de Arduino) zal het kloksignaal naar de adapter sturen om de dataoverdracht snelheid te bepalen. Daarnaast is er nog de “</w:t>
       </w:r>
       <w:proofErr w:type="spellStart"/>
       <w:r>
         <w:rPr>
           <w:lang w:val="nl-BE"/>
         </w:rPr>
-        <w:t>Arduino</w:t>
+        <w:t>slave</w:t>
       </w:r>
       <w:proofErr w:type="spellEnd"/>
       <w:r>
         <w:rPr>
           <w:lang w:val="nl-BE"/>
         </w:rPr>
-        <w:t xml:space="preserve"> maar heeft voor de </w:t>
-      </w:r>
-      <w:r>
-        <w:rPr>
-          <w:lang w:val="nl-BE"/>
-        </w:rPr>
-        <w:t xml:space="preserve">SD-kaart enkel 3,3V nodig, dit vanwege een spanningsregulator geïntegreerd op het board. Communicatie met de </w:t>
+        <w:t xml:space="preserve"> select” aansluiting, om communicatie te voeren met de desbetreffende slaaf. </w:t>
+      </w:r>
+      <w:r>
+        <w:rPr>
+          <w:lang w:val="nl-BE"/>
+        </w:rPr>
+        <w:t>Voor de data over te dragen van en naar de Arduino worden de “</w:t>
       </w:r>
       <w:proofErr w:type="spellStart"/>
       <w:r>
         <w:rPr>
           <w:lang w:val="nl-BE"/>
         </w:rPr>
-        <w:t>Arduino</w:t>
+        <w:t>Mosi</w:t>
       </w:r>
       <w:proofErr w:type="spellEnd"/>
       <w:r>
         <w:rPr>
           <w:lang w:val="nl-BE"/>
         </w:rPr>
-        <w:t xml:space="preserve"> wordt gevoerd via het </w:t>
+        <w:t xml:space="preserve">” (master output, </w:t>
+      </w:r>
+      <w:proofErr w:type="spellStart"/>
+      <w:r>
+        <w:rPr>
+          <w:lang w:val="nl-BE"/>
+        </w:rPr>
+        <w:t>slave</w:t>
+      </w:r>
+      <w:proofErr w:type="spellEnd"/>
+      <w:r>
+        <w:rPr>
+          <w:lang w:val="nl-BE"/>
+        </w:rPr>
+        <w:t xml:space="preserve"> input) en “</w:t>
+      </w:r>
+      <w:proofErr w:type="spellStart"/>
+      <w:r>
+        <w:rPr>
+          <w:lang w:val="nl-BE"/>
+        </w:rPr>
+        <w:t>Miso</w:t>
+      </w:r>
+      <w:proofErr w:type="spellEnd"/>
+      <w:r>
+        <w:rPr>
+          <w:lang w:val="nl-BE"/>
+        </w:rPr>
+        <w:t xml:space="preserve">” (master input, </w:t>
+      </w:r>
+      <w:proofErr w:type="spellStart"/>
+      <w:r>
+        <w:rPr>
+          <w:lang w:val="nl-BE"/>
+        </w:rPr>
+        <w:t>slaver</w:t>
+      </w:r>
+      <w:proofErr w:type="spellEnd"/>
+      <w:r>
+        <w:rPr>
+          <w:lang w:val="nl-BE"/>
+        </w:rPr>
+        <w:t xml:space="preserve"> output) pinnen gebruikt. Dit </w:t>
       </w:r>
       <w:proofErr w:type="gramStart"/>
       <w:r>
         <w:rPr>
           <w:lang w:val="nl-BE"/>
         </w:rPr>
-        <w:t>SPI protocol</w:t>
+        <w:t>betekend</w:t>
       </w:r>
       <w:proofErr w:type="gramEnd"/>
       <w:r>
         <w:rPr>
           <w:lang w:val="nl-BE"/>
         </w:rPr>
-        <w:t xml:space="preserve">, waarbij de adapter de slaaf is. </w:t>
-      </w:r>
-      <w:r>
-        <w:rPr>
-          <w:lang w:val="nl-BE"/>
-        </w:rPr>
-        <w:t xml:space="preserve">De master (de </w:t>
+        <w:t xml:space="preserve"> dat er aan de </w:t>
       </w:r>
       <w:proofErr w:type="spellStart"/>
       <w:r>
         <w:rPr>
           <w:lang w:val="nl-BE"/>
         </w:rPr>
-        <w:t>Arduino</w:t>
+        <w:t>Mosi</w:t>
       </w:r>
       <w:proofErr w:type="spellEnd"/>
       <w:r>
         <w:rPr>
           <w:lang w:val="nl-BE"/>
         </w:rPr>
-        <w:t>) zal het kloksignaal naar de adapter sturen om de dataoverdracht snelheid te bepalen. Daarnaast is er nog de “</w:t>
-      </w:r>
-      <w:proofErr w:type="spellStart"/>
-      <w:r>
-        <w:rPr>
-          <w:lang w:val="nl-BE"/>
-        </w:rPr>
-        <w:t>slave</w:t>
-      </w:r>
-      <w:proofErr w:type="spellEnd"/>
-      <w:r>
-        <w:rPr>
-          <w:lang w:val="nl-BE"/>
-        </w:rPr>
-        <w:t xml:space="preserve"> select” aansluiting, om communicatie te voeren met de desbetreffende slaaf. </w:t>
-      </w:r>
-      <w:r>
-        <w:rPr>
-          <w:lang w:val="nl-BE"/>
-        </w:rPr>
-        <w:t xml:space="preserve">Voor de data over te dragen van en naar de </w:t>
-      </w:r>
-      <w:proofErr w:type="spellStart"/>
-      <w:r>
-        <w:rPr>
-          <w:lang w:val="nl-BE"/>
-        </w:rPr>
-        <w:t>Arduino</w:t>
-      </w:r>
-      <w:proofErr w:type="spellEnd"/>
-      <w:r>
-        <w:rPr>
-          <w:lang w:val="nl-BE"/>
-        </w:rPr>
-        <w:t xml:space="preserve"> worden de “</w:t>
-      </w:r>
-      <w:proofErr w:type="spellStart"/>
-      <w:r>
-        <w:rPr>
-          <w:lang w:val="nl-BE"/>
-        </w:rPr>
-        <w:t>Mosi</w:t>
-      </w:r>
-      <w:proofErr w:type="spellEnd"/>
-      <w:r>
-        <w:rPr>
-          <w:lang w:val="nl-BE"/>
-        </w:rPr>
-        <w:t xml:space="preserve">” (master output, </w:t>
-      </w:r>
-      <w:proofErr w:type="spellStart"/>
-      <w:r>
-        <w:rPr>
-          <w:lang w:val="nl-BE"/>
-        </w:rPr>
-        <w:t>slave</w:t>
-      </w:r>
-      <w:proofErr w:type="spellEnd"/>
-      <w:r>
-        <w:rPr>
-          <w:lang w:val="nl-BE"/>
-        </w:rPr>
-        <w:t xml:space="preserve"> input) en “</w:t>
-      </w:r>
-      <w:proofErr w:type="spellStart"/>
-      <w:r>
-        <w:rPr>
-          <w:lang w:val="nl-BE"/>
-        </w:rPr>
-        <w:t>Miso</w:t>
-      </w:r>
-      <w:proofErr w:type="spellEnd"/>
-      <w:r>
-        <w:rPr>
-          <w:lang w:val="nl-BE"/>
-        </w:rPr>
-        <w:t xml:space="preserve">” (master input, </w:t>
-      </w:r>
-      <w:proofErr w:type="spellStart"/>
-      <w:r>
-        <w:rPr>
-          <w:lang w:val="nl-BE"/>
-        </w:rPr>
-        <w:t>slaver</w:t>
-      </w:r>
-      <w:proofErr w:type="spellEnd"/>
-      <w:r>
-        <w:rPr>
-          <w:lang w:val="nl-BE"/>
-        </w:rPr>
-        <w:t xml:space="preserve"> output) pinnen gebruikt. Dit betekend dat er aan de </w:t>
-      </w:r>
-      <w:proofErr w:type="spellStart"/>
-      <w:r>
-        <w:rPr>
-          <w:lang w:val="nl-BE"/>
-        </w:rPr>
-        <w:t>Mosi</w:t>
-      </w:r>
-      <w:proofErr w:type="spellEnd"/>
-      <w:r>
-        <w:rPr>
-          <w:lang w:val="nl-BE"/>
-        </w:rPr>
-        <w:t>-</w:t>
-      </w:r>
-      <w:proofErr w:type="gramStart"/>
-      <w:r>
-        <w:rPr>
-          <w:lang w:val="nl-BE"/>
-        </w:rPr>
-        <w:t>pin data</w:t>
-      </w:r>
-      <w:proofErr w:type="gramEnd"/>
-      <w:r>
-        <w:rPr>
-          <w:lang w:val="nl-BE"/>
-        </w:rPr>
-        <w:t xml:space="preserve"> naar de adapter wordt gestuurd en aan de </w:t>
+        <w:t xml:space="preserve">-pin data naar de adapter wordt gestuurd en aan de </w:t>
       </w:r>
       <w:proofErr w:type="spellStart"/>
       <w:r>
@@ -13518,35 +13230,7 @@
         <w:rPr>
           <w:lang w:val="nl-BE"/>
         </w:rPr>
-        <w:t xml:space="preserve">Op figuur 22 kan u in schematische weergave zien hoe we de SD-card adapter aangesloten hebben aan de </w:t>
-      </w:r>
-      <w:proofErr w:type="spellStart"/>
-      <w:r>
-        <w:rPr>
-          <w:lang w:val="nl-BE"/>
-        </w:rPr>
-        <w:t>Arduino</w:t>
-      </w:r>
-      <w:proofErr w:type="spellEnd"/>
-      <w:r>
-        <w:rPr>
-          <w:lang w:val="nl-BE"/>
-        </w:rPr>
-        <w:t xml:space="preserve"> </w:t>
-      </w:r>
-      <w:proofErr w:type="spellStart"/>
-      <w:r>
-        <w:rPr>
-          <w:lang w:val="nl-BE"/>
-        </w:rPr>
-        <w:t>Uno</w:t>
-      </w:r>
-      <w:proofErr w:type="spellEnd"/>
-      <w:r>
-        <w:rPr>
-          <w:lang w:val="nl-BE"/>
-        </w:rPr>
-        <w:t>.</w:t>
+        <w:t>Op figuur 22 kan u in schematische weergave zien hoe we de SD-card adapter aangesloten hebben aan de Arduino Uno.</w:t>
       </w:r>
     </w:p>
     <w:p>
@@ -13619,7 +13303,7 @@
           <w:lang w:val="nl-BE"/>
         </w:rPr>
       </w:pPr>
-      <w:bookmarkStart w:id="54" w:name="_Toc4015232"/>
+      <w:bookmarkStart w:id="55" w:name="_Toc4015232"/>
       <w:r>
         <w:rPr>
           <w:lang w:val="nl-BE"/>
@@ -13637,31 +13321,21 @@
         <w:rPr>
           <w:lang w:val="nl-BE"/>
         </w:rPr>
+        <w:t xml:space="preserve"> Arduino</w:t>
+      </w:r>
+      <w:r>
+        <w:rPr>
+          <w:lang w:val="nl-BE"/>
+        </w:rPr>
         <w:t xml:space="preserve"> </w:t>
       </w:r>
-      <w:proofErr w:type="spellStart"/>
-      <w:r>
-        <w:rPr>
-          <w:lang w:val="nl-BE"/>
-        </w:rPr>
-        <w:t>Arduino</w:t>
-      </w:r>
-      <w:proofErr w:type="spellEnd"/>
-      <w:r>
-        <w:rPr>
-          <w:lang w:val="nl-BE"/>
-        </w:rPr>
-        <w:t xml:space="preserve"> </w:t>
-      </w:r>
-      <w:proofErr w:type="spellStart"/>
       <w:r>
         <w:rPr>
           <w:lang w:val="nl-BE"/>
         </w:rPr>
         <w:t>Uno</w:t>
       </w:r>
-      <w:bookmarkEnd w:id="54"/>
-      <w:proofErr w:type="spellEnd"/>
+      <w:bookmarkEnd w:id="55"/>
     </w:p>
     <w:p>
       <w:pPr>
@@ -13896,23 +13570,8 @@
         <w:rPr>
           <w:lang w:val="nl-BE"/>
         </w:rPr>
-        <w:t xml:space="preserve">Eén van de belangrijkste componenten van het meetapparaat is de </w:t>
-      </w:r>
-      <w:proofErr w:type="spellStart"/>
-      <w:r>
-        <w:rPr>
-          <w:lang w:val="nl-BE"/>
-        </w:rPr>
-        <w:t>Arduino</w:t>
-      </w:r>
-      <w:proofErr w:type="spellEnd"/>
-      <w:r>
-        <w:rPr>
-          <w:lang w:val="nl-BE"/>
-        </w:rPr>
-        <w:t xml:space="preserve"> </w:t>
-      </w:r>
-      <w:proofErr w:type="spellStart"/>
+        <w:t xml:space="preserve">Eén van de belangrijkste componenten van het meetapparaat is de Arduino </w:t>
+      </w:r>
       <w:r>
         <w:rPr>
           <w:lang w:val="nl-BE"/>
@@ -13923,14 +13582,7 @@
         <w:rPr>
           <w:lang w:val="nl-BE"/>
         </w:rPr>
-        <w:t>no</w:t>
-      </w:r>
-      <w:proofErr w:type="spellEnd"/>
-      <w:r>
-        <w:rPr>
-          <w:lang w:val="nl-BE"/>
-        </w:rPr>
-        <w:t>. Dit is een microcontroller waar een code i</w:t>
+        <w:t>no. Dit is een microcontroller waar een code i</w:t>
       </w:r>
       <w:r>
         <w:rPr>
@@ -14185,7 +13837,7 @@
           <w:lang w:val="nl-BE"/>
         </w:rPr>
       </w:pPr>
-      <w:bookmarkStart w:id="55" w:name="_Toc4015233"/>
+      <w:bookmarkStart w:id="56" w:name="_Toc4015233"/>
       <w:r>
         <w:rPr>
           <w:lang w:val="nl-BE"/>
@@ -14326,147 +13978,145 @@
           <w:lang w:val="nl-BE"/>
         </w:rPr>
       </w:pPr>
-      <w:bookmarkStart w:id="56" w:name="_GoBack"/>
+    </w:p>
+    <w:p>
+      <w:pPr>
+        <w:pStyle w:val="Kop1"/>
+        <w:rPr>
+          <w:lang w:val="nl-BE"/>
+        </w:rPr>
+      </w:pPr>
+    </w:p>
+    <w:p>
+      <w:pPr>
+        <w:pStyle w:val="Kop1"/>
+        <w:rPr>
+          <w:lang w:val="nl-BE"/>
+        </w:rPr>
+      </w:pPr>
+    </w:p>
+    <w:p>
+      <w:pPr>
+        <w:pStyle w:val="Kop1"/>
+        <w:rPr>
+          <w:lang w:val="nl-BE"/>
+        </w:rPr>
+      </w:pPr>
+    </w:p>
+    <w:p>
+      <w:pPr>
+        <w:pStyle w:val="Kop1"/>
+        <w:rPr>
+          <w:lang w:val="nl-BE"/>
+        </w:rPr>
+      </w:pPr>
+    </w:p>
+    <w:p>
+      <w:pPr>
+        <w:pStyle w:val="Kop1"/>
+        <w:rPr>
+          <w:lang w:val="nl-BE"/>
+        </w:rPr>
+      </w:pPr>
+    </w:p>
+    <w:p>
+      <w:pPr>
+        <w:pStyle w:val="Kop1"/>
+        <w:rPr>
+          <w:lang w:val="nl-BE"/>
+        </w:rPr>
+      </w:pPr>
+    </w:p>
+    <w:p>
+      <w:pPr>
+        <w:pStyle w:val="Kop1"/>
+        <w:rPr>
+          <w:lang w:val="nl-BE"/>
+        </w:rPr>
+      </w:pPr>
+    </w:p>
+    <w:p>
+      <w:pPr>
+        <w:pStyle w:val="Kop1"/>
+        <w:rPr>
+          <w:lang w:val="nl-BE"/>
+        </w:rPr>
+      </w:pPr>
+    </w:p>
+    <w:p>
+      <w:pPr>
+        <w:pStyle w:val="Kop1"/>
+        <w:rPr>
+          <w:lang w:val="nl-BE"/>
+        </w:rPr>
+      </w:pPr>
+    </w:p>
+    <w:p>
+      <w:pPr>
+        <w:pStyle w:val="Kop1"/>
+        <w:rPr>
+          <w:lang w:val="nl-BE"/>
+        </w:rPr>
+      </w:pPr>
+    </w:p>
+    <w:p>
+      <w:pPr>
+        <w:pStyle w:val="Kop1"/>
+        <w:rPr>
+          <w:lang w:val="nl-BE"/>
+        </w:rPr>
+      </w:pPr>
+    </w:p>
+    <w:p>
+      <w:pPr>
+        <w:pStyle w:val="Kop1"/>
+        <w:rPr>
+          <w:lang w:val="nl-BE"/>
+        </w:rPr>
+      </w:pPr>
+    </w:p>
+    <w:p>
+      <w:pPr>
+        <w:pStyle w:val="Kop1"/>
+        <w:rPr>
+          <w:lang w:val="nl-BE"/>
+        </w:rPr>
+      </w:pPr>
+    </w:p>
+    <w:p>
+      <w:pPr>
+        <w:pStyle w:val="Kop1"/>
+        <w:rPr>
+          <w:lang w:val="nl-BE"/>
+        </w:rPr>
+      </w:pPr>
+    </w:p>
+    <w:p>
+      <w:pPr>
+        <w:pStyle w:val="Kop1"/>
+        <w:rPr>
+          <w:lang w:val="nl-BE"/>
+        </w:rPr>
+      </w:pPr>
+      <w:r>
+        <w:rPr>
+          <w:lang w:val="nl-BE"/>
+        </w:rPr>
+        <w:t>4</w:t>
+      </w:r>
+      <w:r>
+        <w:rPr>
+          <w:lang w:val="nl-BE"/>
+        </w:rPr>
+        <w:t>.</w:t>
+      </w:r>
+      <w:r>
+        <w:rPr>
+          <w:lang w:val="nl-BE"/>
+        </w:rPr>
+        <w:t xml:space="preserve"> Elektriciteit</w:t>
+      </w:r>
       <w:bookmarkEnd w:id="56"/>
-    </w:p>
-    <w:p>
-      <w:pPr>
-        <w:pStyle w:val="Kop1"/>
-        <w:rPr>
-          <w:lang w:val="nl-BE"/>
-        </w:rPr>
-      </w:pPr>
-    </w:p>
-    <w:p>
-      <w:pPr>
-        <w:pStyle w:val="Kop1"/>
-        <w:rPr>
-          <w:lang w:val="nl-BE"/>
-        </w:rPr>
-      </w:pPr>
-    </w:p>
-    <w:p>
-      <w:pPr>
-        <w:pStyle w:val="Kop1"/>
-        <w:rPr>
-          <w:lang w:val="nl-BE"/>
-        </w:rPr>
-      </w:pPr>
-    </w:p>
-    <w:p>
-      <w:pPr>
-        <w:pStyle w:val="Kop1"/>
-        <w:rPr>
-          <w:lang w:val="nl-BE"/>
-        </w:rPr>
-      </w:pPr>
-    </w:p>
-    <w:p>
-      <w:pPr>
-        <w:pStyle w:val="Kop1"/>
-        <w:rPr>
-          <w:lang w:val="nl-BE"/>
-        </w:rPr>
-      </w:pPr>
-    </w:p>
-    <w:p>
-      <w:pPr>
-        <w:pStyle w:val="Kop1"/>
-        <w:rPr>
-          <w:lang w:val="nl-BE"/>
-        </w:rPr>
-      </w:pPr>
-    </w:p>
-    <w:p>
-      <w:pPr>
-        <w:pStyle w:val="Kop1"/>
-        <w:rPr>
-          <w:lang w:val="nl-BE"/>
-        </w:rPr>
-      </w:pPr>
-    </w:p>
-    <w:p>
-      <w:pPr>
-        <w:pStyle w:val="Kop1"/>
-        <w:rPr>
-          <w:lang w:val="nl-BE"/>
-        </w:rPr>
-      </w:pPr>
-    </w:p>
-    <w:p>
-      <w:pPr>
-        <w:pStyle w:val="Kop1"/>
-        <w:rPr>
-          <w:lang w:val="nl-BE"/>
-        </w:rPr>
-      </w:pPr>
-    </w:p>
-    <w:p>
-      <w:pPr>
-        <w:pStyle w:val="Kop1"/>
-        <w:rPr>
-          <w:lang w:val="nl-BE"/>
-        </w:rPr>
-      </w:pPr>
-    </w:p>
-    <w:p>
-      <w:pPr>
-        <w:pStyle w:val="Kop1"/>
-        <w:rPr>
-          <w:lang w:val="nl-BE"/>
-        </w:rPr>
-      </w:pPr>
-    </w:p>
-    <w:p>
-      <w:pPr>
-        <w:pStyle w:val="Kop1"/>
-        <w:rPr>
-          <w:lang w:val="nl-BE"/>
-        </w:rPr>
-      </w:pPr>
-    </w:p>
-    <w:p>
-      <w:pPr>
-        <w:pStyle w:val="Kop1"/>
-        <w:rPr>
-          <w:lang w:val="nl-BE"/>
-        </w:rPr>
-      </w:pPr>
-    </w:p>
-    <w:p>
-      <w:pPr>
-        <w:pStyle w:val="Kop1"/>
-        <w:rPr>
-          <w:lang w:val="nl-BE"/>
-        </w:rPr>
-      </w:pPr>
-    </w:p>
-    <w:p>
-      <w:pPr>
-        <w:pStyle w:val="Kop1"/>
-        <w:rPr>
-          <w:lang w:val="nl-BE"/>
-        </w:rPr>
-      </w:pPr>
-      <w:r>
-        <w:rPr>
-          <w:lang w:val="nl-BE"/>
-        </w:rPr>
-        <w:t>4</w:t>
-      </w:r>
-      <w:r>
-        <w:rPr>
-          <w:lang w:val="nl-BE"/>
-        </w:rPr>
-        <w:t>.</w:t>
-      </w:r>
-      <w:r>
-        <w:rPr>
-          <w:lang w:val="nl-BE"/>
-        </w:rPr>
-        <w:t xml:space="preserve"> Elektriciteit</w:t>
-      </w:r>
-      <w:bookmarkEnd w:id="55"/>
     </w:p>
     <w:p>
       <w:pPr>
@@ -15044,13 +14694,8 @@
             <w:hideMark/>
           </w:tcPr>
           <w:p>
-            <w:proofErr w:type="gramStart"/>
-            <w:r>
-              <w:t>WAT</w:t>
-            </w:r>
-            <w:proofErr w:type="gramEnd"/>
-            <w:r>
-              <w:t>:</w:t>
+            <w:r>
+              <w:t>WAT:</w:t>
             </w:r>
           </w:p>
         </w:tc>
@@ -21393,6 +21038,7 @@
   <w:style w:type="character" w:default="1" w:styleId="Standaardalinea-lettertype">
     <w:name w:val="Default Paragraph Font"/>
     <w:uiPriority w:val="1"/>
+    <w:semiHidden/>
     <w:unhideWhenUsed/>
   </w:style>
   <w:style w:type="table" w:default="1" w:styleId="Standaardtabel">
@@ -22107,7 +21753,7 @@
 </file>
 
 <file path=customXml/itemProps1.xml><?xml version="1.0" encoding="utf-8"?>
-<ds:datastoreItem xmlns:ds="http://schemas.openxmlformats.org/officeDocument/2006/customXml" ds:itemID="{C04CE44A-3E6C-42A3-998C-78E7818027F9}">
+<ds:datastoreItem xmlns:ds="http://schemas.openxmlformats.org/officeDocument/2006/customXml" ds:itemID="{BA7B7087-5BEF-47C3-91A3-6A7D2316DB8E}">
   <ds:schemaRefs>
     <ds:schemaRef ds:uri="http://schemas.openxmlformats.org/officeDocument/2006/bibliography"/>
   </ds:schemaRefs>

</xml_diff>